<commit_message>
He seguido con los contenidos de la plantilla
Lo malo es que no he sabido cómo importar las diapositivas a el word, así que lo he dejado hasta que he tenido que poner la imagen. Ahora mismo me está petando la cabeza, asi que mejor lo dejo para mañana
</commit_message>
<xml_diff>
--- a/Plantilla Documentación  de Prácticas1819 (1).docx
+++ b/Plantilla Documentación  de Prácticas1819 (1).docx
@@ -873,7 +873,7 @@
                 <w:sz w:val="32"/>
                 <w:szCs w:val="24"/>
               </w:rPr>
-              <w:t>&lt;Apellido1 Apellido2, Nombre&gt;</w:t>
+              <w:t>Sosa Cifuentes, José Antonio</w:t>
             </w:r>
           </w:p>
         </w:tc>
@@ -1523,9 +1523,7 @@
             <w:rPr>
               <w:rFonts w:asciiTheme="minorHAnsi" w:hAnsiTheme="minorHAnsi"/>
               <w:noProof/>
-              <w:sz w:val="24"/>
-              <w:szCs w:val="24"/>
-              <w:lang w:eastAsia="es-ES"/>
+              <w:lang w:eastAsia="ja-JP"/>
             </w:rPr>
           </w:pPr>
           <w:r>
@@ -1546,14 +1544,13 @@
             </w:rPr>
             <w:fldChar w:fldCharType="separate"/>
           </w:r>
-          <w:hyperlink w:anchor="_Toc441436835" w:history="1">
+          <w:hyperlink w:anchor="_Toc527825453" w:history="1">
             <w:r>
               <w:rPr>
                 <w:rStyle w:val="Hipervnculo"/>
                 <w:rFonts w:ascii="Arial Narrow" w:hAnsi="Arial Narrow"/>
+                <w:b/>
                 <w:noProof/>
-                <w:sz w:val="24"/>
-                <w:szCs w:val="24"/>
               </w:rPr>
               <w:t>1.</w:t>
             </w:r>
@@ -1561,9 +1558,7 @@
               <w:rPr>
                 <w:rFonts w:asciiTheme="minorHAnsi" w:hAnsiTheme="minorHAnsi"/>
                 <w:noProof/>
-                <w:sz w:val="24"/>
-                <w:szCs w:val="24"/>
-                <w:lang w:eastAsia="es-ES"/>
+                <w:lang w:eastAsia="ja-JP"/>
               </w:rPr>
               <w:tab/>
             </w:r>
@@ -1571,9 +1566,8 @@
               <w:rPr>
                 <w:rStyle w:val="Hipervnculo"/>
                 <w:rFonts w:ascii="Arial Narrow" w:hAnsi="Arial Narrow"/>
+                <w:b/>
                 <w:noProof/>
-                <w:sz w:val="24"/>
-                <w:szCs w:val="24"/>
               </w:rPr>
               <w:t>Introducción</w:t>
             </w:r>
@@ -1581,8 +1575,6 @@
               <w:rPr>
                 <w:noProof/>
                 <w:webHidden/>
-                <w:sz w:val="24"/>
-                <w:szCs w:val="24"/>
               </w:rPr>
               <w:tab/>
             </w:r>
@@ -1590,8 +1582,6 @@
               <w:rPr>
                 <w:noProof/>
                 <w:webHidden/>
-                <w:sz w:val="24"/>
-                <w:szCs w:val="24"/>
               </w:rPr>
               <w:fldChar w:fldCharType="begin"/>
             </w:r>
@@ -1599,25 +1589,19 @@
               <w:rPr>
                 <w:noProof/>
                 <w:webHidden/>
-                <w:sz w:val="24"/>
-                <w:szCs w:val="24"/>
-              </w:rPr>
-              <w:instrText xml:space="preserve"> PAGEREF _Toc441436835 \h </w:instrText>
+              </w:rPr>
+              <w:instrText xml:space="preserve"> PAGEREF _Toc527825453 \h </w:instrText>
             </w:r>
             <w:r>
               <w:rPr>
                 <w:noProof/>
                 <w:webHidden/>
-                <w:sz w:val="24"/>
-                <w:szCs w:val="24"/>
               </w:rPr>
             </w:r>
             <w:r>
               <w:rPr>
                 <w:noProof/>
                 <w:webHidden/>
-                <w:sz w:val="24"/>
-                <w:szCs w:val="24"/>
               </w:rPr>
               <w:fldChar w:fldCharType="separate"/>
             </w:r>
@@ -1625,17 +1609,13 @@
               <w:rPr>
                 <w:noProof/>
                 <w:webHidden/>
-                <w:sz w:val="24"/>
-                <w:szCs w:val="24"/>
-              </w:rPr>
-              <w:t>3</w:t>
+              </w:rPr>
+              <w:t>4</w:t>
             </w:r>
             <w:r>
               <w:rPr>
                 <w:noProof/>
                 <w:webHidden/>
-                <w:sz w:val="24"/>
-                <w:szCs w:val="24"/>
               </w:rPr>
               <w:fldChar w:fldCharType="end"/>
             </w:r>
@@ -1647,19 +1627,16 @@
             <w:rPr>
               <w:rFonts w:asciiTheme="minorHAnsi" w:hAnsiTheme="minorHAnsi"/>
               <w:noProof/>
-              <w:sz w:val="24"/>
-              <w:szCs w:val="24"/>
-              <w:lang w:eastAsia="es-ES"/>
+              <w:lang w:eastAsia="ja-JP"/>
             </w:rPr>
           </w:pPr>
-          <w:hyperlink w:anchor="_Toc441436836" w:history="1">
+          <w:hyperlink w:anchor="_Toc527825454" w:history="1">
             <w:r>
               <w:rPr>
                 <w:rStyle w:val="Hipervnculo"/>
                 <w:rFonts w:ascii="Arial Narrow" w:hAnsi="Arial Narrow"/>
+                <w:b/>
                 <w:noProof/>
-                <w:sz w:val="24"/>
-                <w:szCs w:val="24"/>
               </w:rPr>
               <w:t>2.</w:t>
             </w:r>
@@ -1667,9 +1644,7 @@
               <w:rPr>
                 <w:rFonts w:asciiTheme="minorHAnsi" w:hAnsiTheme="minorHAnsi"/>
                 <w:noProof/>
-                <w:sz w:val="24"/>
-                <w:szCs w:val="24"/>
-                <w:lang w:eastAsia="es-ES"/>
+                <w:lang w:eastAsia="ja-JP"/>
               </w:rPr>
               <w:tab/>
             </w:r>
@@ -1677,9 +1652,8 @@
               <w:rPr>
                 <w:rStyle w:val="Hipervnculo"/>
                 <w:rFonts w:ascii="Arial Narrow" w:hAnsi="Arial Narrow"/>
+                <w:b/>
                 <w:noProof/>
-                <w:sz w:val="24"/>
-                <w:szCs w:val="24"/>
               </w:rPr>
               <w:t>Objetivo</w:t>
             </w:r>
@@ -1687,8 +1661,6 @@
               <w:rPr>
                 <w:noProof/>
                 <w:webHidden/>
-                <w:sz w:val="24"/>
-                <w:szCs w:val="24"/>
               </w:rPr>
               <w:tab/>
             </w:r>
@@ -1696,8 +1668,6 @@
               <w:rPr>
                 <w:noProof/>
                 <w:webHidden/>
-                <w:sz w:val="24"/>
-                <w:szCs w:val="24"/>
               </w:rPr>
               <w:fldChar w:fldCharType="begin"/>
             </w:r>
@@ -1705,25 +1675,19 @@
               <w:rPr>
                 <w:noProof/>
                 <w:webHidden/>
-                <w:sz w:val="24"/>
-                <w:szCs w:val="24"/>
-              </w:rPr>
-              <w:instrText xml:space="preserve"> PAGEREF _Toc441436836 \h </w:instrText>
+              </w:rPr>
+              <w:instrText xml:space="preserve"> PAGEREF _Toc527825454 \h </w:instrText>
             </w:r>
             <w:r>
               <w:rPr>
                 <w:noProof/>
                 <w:webHidden/>
-                <w:sz w:val="24"/>
-                <w:szCs w:val="24"/>
               </w:rPr>
             </w:r>
             <w:r>
               <w:rPr>
                 <w:noProof/>
                 <w:webHidden/>
-                <w:sz w:val="24"/>
-                <w:szCs w:val="24"/>
               </w:rPr>
               <w:fldChar w:fldCharType="separate"/>
             </w:r>
@@ -1731,17 +1695,13 @@
               <w:rPr>
                 <w:noProof/>
                 <w:webHidden/>
-                <w:sz w:val="24"/>
-                <w:szCs w:val="24"/>
-              </w:rPr>
-              <w:t>3</w:t>
+              </w:rPr>
+              <w:t>4</w:t>
             </w:r>
             <w:r>
               <w:rPr>
                 <w:noProof/>
                 <w:webHidden/>
-                <w:sz w:val="24"/>
-                <w:szCs w:val="24"/>
               </w:rPr>
               <w:fldChar w:fldCharType="end"/>
             </w:r>
@@ -1753,19 +1713,16 @@
             <w:rPr>
               <w:rFonts w:asciiTheme="minorHAnsi" w:hAnsiTheme="minorHAnsi"/>
               <w:noProof/>
-              <w:sz w:val="24"/>
-              <w:szCs w:val="24"/>
-              <w:lang w:eastAsia="es-ES"/>
+              <w:lang w:eastAsia="ja-JP"/>
             </w:rPr>
           </w:pPr>
-          <w:hyperlink w:anchor="_Toc441436837" w:history="1">
+          <w:hyperlink w:anchor="_Toc527825455" w:history="1">
             <w:r>
               <w:rPr>
                 <w:rStyle w:val="Hipervnculo"/>
                 <w:rFonts w:ascii="Arial Narrow" w:hAnsi="Arial Narrow"/>
+                <w:b/>
                 <w:noProof/>
-                <w:sz w:val="24"/>
-                <w:szCs w:val="24"/>
               </w:rPr>
               <w:t>3.</w:t>
             </w:r>
@@ -1773,9 +1730,7 @@
               <w:rPr>
                 <w:rFonts w:asciiTheme="minorHAnsi" w:hAnsiTheme="minorHAnsi"/>
                 <w:noProof/>
-                <w:sz w:val="24"/>
-                <w:szCs w:val="24"/>
-                <w:lang w:eastAsia="es-ES"/>
+                <w:lang w:eastAsia="ja-JP"/>
               </w:rPr>
               <w:tab/>
             </w:r>
@@ -1783,9 +1738,8 @@
               <w:rPr>
                 <w:rStyle w:val="Hipervnculo"/>
                 <w:rFonts w:ascii="Arial Narrow" w:hAnsi="Arial Narrow"/>
+                <w:b/>
                 <w:noProof/>
-                <w:sz w:val="24"/>
-                <w:szCs w:val="24"/>
               </w:rPr>
               <w:t>Contenido</w:t>
             </w:r>
@@ -1793,8 +1747,6 @@
               <w:rPr>
                 <w:noProof/>
                 <w:webHidden/>
-                <w:sz w:val="24"/>
-                <w:szCs w:val="24"/>
               </w:rPr>
               <w:tab/>
             </w:r>
@@ -1802,8 +1754,6 @@
               <w:rPr>
                 <w:noProof/>
                 <w:webHidden/>
-                <w:sz w:val="24"/>
-                <w:szCs w:val="24"/>
               </w:rPr>
               <w:fldChar w:fldCharType="begin"/>
             </w:r>
@@ -1811,25 +1761,19 @@
               <w:rPr>
                 <w:noProof/>
                 <w:webHidden/>
-                <w:sz w:val="24"/>
-                <w:szCs w:val="24"/>
-              </w:rPr>
-              <w:instrText xml:space="preserve"> PAGEREF _Toc441436837 \h </w:instrText>
+              </w:rPr>
+              <w:instrText xml:space="preserve"> PAGEREF _Toc527825455 \h </w:instrText>
             </w:r>
             <w:r>
               <w:rPr>
                 <w:noProof/>
                 <w:webHidden/>
-                <w:sz w:val="24"/>
-                <w:szCs w:val="24"/>
               </w:rPr>
             </w:r>
             <w:r>
               <w:rPr>
                 <w:noProof/>
                 <w:webHidden/>
-                <w:sz w:val="24"/>
-                <w:szCs w:val="24"/>
               </w:rPr>
               <w:fldChar w:fldCharType="separate"/>
             </w:r>
@@ -1837,17 +1781,13 @@
               <w:rPr>
                 <w:noProof/>
                 <w:webHidden/>
-                <w:sz w:val="24"/>
-                <w:szCs w:val="24"/>
-              </w:rPr>
-              <w:t>3</w:t>
+              </w:rPr>
+              <w:t>4</w:t>
             </w:r>
             <w:r>
               <w:rPr>
                 <w:noProof/>
                 <w:webHidden/>
-                <w:sz w:val="24"/>
-                <w:szCs w:val="24"/>
               </w:rPr>
               <w:fldChar w:fldCharType="end"/>
             </w:r>
@@ -1862,19 +1802,15 @@
             <w:rPr>
               <w:rFonts w:asciiTheme="minorHAnsi" w:hAnsiTheme="minorHAnsi"/>
               <w:noProof/>
-              <w:sz w:val="24"/>
-              <w:szCs w:val="24"/>
-              <w:lang w:eastAsia="es-ES"/>
+              <w:lang w:eastAsia="ja-JP"/>
             </w:rPr>
           </w:pPr>
-          <w:hyperlink w:anchor="_Toc441436838" w:history="1">
+          <w:hyperlink w:anchor="_Toc527825456" w:history="1">
             <w:r>
               <w:rPr>
                 <w:rStyle w:val="Hipervnculo"/>
-                <w:rFonts w:ascii="Arial Narrow" w:hAnsi="Arial Narrow"/>
+                <w:b/>
                 <w:noProof/>
-                <w:sz w:val="24"/>
-                <w:szCs w:val="24"/>
               </w:rPr>
               <w:t>3.1.</w:t>
             </w:r>
@@ -1882,28 +1818,38 @@
               <w:rPr>
                 <w:rFonts w:asciiTheme="minorHAnsi" w:hAnsiTheme="minorHAnsi"/>
                 <w:noProof/>
-                <w:sz w:val="24"/>
-                <w:szCs w:val="24"/>
-                <w:lang w:eastAsia="es-ES"/>
+                <w:lang w:eastAsia="ja-JP"/>
               </w:rPr>
               <w:tab/>
             </w:r>
             <w:r>
               <w:rPr>
                 <w:rStyle w:val="Hipervnculo"/>
-                <w:rFonts w:ascii="Arial Narrow" w:hAnsi="Arial Narrow"/>
+                <w:b/>
                 <w:noProof/>
-                <w:sz w:val="24"/>
-                <w:szCs w:val="24"/>
-              </w:rPr>
-              <w:t>Sección1</w:t>
+              </w:rPr>
+              <w:t>¿Por qué estamo</w:t>
+            </w:r>
+            <w:r>
+              <w:rPr>
+                <w:rStyle w:val="Hipervnculo"/>
+                <w:b/>
+                <w:noProof/>
+              </w:rPr>
+              <w:t>s</w:t>
+            </w:r>
+            <w:r>
+              <w:rPr>
+                <w:rStyle w:val="Hipervnculo"/>
+                <w:b/>
+                <w:noProof/>
+              </w:rPr>
+              <w:t xml:space="preserve"> aquí?</w:t>
             </w:r>
             <w:r>
               <w:rPr>
                 <w:noProof/>
                 <w:webHidden/>
-                <w:sz w:val="24"/>
-                <w:szCs w:val="24"/>
               </w:rPr>
               <w:tab/>
             </w:r>
@@ -1911,8 +1857,6 @@
               <w:rPr>
                 <w:noProof/>
                 <w:webHidden/>
-                <w:sz w:val="24"/>
-                <w:szCs w:val="24"/>
               </w:rPr>
               <w:fldChar w:fldCharType="begin"/>
             </w:r>
@@ -1920,25 +1864,19 @@
               <w:rPr>
                 <w:noProof/>
                 <w:webHidden/>
-                <w:sz w:val="24"/>
-                <w:szCs w:val="24"/>
-              </w:rPr>
-              <w:instrText xml:space="preserve"> PAGEREF _Toc441436838 \h </w:instrText>
+              </w:rPr>
+              <w:instrText xml:space="preserve"> PAGEREF _Toc527825456 \h </w:instrText>
             </w:r>
             <w:r>
               <w:rPr>
                 <w:noProof/>
                 <w:webHidden/>
-                <w:sz w:val="24"/>
-                <w:szCs w:val="24"/>
               </w:rPr>
             </w:r>
             <w:r>
               <w:rPr>
                 <w:noProof/>
                 <w:webHidden/>
-                <w:sz w:val="24"/>
-                <w:szCs w:val="24"/>
               </w:rPr>
               <w:fldChar w:fldCharType="separate"/>
             </w:r>
@@ -1946,17 +1884,13 @@
               <w:rPr>
                 <w:noProof/>
                 <w:webHidden/>
-                <w:sz w:val="24"/>
-                <w:szCs w:val="24"/>
-              </w:rPr>
-              <w:t>3</w:t>
+              </w:rPr>
+              <w:t>4</w:t>
             </w:r>
             <w:r>
               <w:rPr>
                 <w:noProof/>
                 <w:webHidden/>
-                <w:sz w:val="24"/>
-                <w:szCs w:val="24"/>
               </w:rPr>
               <w:fldChar w:fldCharType="end"/>
             </w:r>
@@ -1971,19 +1905,16 @@
             <w:rPr>
               <w:rFonts w:asciiTheme="minorHAnsi" w:hAnsiTheme="minorHAnsi"/>
               <w:noProof/>
-              <w:sz w:val="24"/>
-              <w:szCs w:val="24"/>
-              <w:lang w:eastAsia="es-ES"/>
+              <w:lang w:eastAsia="ja-JP"/>
             </w:rPr>
           </w:pPr>
-          <w:hyperlink w:anchor="_Toc441436839" w:history="1">
+          <w:hyperlink w:anchor="_Toc527825457" w:history="1">
             <w:r>
               <w:rPr>
                 <w:rStyle w:val="Hipervnculo"/>
                 <w:rFonts w:ascii="Arial Narrow" w:hAnsi="Arial Narrow"/>
+                <w:b/>
                 <w:noProof/>
-                <w:sz w:val="24"/>
-                <w:szCs w:val="24"/>
               </w:rPr>
               <w:t>3.2.</w:t>
             </w:r>
@@ -1991,9 +1922,7 @@
               <w:rPr>
                 <w:rFonts w:asciiTheme="minorHAnsi" w:hAnsiTheme="minorHAnsi"/>
                 <w:noProof/>
-                <w:sz w:val="24"/>
-                <w:szCs w:val="24"/>
-                <w:lang w:eastAsia="es-ES"/>
+                <w:lang w:eastAsia="ja-JP"/>
               </w:rPr>
               <w:tab/>
             </w:r>
@@ -2001,18 +1930,15 @@
               <w:rPr>
                 <w:rStyle w:val="Hipervnculo"/>
                 <w:rFonts w:ascii="Arial Narrow" w:hAnsi="Arial Narrow"/>
+                <w:b/>
                 <w:noProof/>
-                <w:sz w:val="24"/>
-                <w:szCs w:val="24"/>
-              </w:rPr>
-              <w:t>Sección 2</w:t>
+              </w:rPr>
+              <w:t>Sección 1</w:t>
             </w:r>
             <w:r>
               <w:rPr>
                 <w:noProof/>
                 <w:webHidden/>
-                <w:sz w:val="24"/>
-                <w:szCs w:val="24"/>
               </w:rPr>
               <w:tab/>
             </w:r>
@@ -2020,8 +1946,6 @@
               <w:rPr>
                 <w:noProof/>
                 <w:webHidden/>
-                <w:sz w:val="24"/>
-                <w:szCs w:val="24"/>
               </w:rPr>
               <w:fldChar w:fldCharType="begin"/>
             </w:r>
@@ -2029,25 +1953,19 @@
               <w:rPr>
                 <w:noProof/>
                 <w:webHidden/>
-                <w:sz w:val="24"/>
-                <w:szCs w:val="24"/>
-              </w:rPr>
-              <w:instrText xml:space="preserve"> PAGEREF _Toc441436839 \h </w:instrText>
+              </w:rPr>
+              <w:instrText xml:space="preserve"> PAGEREF _Toc527825457 \h </w:instrText>
             </w:r>
             <w:r>
               <w:rPr>
                 <w:noProof/>
                 <w:webHidden/>
-                <w:sz w:val="24"/>
-                <w:szCs w:val="24"/>
               </w:rPr>
             </w:r>
             <w:r>
               <w:rPr>
                 <w:noProof/>
                 <w:webHidden/>
-                <w:sz w:val="24"/>
-                <w:szCs w:val="24"/>
               </w:rPr>
               <w:fldChar w:fldCharType="separate"/>
             </w:r>
@@ -2055,17 +1973,102 @@
               <w:rPr>
                 <w:noProof/>
                 <w:webHidden/>
-                <w:sz w:val="24"/>
-                <w:szCs w:val="24"/>
-              </w:rPr>
-              <w:t>3</w:t>
+              </w:rPr>
+              <w:t>5</w:t>
             </w:r>
             <w:r>
               <w:rPr>
                 <w:noProof/>
                 <w:webHidden/>
-                <w:sz w:val="24"/>
-                <w:szCs w:val="24"/>
+              </w:rPr>
+              <w:fldChar w:fldCharType="end"/>
+            </w:r>
+          </w:hyperlink>
+        </w:p>
+        <w:p>
+          <w:pPr>
+            <w:pStyle w:val="TDC1"/>
+            <w:tabs>
+              <w:tab w:val="left" w:pos="880"/>
+            </w:tabs>
+            <w:rPr>
+              <w:rFonts w:asciiTheme="minorHAnsi" w:hAnsiTheme="minorHAnsi"/>
+              <w:noProof/>
+              <w:lang w:eastAsia="ja-JP"/>
+            </w:rPr>
+          </w:pPr>
+          <w:hyperlink w:anchor="_Toc527825458" w:history="1">
+            <w:r>
+              <w:rPr>
+                <w:rStyle w:val="Hipervnculo"/>
+                <w:rFonts w:ascii="Arial Narrow" w:hAnsi="Arial Narrow"/>
+                <w:b/>
+                <w:noProof/>
+              </w:rPr>
+              <w:t>3.3.</w:t>
+            </w:r>
+            <w:r>
+              <w:rPr>
+                <w:rFonts w:asciiTheme="minorHAnsi" w:hAnsiTheme="minorHAnsi"/>
+                <w:noProof/>
+                <w:lang w:eastAsia="ja-JP"/>
+              </w:rPr>
+              <w:tab/>
+            </w:r>
+            <w:r>
+              <w:rPr>
+                <w:rStyle w:val="Hipervnculo"/>
+                <w:rFonts w:ascii="Arial Narrow" w:hAnsi="Arial Narrow"/>
+                <w:b/>
+                <w:noProof/>
+              </w:rPr>
+              <w:t>Sección 2</w:t>
+            </w:r>
+            <w:r>
+              <w:rPr>
+                <w:noProof/>
+                <w:webHidden/>
+              </w:rPr>
+              <w:tab/>
+            </w:r>
+            <w:r>
+              <w:rPr>
+                <w:noProof/>
+                <w:webHidden/>
+              </w:rPr>
+              <w:fldChar w:fldCharType="begin"/>
+            </w:r>
+            <w:r>
+              <w:rPr>
+                <w:noProof/>
+                <w:webHidden/>
+              </w:rPr>
+              <w:instrText xml:space="preserve"> PAGEREF _Toc527825458 \h </w:instrText>
+            </w:r>
+            <w:r>
+              <w:rPr>
+                <w:noProof/>
+                <w:webHidden/>
+              </w:rPr>
+            </w:r>
+            <w:r>
+              <w:rPr>
+                <w:noProof/>
+                <w:webHidden/>
+              </w:rPr>
+              <w:fldChar w:fldCharType="separate"/>
+            </w:r>
+            <w:r>
+              <w:rPr>
+                <w:noProof/>
+                <w:webHidden/>
+              </w:rPr>
+              <w:t>5</w:t>
+            </w:r>
+            <w:r>
+              <w:rPr>
+                <w:noProof/>
+                <w:webHidden/>
               </w:rPr>
               <w:fldChar w:fldCharType="end"/>
             </w:r>
@@ -2077,19 +2080,16 @@
             <w:rPr>
               <w:rFonts w:asciiTheme="minorHAnsi" w:hAnsiTheme="minorHAnsi"/>
               <w:noProof/>
-              <w:sz w:val="24"/>
-              <w:szCs w:val="24"/>
-              <w:lang w:eastAsia="es-ES"/>
+              <w:lang w:eastAsia="ja-JP"/>
             </w:rPr>
           </w:pPr>
-          <w:hyperlink w:anchor="_Toc441436840" w:history="1">
+          <w:hyperlink w:anchor="_Toc527825459" w:history="1">
             <w:r>
               <w:rPr>
                 <w:rStyle w:val="Hipervnculo"/>
                 <w:rFonts w:ascii="Arial Narrow" w:hAnsi="Arial Narrow"/>
+                <w:b/>
                 <w:noProof/>
-                <w:sz w:val="24"/>
-                <w:szCs w:val="24"/>
               </w:rPr>
               <w:t>4.</w:t>
             </w:r>
@@ -2097,9 +2097,7 @@
               <w:rPr>
                 <w:rFonts w:asciiTheme="minorHAnsi" w:hAnsiTheme="minorHAnsi"/>
                 <w:noProof/>
-                <w:sz w:val="24"/>
-                <w:szCs w:val="24"/>
-                <w:lang w:eastAsia="es-ES"/>
+                <w:lang w:eastAsia="ja-JP"/>
               </w:rPr>
               <w:tab/>
             </w:r>
@@ -2107,9 +2105,8 @@
               <w:rPr>
                 <w:rStyle w:val="Hipervnculo"/>
                 <w:rFonts w:ascii="Arial Narrow" w:hAnsi="Arial Narrow"/>
+                <w:b/>
                 <w:noProof/>
-                <w:sz w:val="24"/>
-                <w:szCs w:val="24"/>
               </w:rPr>
               <w:t>Conclusiones</w:t>
             </w:r>
@@ -2117,8 +2114,6 @@
               <w:rPr>
                 <w:noProof/>
                 <w:webHidden/>
-                <w:sz w:val="24"/>
-                <w:szCs w:val="24"/>
               </w:rPr>
               <w:tab/>
             </w:r>
@@ -2126,8 +2121,6 @@
               <w:rPr>
                 <w:noProof/>
                 <w:webHidden/>
-                <w:sz w:val="24"/>
-                <w:szCs w:val="24"/>
               </w:rPr>
               <w:fldChar w:fldCharType="begin"/>
             </w:r>
@@ -2135,25 +2128,19 @@
               <w:rPr>
                 <w:noProof/>
                 <w:webHidden/>
-                <w:sz w:val="24"/>
-                <w:szCs w:val="24"/>
-              </w:rPr>
-              <w:instrText xml:space="preserve"> PAGEREF _Toc441436840 \h </w:instrText>
+              </w:rPr>
+              <w:instrText xml:space="preserve"> PAGEREF _Toc527825459 \h </w:instrText>
             </w:r>
             <w:r>
               <w:rPr>
                 <w:noProof/>
                 <w:webHidden/>
-                <w:sz w:val="24"/>
-                <w:szCs w:val="24"/>
               </w:rPr>
             </w:r>
             <w:r>
               <w:rPr>
                 <w:noProof/>
                 <w:webHidden/>
-                <w:sz w:val="24"/>
-                <w:szCs w:val="24"/>
               </w:rPr>
               <w:fldChar w:fldCharType="separate"/>
             </w:r>
@@ -2161,17 +2148,13 @@
               <w:rPr>
                 <w:noProof/>
                 <w:webHidden/>
-                <w:sz w:val="24"/>
-                <w:szCs w:val="24"/>
-              </w:rPr>
-              <w:t>3</w:t>
+              </w:rPr>
+              <w:t>5</w:t>
             </w:r>
             <w:r>
               <w:rPr>
                 <w:noProof/>
                 <w:webHidden/>
-                <w:sz w:val="24"/>
-                <w:szCs w:val="24"/>
               </w:rPr>
               <w:fldChar w:fldCharType="end"/>
             </w:r>
@@ -2183,19 +2166,16 @@
             <w:rPr>
               <w:rFonts w:asciiTheme="minorHAnsi" w:hAnsiTheme="minorHAnsi"/>
               <w:noProof/>
-              <w:sz w:val="24"/>
-              <w:szCs w:val="24"/>
-              <w:lang w:eastAsia="es-ES"/>
+              <w:lang w:eastAsia="ja-JP"/>
             </w:rPr>
           </w:pPr>
-          <w:hyperlink w:anchor="_Toc441436841" w:history="1">
+          <w:hyperlink w:anchor="_Toc527825460" w:history="1">
             <w:r>
               <w:rPr>
                 <w:rStyle w:val="Hipervnculo"/>
                 <w:rFonts w:ascii="Arial Narrow" w:hAnsi="Arial Narrow"/>
+                <w:b/>
                 <w:noProof/>
-                <w:sz w:val="24"/>
-                <w:szCs w:val="24"/>
               </w:rPr>
               <w:t>5.</w:t>
             </w:r>
@@ -2203,9 +2183,7 @@
               <w:rPr>
                 <w:rFonts w:asciiTheme="minorHAnsi" w:hAnsiTheme="minorHAnsi"/>
                 <w:noProof/>
-                <w:sz w:val="24"/>
-                <w:szCs w:val="24"/>
-                <w:lang w:eastAsia="es-ES"/>
+                <w:lang w:eastAsia="ja-JP"/>
               </w:rPr>
               <w:tab/>
             </w:r>
@@ -2213,9 +2191,8 @@
               <w:rPr>
                 <w:rStyle w:val="Hipervnculo"/>
                 <w:rFonts w:ascii="Arial Narrow" w:hAnsi="Arial Narrow"/>
+                <w:b/>
                 <w:noProof/>
-                <w:sz w:val="24"/>
-                <w:szCs w:val="24"/>
               </w:rPr>
               <w:t>Referencias</w:t>
             </w:r>
@@ -2223,8 +2200,6 @@
               <w:rPr>
                 <w:noProof/>
                 <w:webHidden/>
-                <w:sz w:val="24"/>
-                <w:szCs w:val="24"/>
               </w:rPr>
               <w:tab/>
             </w:r>
@@ -2232,8 +2207,6 @@
               <w:rPr>
                 <w:noProof/>
                 <w:webHidden/>
-                <w:sz w:val="24"/>
-                <w:szCs w:val="24"/>
               </w:rPr>
               <w:fldChar w:fldCharType="begin"/>
             </w:r>
@@ -2241,25 +2214,19 @@
               <w:rPr>
                 <w:noProof/>
                 <w:webHidden/>
-                <w:sz w:val="24"/>
-                <w:szCs w:val="24"/>
-              </w:rPr>
-              <w:instrText xml:space="preserve"> PAGEREF _Toc441436841 \h </w:instrText>
+              </w:rPr>
+              <w:instrText xml:space="preserve"> PAGEREF _Toc527825460 \h </w:instrText>
             </w:r>
             <w:r>
               <w:rPr>
                 <w:noProof/>
                 <w:webHidden/>
-                <w:sz w:val="24"/>
-                <w:szCs w:val="24"/>
               </w:rPr>
             </w:r>
             <w:r>
               <w:rPr>
                 <w:noProof/>
                 <w:webHidden/>
-                <w:sz w:val="24"/>
-                <w:szCs w:val="24"/>
               </w:rPr>
               <w:fldChar w:fldCharType="separate"/>
             </w:r>
@@ -2267,17 +2234,13 @@
               <w:rPr>
                 <w:noProof/>
                 <w:webHidden/>
-                <w:sz w:val="24"/>
-                <w:szCs w:val="24"/>
-              </w:rPr>
-              <w:t>3</w:t>
+              </w:rPr>
+              <w:t>5</w:t>
             </w:r>
             <w:r>
               <w:rPr>
                 <w:noProof/>
                 <w:webHidden/>
-                <w:sz w:val="24"/>
-                <w:szCs w:val="24"/>
               </w:rPr>
               <w:fldChar w:fldCharType="end"/>
             </w:r>
@@ -2289,19 +2252,16 @@
             <w:rPr>
               <w:rFonts w:asciiTheme="minorHAnsi" w:hAnsiTheme="minorHAnsi"/>
               <w:noProof/>
-              <w:sz w:val="24"/>
-              <w:szCs w:val="24"/>
-              <w:lang w:eastAsia="es-ES"/>
+              <w:lang w:eastAsia="ja-JP"/>
             </w:rPr>
           </w:pPr>
-          <w:hyperlink w:anchor="_Toc441436842" w:history="1">
+          <w:hyperlink w:anchor="_Toc527825461" w:history="1">
             <w:r>
               <w:rPr>
                 <w:rStyle w:val="Hipervnculo"/>
                 <w:rFonts w:ascii="Arial Narrow" w:hAnsi="Arial Narrow"/>
+                <w:b/>
                 <w:noProof/>
-                <w:sz w:val="24"/>
-                <w:szCs w:val="24"/>
               </w:rPr>
               <w:t>Glosario de términos</w:t>
             </w:r>
@@ -2309,8 +2269,6 @@
               <w:rPr>
                 <w:noProof/>
                 <w:webHidden/>
-                <w:sz w:val="24"/>
-                <w:szCs w:val="24"/>
               </w:rPr>
               <w:tab/>
             </w:r>
@@ -2318,8 +2276,6 @@
               <w:rPr>
                 <w:noProof/>
                 <w:webHidden/>
-                <w:sz w:val="24"/>
-                <w:szCs w:val="24"/>
               </w:rPr>
               <w:fldChar w:fldCharType="begin"/>
             </w:r>
@@ -2327,25 +2283,19 @@
               <w:rPr>
                 <w:noProof/>
                 <w:webHidden/>
-                <w:sz w:val="24"/>
-                <w:szCs w:val="24"/>
-              </w:rPr>
-              <w:instrText xml:space="preserve"> PAGEREF _Toc441436842 \h </w:instrText>
+              </w:rPr>
+              <w:instrText xml:space="preserve"> PAGEREF _Toc527825461 \h </w:instrText>
             </w:r>
             <w:r>
               <w:rPr>
                 <w:noProof/>
                 <w:webHidden/>
-                <w:sz w:val="24"/>
-                <w:szCs w:val="24"/>
               </w:rPr>
             </w:r>
             <w:r>
               <w:rPr>
                 <w:noProof/>
                 <w:webHidden/>
-                <w:sz w:val="24"/>
-                <w:szCs w:val="24"/>
               </w:rPr>
               <w:fldChar w:fldCharType="separate"/>
             </w:r>
@@ -2353,17 +2303,13 @@
               <w:rPr>
                 <w:noProof/>
                 <w:webHidden/>
-                <w:sz w:val="24"/>
-                <w:szCs w:val="24"/>
-              </w:rPr>
-              <w:t>3</w:t>
+              </w:rPr>
+              <w:t>6</w:t>
             </w:r>
             <w:r>
               <w:rPr>
                 <w:noProof/>
                 <w:webHidden/>
-                <w:sz w:val="24"/>
-                <w:szCs w:val="24"/>
               </w:rPr>
               <w:fldChar w:fldCharType="end"/>
             </w:r>
@@ -2375,19 +2321,16 @@
             <w:rPr>
               <w:rFonts w:asciiTheme="minorHAnsi" w:hAnsiTheme="minorHAnsi"/>
               <w:noProof/>
-              <w:sz w:val="24"/>
-              <w:szCs w:val="24"/>
-              <w:lang w:eastAsia="es-ES"/>
+              <w:lang w:eastAsia="ja-JP"/>
             </w:rPr>
           </w:pPr>
-          <w:hyperlink w:anchor="_Toc441436843" w:history="1">
+          <w:hyperlink w:anchor="_Toc527825462" w:history="1">
             <w:r>
               <w:rPr>
                 <w:rStyle w:val="Hipervnculo"/>
                 <w:rFonts w:ascii="Arial Narrow" w:hAnsi="Arial Narrow"/>
+                <w:b/>
                 <w:noProof/>
-                <w:sz w:val="24"/>
-                <w:szCs w:val="24"/>
               </w:rPr>
               <w:t>Anexos</w:t>
             </w:r>
@@ -2395,8 +2338,6 @@
               <w:rPr>
                 <w:noProof/>
                 <w:webHidden/>
-                <w:sz w:val="24"/>
-                <w:szCs w:val="24"/>
               </w:rPr>
               <w:tab/>
             </w:r>
@@ -2404,8 +2345,6 @@
               <w:rPr>
                 <w:noProof/>
                 <w:webHidden/>
-                <w:sz w:val="24"/>
-                <w:szCs w:val="24"/>
               </w:rPr>
               <w:fldChar w:fldCharType="begin"/>
             </w:r>
@@ -2413,25 +2352,19 @@
               <w:rPr>
                 <w:noProof/>
                 <w:webHidden/>
-                <w:sz w:val="24"/>
-                <w:szCs w:val="24"/>
-              </w:rPr>
-              <w:instrText xml:space="preserve"> PAGEREF _Toc441436843 \h </w:instrText>
+              </w:rPr>
+              <w:instrText xml:space="preserve"> PAGEREF _Toc527825462 \h </w:instrText>
             </w:r>
             <w:r>
               <w:rPr>
                 <w:noProof/>
                 <w:webHidden/>
-                <w:sz w:val="24"/>
-                <w:szCs w:val="24"/>
               </w:rPr>
             </w:r>
             <w:r>
               <w:rPr>
                 <w:noProof/>
                 <w:webHidden/>
-                <w:sz w:val="24"/>
-                <w:szCs w:val="24"/>
               </w:rPr>
               <w:fldChar w:fldCharType="separate"/>
             </w:r>
@@ -2439,17 +2372,13 @@
               <w:rPr>
                 <w:noProof/>
                 <w:webHidden/>
-                <w:sz w:val="24"/>
-                <w:szCs w:val="24"/>
-              </w:rPr>
-              <w:t>4</w:t>
+              </w:rPr>
+              <w:t>6</w:t>
             </w:r>
             <w:r>
               <w:rPr>
                 <w:noProof/>
                 <w:webHidden/>
-                <w:sz w:val="24"/>
-                <w:szCs w:val="24"/>
               </w:rPr>
               <w:fldChar w:fldCharType="end"/>
             </w:r>
@@ -2461,19 +2390,16 @@
             <w:rPr>
               <w:rFonts w:asciiTheme="minorHAnsi" w:hAnsiTheme="minorHAnsi"/>
               <w:noProof/>
-              <w:sz w:val="24"/>
-              <w:szCs w:val="24"/>
-              <w:lang w:eastAsia="es-ES"/>
+              <w:lang w:eastAsia="ja-JP"/>
             </w:rPr>
           </w:pPr>
-          <w:hyperlink w:anchor="_Toc441436844" w:history="1">
+          <w:hyperlink w:anchor="_Toc527825463" w:history="1">
             <w:r>
               <w:rPr>
                 <w:rStyle w:val="Hipervnculo"/>
                 <w:rFonts w:ascii="Arial Narrow" w:hAnsi="Arial Narrow"/>
+                <w:b/>
                 <w:noProof/>
-                <w:sz w:val="24"/>
-                <w:szCs w:val="24"/>
               </w:rPr>
               <w:t>I.</w:t>
             </w:r>
@@ -2481,9 +2407,7 @@
               <w:rPr>
                 <w:rFonts w:asciiTheme="minorHAnsi" w:hAnsiTheme="minorHAnsi"/>
                 <w:noProof/>
-                <w:sz w:val="24"/>
-                <w:szCs w:val="24"/>
-                <w:lang w:eastAsia="es-ES"/>
+                <w:lang w:eastAsia="ja-JP"/>
               </w:rPr>
               <w:tab/>
             </w:r>
@@ -2491,9 +2415,8 @@
               <w:rPr>
                 <w:rStyle w:val="Hipervnculo"/>
                 <w:rFonts w:ascii="Arial Narrow" w:hAnsi="Arial Narrow"/>
+                <w:b/>
                 <w:noProof/>
-                <w:sz w:val="24"/>
-                <w:szCs w:val="24"/>
               </w:rPr>
               <w:t>Anexo</w:t>
             </w:r>
@@ -2501,8 +2424,6 @@
               <w:rPr>
                 <w:noProof/>
                 <w:webHidden/>
-                <w:sz w:val="24"/>
-                <w:szCs w:val="24"/>
               </w:rPr>
               <w:tab/>
             </w:r>
@@ -2510,8 +2431,6 @@
               <w:rPr>
                 <w:noProof/>
                 <w:webHidden/>
-                <w:sz w:val="24"/>
-                <w:szCs w:val="24"/>
               </w:rPr>
               <w:fldChar w:fldCharType="begin"/>
             </w:r>
@@ -2519,25 +2438,19 @@
               <w:rPr>
                 <w:noProof/>
                 <w:webHidden/>
-                <w:sz w:val="24"/>
-                <w:szCs w:val="24"/>
-              </w:rPr>
-              <w:instrText xml:space="preserve"> PAGEREF _Toc441436844 \h </w:instrText>
+              </w:rPr>
+              <w:instrText xml:space="preserve"> PAGEREF _Toc527825463 \h </w:instrText>
             </w:r>
             <w:r>
               <w:rPr>
                 <w:noProof/>
                 <w:webHidden/>
-                <w:sz w:val="24"/>
-                <w:szCs w:val="24"/>
               </w:rPr>
             </w:r>
             <w:r>
               <w:rPr>
                 <w:noProof/>
                 <w:webHidden/>
-                <w:sz w:val="24"/>
-                <w:szCs w:val="24"/>
               </w:rPr>
               <w:fldChar w:fldCharType="separate"/>
             </w:r>
@@ -2545,17 +2458,13 @@
               <w:rPr>
                 <w:noProof/>
                 <w:webHidden/>
-                <w:sz w:val="24"/>
-                <w:szCs w:val="24"/>
-              </w:rPr>
-              <w:t>4</w:t>
+              </w:rPr>
+              <w:t>6</w:t>
             </w:r>
             <w:r>
               <w:rPr>
                 <w:noProof/>
                 <w:webHidden/>
-                <w:sz w:val="24"/>
-                <w:szCs w:val="24"/>
               </w:rPr>
               <w:fldChar w:fldCharType="end"/>
             </w:r>
@@ -2567,19 +2476,16 @@
             <w:rPr>
               <w:rFonts w:asciiTheme="minorHAnsi" w:hAnsiTheme="minorHAnsi"/>
               <w:noProof/>
-              <w:sz w:val="24"/>
-              <w:szCs w:val="24"/>
-              <w:lang w:eastAsia="es-ES"/>
+              <w:lang w:eastAsia="ja-JP"/>
             </w:rPr>
           </w:pPr>
-          <w:hyperlink w:anchor="_Toc441436845" w:history="1">
+          <w:hyperlink w:anchor="_Toc527825464" w:history="1">
             <w:r>
               <w:rPr>
                 <w:rStyle w:val="Hipervnculo"/>
                 <w:rFonts w:ascii="Arial Narrow" w:hAnsi="Arial Narrow"/>
+                <w:b/>
                 <w:noProof/>
-                <w:sz w:val="24"/>
-                <w:szCs w:val="24"/>
               </w:rPr>
               <w:t>II.</w:t>
             </w:r>
@@ -2587,9 +2493,7 @@
               <w:rPr>
                 <w:rFonts w:asciiTheme="minorHAnsi" w:hAnsiTheme="minorHAnsi"/>
                 <w:noProof/>
-                <w:sz w:val="24"/>
-                <w:szCs w:val="24"/>
-                <w:lang w:eastAsia="es-ES"/>
+                <w:lang w:eastAsia="ja-JP"/>
               </w:rPr>
               <w:tab/>
             </w:r>
@@ -2597,9 +2501,8 @@
               <w:rPr>
                 <w:rStyle w:val="Hipervnculo"/>
                 <w:rFonts w:ascii="Arial Narrow" w:hAnsi="Arial Narrow"/>
+                <w:b/>
                 <w:noProof/>
-                <w:sz w:val="24"/>
-                <w:szCs w:val="24"/>
               </w:rPr>
               <w:t>Anexo</w:t>
             </w:r>
@@ -2607,8 +2510,6 @@
               <w:rPr>
                 <w:noProof/>
                 <w:webHidden/>
-                <w:sz w:val="24"/>
-                <w:szCs w:val="24"/>
               </w:rPr>
               <w:tab/>
             </w:r>
@@ -2616,8 +2517,6 @@
               <w:rPr>
                 <w:noProof/>
                 <w:webHidden/>
-                <w:sz w:val="24"/>
-                <w:szCs w:val="24"/>
               </w:rPr>
               <w:fldChar w:fldCharType="begin"/>
             </w:r>
@@ -2625,25 +2524,19 @@
               <w:rPr>
                 <w:noProof/>
                 <w:webHidden/>
-                <w:sz w:val="24"/>
-                <w:szCs w:val="24"/>
-              </w:rPr>
-              <w:instrText xml:space="preserve"> PAGEREF _Toc441436845 \h </w:instrText>
+              </w:rPr>
+              <w:instrText xml:space="preserve"> PAGEREF _Toc527825464 \h </w:instrText>
             </w:r>
             <w:r>
               <w:rPr>
                 <w:noProof/>
                 <w:webHidden/>
-                <w:sz w:val="24"/>
-                <w:szCs w:val="24"/>
               </w:rPr>
             </w:r>
             <w:r>
               <w:rPr>
                 <w:noProof/>
                 <w:webHidden/>
-                <w:sz w:val="24"/>
-                <w:szCs w:val="24"/>
               </w:rPr>
               <w:fldChar w:fldCharType="separate"/>
             </w:r>
@@ -2651,17 +2544,13 @@
               <w:rPr>
                 <w:noProof/>
                 <w:webHidden/>
-                <w:sz w:val="24"/>
-                <w:szCs w:val="24"/>
-              </w:rPr>
-              <w:t>4</w:t>
+              </w:rPr>
+              <w:t>6</w:t>
             </w:r>
             <w:r>
               <w:rPr>
                 <w:noProof/>
                 <w:webHidden/>
-                <w:sz w:val="24"/>
-                <w:szCs w:val="24"/>
               </w:rPr>
               <w:fldChar w:fldCharType="end"/>
             </w:r>
@@ -2673,17 +2562,16 @@
             <w:rPr>
               <w:rFonts w:asciiTheme="minorHAnsi" w:hAnsiTheme="minorHAnsi"/>
               <w:noProof/>
-              <w:lang w:eastAsia="es-ES"/>
+              <w:lang w:eastAsia="ja-JP"/>
             </w:rPr>
           </w:pPr>
-          <w:hyperlink w:anchor="_Toc441436846" w:history="1">
+          <w:hyperlink w:anchor="_Toc527825465" w:history="1">
             <w:r>
               <w:rPr>
                 <w:rStyle w:val="Hipervnculo"/>
                 <w:rFonts w:ascii="Arial Narrow" w:hAnsi="Arial Narrow"/>
+                <w:b/>
                 <w:noProof/>
-                <w:sz w:val="24"/>
-                <w:szCs w:val="24"/>
               </w:rPr>
               <w:t>III.</w:t>
             </w:r>
@@ -2691,9 +2579,7 @@
               <w:rPr>
                 <w:rFonts w:asciiTheme="minorHAnsi" w:hAnsiTheme="minorHAnsi"/>
                 <w:noProof/>
-                <w:sz w:val="24"/>
-                <w:szCs w:val="24"/>
-                <w:lang w:eastAsia="es-ES"/>
+                <w:lang w:eastAsia="ja-JP"/>
               </w:rPr>
               <w:tab/>
             </w:r>
@@ -2701,9 +2587,8 @@
               <w:rPr>
                 <w:rStyle w:val="Hipervnculo"/>
                 <w:rFonts w:ascii="Arial Narrow" w:hAnsi="Arial Narrow"/>
+                <w:b/>
                 <w:noProof/>
-                <w:sz w:val="24"/>
-                <w:szCs w:val="24"/>
               </w:rPr>
               <w:t>Anexo</w:t>
             </w:r>
@@ -2711,8 +2596,6 @@
               <w:rPr>
                 <w:noProof/>
                 <w:webHidden/>
-                <w:sz w:val="24"/>
-                <w:szCs w:val="24"/>
               </w:rPr>
               <w:tab/>
             </w:r>
@@ -2720,8 +2603,6 @@
               <w:rPr>
                 <w:noProof/>
                 <w:webHidden/>
-                <w:sz w:val="24"/>
-                <w:szCs w:val="24"/>
               </w:rPr>
               <w:fldChar w:fldCharType="begin"/>
             </w:r>
@@ -2729,25 +2610,19 @@
               <w:rPr>
                 <w:noProof/>
                 <w:webHidden/>
-                <w:sz w:val="24"/>
-                <w:szCs w:val="24"/>
-              </w:rPr>
-              <w:instrText xml:space="preserve"> PAGEREF _Toc441436846 \h </w:instrText>
+              </w:rPr>
+              <w:instrText xml:space="preserve"> PAGEREF _Toc527825465 \h </w:instrText>
             </w:r>
             <w:r>
               <w:rPr>
                 <w:noProof/>
                 <w:webHidden/>
-                <w:sz w:val="24"/>
-                <w:szCs w:val="24"/>
               </w:rPr>
             </w:r>
             <w:r>
               <w:rPr>
                 <w:noProof/>
                 <w:webHidden/>
-                <w:sz w:val="24"/>
-                <w:szCs w:val="24"/>
               </w:rPr>
               <w:fldChar w:fldCharType="separate"/>
             </w:r>
@@ -2755,17 +2630,13 @@
               <w:rPr>
                 <w:noProof/>
                 <w:webHidden/>
-                <w:sz w:val="24"/>
-                <w:szCs w:val="24"/>
-              </w:rPr>
-              <w:t>4</w:t>
+              </w:rPr>
+              <w:t>6</w:t>
             </w:r>
             <w:r>
               <w:rPr>
                 <w:noProof/>
                 <w:webHidden/>
-                <w:sz w:val="24"/>
-                <w:szCs w:val="24"/>
               </w:rPr>
               <w:fldChar w:fldCharType="end"/>
             </w:r>
@@ -3279,6 +3150,8 @@
         </w:rPr>
         <w:br w:type="page"/>
       </w:r>
+      <w:bookmarkStart w:id="0" w:name="_GoBack"/>
+      <w:bookmarkEnd w:id="0"/>
     </w:p>
     <w:p>
       <w:pPr>
@@ -3293,7 +3166,7 @@
           <w:szCs w:val="24"/>
         </w:rPr>
       </w:pPr>
-      <w:bookmarkStart w:id="0" w:name="_Toc441436835"/>
+      <w:bookmarkStart w:id="1" w:name="_Toc527825453"/>
       <w:r>
         <w:rPr>
           <w:rFonts w:ascii="Arial Narrow" w:hAnsi="Arial Narrow"/>
@@ -3303,7 +3176,7 @@
         <w:lastRenderedPageBreak/>
         <w:t>Introducción</w:t>
       </w:r>
-      <w:bookmarkEnd w:id="0"/>
+      <w:bookmarkEnd w:id="1"/>
     </w:p>
     <w:p>
       <w:pPr>
@@ -3376,7 +3249,7 @@
           <w:szCs w:val="24"/>
         </w:rPr>
       </w:pPr>
-      <w:bookmarkStart w:id="1" w:name="_Toc441436836"/>
+      <w:bookmarkStart w:id="2" w:name="_Toc527825454"/>
       <w:r>
         <w:rPr>
           <w:rFonts w:ascii="Arial Narrow" w:hAnsi="Arial Narrow"/>
@@ -3385,7 +3258,7 @@
         </w:rPr>
         <w:t>Objetivo</w:t>
       </w:r>
-      <w:bookmarkEnd w:id="1"/>
+      <w:bookmarkEnd w:id="2"/>
     </w:p>
     <w:p>
       <w:pPr>
@@ -3516,17 +3389,7 @@
           <w:sz w:val="24"/>
           <w:szCs w:val="24"/>
         </w:rPr>
-        <w:t>equipo, la descripción del producto o servicio a desarrollar, la desc</w:t>
-      </w:r>
-      <w:bookmarkStart w:id="2" w:name="_GoBack"/>
-      <w:bookmarkEnd w:id="2"/>
-      <w:r>
-        <w:rPr>
-          <w:rFonts w:ascii="Arial Narrow" w:hAnsi="Arial Narrow"/>
-          <w:sz w:val="24"/>
-          <w:szCs w:val="24"/>
-        </w:rPr>
-        <w:t>ripción y resultados</w:t>
+        <w:t>equipo, la descripción del producto o servicio a desarrollar, la descripción y resultados</w:t>
       </w:r>
       <w:r>
         <w:rPr>
@@ -3576,7 +3439,7 @@
           <w:szCs w:val="24"/>
         </w:rPr>
       </w:pPr>
-      <w:bookmarkStart w:id="3" w:name="_Toc441436837"/>
+      <w:bookmarkStart w:id="3" w:name="_Toc527825455"/>
       <w:r>
         <w:rPr>
           <w:rFonts w:ascii="Arial Narrow" w:hAnsi="Arial Narrow"/>
@@ -3602,7 +3465,7 @@
           <w:sz w:val="24"/>
           <w:szCs w:val="24"/>
         </w:rPr>
-        <w:t>&lt;</w:t>
+        <w:t>Para la Realización de e</w:t>
       </w:r>
       <w:r>
         <w:rPr>
@@ -3610,7 +3473,7 @@
           <w:sz w:val="24"/>
           <w:szCs w:val="24"/>
         </w:rPr>
-        <w:t>Descripción del contenido</w:t>
+        <w:t xml:space="preserve">sta práctica, inventamos un proyecto, el cual consiste en una aplicación que ayude a </w:t>
       </w:r>
       <w:r>
         <w:rPr>
@@ -3618,8 +3481,108 @@
           <w:sz w:val="24"/>
           <w:szCs w:val="24"/>
         </w:rPr>
-        <w:t>&gt;</w:t>
-      </w:r>
+        <w:t>encontrar personas con los mismos intereses que la persona que usa la aplicación, buscando o creando eventos de cualquier tipo, que pueden estar orientados a, por ejemplo, ir a un concierto. Entonces, la persona que busca acuerda ir con la persona que propone el plan, y, si el plan resulta satisfactorio, se puede puntuar la satisfacción que se ha tenido con esa persona.</w:t>
+      </w:r>
+    </w:p>
+    <w:p>
+      <w:pPr>
+        <w:ind w:firstLine="0"/>
+        <w:rPr>
+          <w:rFonts w:ascii="Arial Narrow" w:hAnsi="Arial Narrow"/>
+          <w:sz w:val="24"/>
+          <w:szCs w:val="24"/>
+        </w:rPr>
+      </w:pPr>
+      <w:r>
+        <w:rPr>
+          <w:rFonts w:ascii="Arial Narrow" w:hAnsi="Arial Narrow"/>
+          <w:sz w:val="24"/>
+          <w:szCs w:val="24"/>
+        </w:rPr>
+        <w:t xml:space="preserve">Tras tener claro la temática de nuestro proyecto, usamos la técnica de </w:t>
+      </w:r>
+      <w:proofErr w:type="spellStart"/>
+      <w:r>
+        <w:rPr>
+          <w:rFonts w:ascii="Arial Narrow" w:hAnsi="Arial Narrow"/>
+          <w:sz w:val="24"/>
+          <w:szCs w:val="24"/>
+        </w:rPr>
+        <w:t>Inception</w:t>
+      </w:r>
+      <w:proofErr w:type="spellEnd"/>
+      <w:r>
+        <w:rPr>
+          <w:rFonts w:ascii="Arial Narrow" w:hAnsi="Arial Narrow"/>
+          <w:sz w:val="24"/>
+          <w:szCs w:val="24"/>
+        </w:rPr>
+        <w:t xml:space="preserve"> para crear una presentación que nos ayude a concretar los puntos de nuestro proyecto. </w:t>
+      </w:r>
+    </w:p>
+    <w:p>
+      <w:pPr>
+        <w:ind w:firstLine="0"/>
+        <w:rPr>
+          <w:rFonts w:ascii="Arial Narrow" w:hAnsi="Arial Narrow"/>
+          <w:sz w:val="24"/>
+          <w:szCs w:val="24"/>
+        </w:rPr>
+      </w:pPr>
+      <w:proofErr w:type="spellStart"/>
+      <w:r>
+        <w:rPr>
+          <w:rFonts w:ascii="Arial Narrow" w:hAnsi="Arial Narrow"/>
+          <w:sz w:val="24"/>
+          <w:szCs w:val="24"/>
+        </w:rPr>
+        <w:t>Inception</w:t>
+      </w:r>
+      <w:proofErr w:type="spellEnd"/>
+      <w:r>
+        <w:rPr>
+          <w:rFonts w:ascii="Arial Narrow" w:hAnsi="Arial Narrow"/>
+          <w:sz w:val="24"/>
+          <w:szCs w:val="24"/>
+        </w:rPr>
+        <w:t xml:space="preserve"> se puede subdividir en diez partes para concretar las características de nuestro producto. Estas son: </w:t>
+      </w:r>
+    </w:p>
+    <w:p>
+      <w:pPr>
+        <w:pStyle w:val="Ttulo1"/>
+        <w:numPr>
+          <w:ilvl w:val="1"/>
+          <w:numId w:val="40"/>
+        </w:numPr>
+        <w:rPr>
+          <w:rFonts w:ascii="Arial Narrow" w:hAnsi="Arial Narrow"/>
+          <w:b/>
+          <w:szCs w:val="24"/>
+        </w:rPr>
+      </w:pPr>
+      <w:bookmarkStart w:id="4" w:name="_Toc527825456"/>
+      <w:r>
+        <w:rPr>
+          <w:rFonts w:ascii="Arial Narrow" w:hAnsi="Arial Narrow"/>
+          <w:b/>
+          <w:szCs w:val="24"/>
+        </w:rPr>
+        <w:t>¿Por qué estamos aquí?</w:t>
+      </w:r>
+      <w:bookmarkEnd w:id="4"/>
+    </w:p>
+    <w:p>
+      <w:r>
+        <w:t>En este apartado, lo que buscamos es realizar un breve resumen de la idea que tenemos en mente a la hora de realizar el subsiguiente producto, el cual podemos ver n la siguiente diapositiva:</w:t>
+      </w:r>
+    </w:p>
+    <w:p/>
+    <w:p/>
+    <w:p>
+      <w:pPr>
+        <w:pStyle w:val="Ttulo1"/>
+      </w:pPr>
     </w:p>
     <w:p>
       <w:pPr>
@@ -3663,7 +3626,7 @@
                   <pic:spPr bwMode="auto">
                     <a:xfrm>
                       <a:off x="0" y="0"/>
-                      <a:ext cx="1835361" cy="2743677"/>
+                      <a:ext cx="1829944" cy="2735580"/>
                     </a:xfrm>
                     <a:prstGeom prst="rect">
                       <a:avLst/>
@@ -3695,7 +3658,7 @@
           <w:szCs w:val="20"/>
         </w:rPr>
       </w:pPr>
-      <w:bookmarkStart w:id="4" w:name="_Toc441437168"/>
+      <w:bookmarkStart w:id="5" w:name="_Toc441437168"/>
       <w:r>
         <w:rPr>
           <w:rFonts w:ascii="Arial Narrow" w:hAnsi="Arial Narrow"/>
@@ -3760,7 +3723,7 @@
         </w:rPr>
         <w:t>. Título de la figura 1</w:t>
       </w:r>
-      <w:bookmarkEnd w:id="4"/>
+      <w:bookmarkEnd w:id="5"/>
     </w:p>
     <w:p>
       <w:pPr>
@@ -3775,7 +3738,7 @@
           <w:szCs w:val="24"/>
         </w:rPr>
       </w:pPr>
-      <w:bookmarkStart w:id="5" w:name="_Toc441436838"/>
+      <w:bookmarkStart w:id="6" w:name="_Toc527825457"/>
       <w:r>
         <w:rPr>
           <w:rFonts w:ascii="Arial Narrow" w:hAnsi="Arial Narrow"/>
@@ -3800,7 +3763,7 @@
         </w:rPr>
         <w:t>1</w:t>
       </w:r>
-      <w:bookmarkEnd w:id="5"/>
+      <w:bookmarkEnd w:id="6"/>
     </w:p>
     <w:p>
       <w:pPr>
@@ -3847,7 +3810,7 @@
           <w:szCs w:val="20"/>
         </w:rPr>
       </w:pPr>
-      <w:bookmarkStart w:id="6" w:name="_Toc441437180"/>
+      <w:bookmarkStart w:id="7" w:name="_Toc441437180"/>
       <w:r>
         <w:rPr>
           <w:rFonts w:ascii="Arial Narrow" w:hAnsi="Arial Narrow"/>
@@ -3911,7 +3874,7 @@
         </w:rPr>
         <w:t>. Título de la tabla 1</w:t>
       </w:r>
-      <w:bookmarkEnd w:id="6"/>
+      <w:bookmarkEnd w:id="7"/>
     </w:p>
     <w:tbl>
       <w:tblPr>
@@ -4154,7 +4117,7 @@
           <w:szCs w:val="24"/>
         </w:rPr>
       </w:pPr>
-      <w:bookmarkStart w:id="7" w:name="_Toc441436839"/>
+      <w:bookmarkStart w:id="8" w:name="_Toc527825458"/>
       <w:r>
         <w:rPr>
           <w:rFonts w:ascii="Arial Narrow" w:hAnsi="Arial Narrow"/>
@@ -4163,7 +4126,7 @@
         </w:rPr>
         <w:t>Sección 2</w:t>
       </w:r>
-      <w:bookmarkEnd w:id="7"/>
+      <w:bookmarkEnd w:id="8"/>
     </w:p>
     <w:p>
       <w:pPr>
@@ -4212,7 +4175,7 @@
           <w:szCs w:val="24"/>
         </w:rPr>
       </w:pPr>
-      <w:bookmarkStart w:id="8" w:name="_Toc441436840"/>
+      <w:bookmarkStart w:id="9" w:name="_Toc527825459"/>
       <w:r>
         <w:rPr>
           <w:rFonts w:ascii="Arial Narrow" w:hAnsi="Arial Narrow"/>
@@ -4237,7 +4200,7 @@
         </w:rPr>
         <w:t>es</w:t>
       </w:r>
-      <w:bookmarkEnd w:id="8"/>
+      <w:bookmarkEnd w:id="9"/>
     </w:p>
     <w:p>
       <w:pPr>
@@ -4294,7 +4257,7 @@
           <w:szCs w:val="24"/>
         </w:rPr>
       </w:pPr>
-      <w:bookmarkStart w:id="9" w:name="_Toc441436841"/>
+      <w:bookmarkStart w:id="10" w:name="_Toc527825460"/>
       <w:r>
         <w:rPr>
           <w:rFonts w:ascii="Arial Narrow" w:hAnsi="Arial Narrow"/>
@@ -4303,7 +4266,7 @@
         </w:rPr>
         <w:t>Referencias</w:t>
       </w:r>
-      <w:bookmarkEnd w:id="9"/>
+      <w:bookmarkEnd w:id="10"/>
     </w:p>
     <w:p>
       <w:pPr>
@@ -4484,6 +4447,7 @@
           <w:rFonts w:ascii="Arial Narrow" w:hAnsi="Arial Narrow"/>
           <w:sz w:val="20"/>
         </w:rPr>
+        <w:lastRenderedPageBreak/>
         <w:t xml:space="preserve">Título, Descripción, Acceso web, Fecha </w:t>
       </w:r>
       <w:r>
@@ -4502,7 +4466,7 @@
           <w:b/>
         </w:rPr>
       </w:pPr>
-      <w:bookmarkStart w:id="10" w:name="_Toc441436842"/>
+      <w:bookmarkStart w:id="11" w:name="_Toc527825461"/>
       <w:r>
         <w:rPr>
           <w:rFonts w:ascii="Arial Narrow" w:hAnsi="Arial Narrow"/>
@@ -4517,7 +4481,7 @@
         </w:rPr>
         <w:t>s</w:t>
       </w:r>
-      <w:bookmarkEnd w:id="10"/>
+      <w:bookmarkEnd w:id="11"/>
     </w:p>
     <w:tbl>
       <w:tblPr>
@@ -4774,7 +4738,7 @@
           <w:szCs w:val="24"/>
         </w:rPr>
       </w:pPr>
-      <w:bookmarkStart w:id="11" w:name="_Toc441436843"/>
+      <w:bookmarkStart w:id="12" w:name="_Toc527825462"/>
       <w:r>
         <w:rPr>
           <w:rFonts w:ascii="Arial Narrow" w:hAnsi="Arial Narrow"/>
@@ -4791,7 +4755,7 @@
         </w:rPr>
         <w:t>nexos</w:t>
       </w:r>
-      <w:bookmarkEnd w:id="11"/>
+      <w:bookmarkEnd w:id="12"/>
     </w:p>
     <w:p>
       <w:pPr>
@@ -4806,7 +4770,7 @@
           <w:szCs w:val="24"/>
         </w:rPr>
       </w:pPr>
-      <w:bookmarkStart w:id="12" w:name="_Toc441436844"/>
+      <w:bookmarkStart w:id="13" w:name="_Toc527825463"/>
       <w:r>
         <w:rPr>
           <w:rFonts w:ascii="Arial Narrow" w:hAnsi="Arial Narrow"/>
@@ -4815,7 +4779,7 @@
         </w:rPr>
         <w:t>Anexo</w:t>
       </w:r>
-      <w:bookmarkEnd w:id="12"/>
+      <w:bookmarkEnd w:id="13"/>
     </w:p>
     <w:p>
       <w:pPr>
@@ -4846,7 +4810,7 @@
           <w:szCs w:val="24"/>
         </w:rPr>
       </w:pPr>
-      <w:bookmarkStart w:id="13" w:name="_Toc441436845"/>
+      <w:bookmarkStart w:id="14" w:name="_Toc527825464"/>
       <w:r>
         <w:rPr>
           <w:rFonts w:ascii="Arial Narrow" w:hAnsi="Arial Narrow"/>
@@ -4855,7 +4819,7 @@
         </w:rPr>
         <w:t>Anexo</w:t>
       </w:r>
-      <w:bookmarkEnd w:id="13"/>
+      <w:bookmarkEnd w:id="14"/>
     </w:p>
     <w:p>
       <w:pPr>
@@ -4886,17 +4850,16 @@
           <w:szCs w:val="24"/>
         </w:rPr>
       </w:pPr>
-      <w:bookmarkStart w:id="14" w:name="_Toc441436846"/>
+      <w:bookmarkStart w:id="15" w:name="_Toc527825465"/>
       <w:r>
         <w:rPr>
           <w:rFonts w:ascii="Arial Narrow" w:hAnsi="Arial Narrow"/>
           <w:b/>
           <w:szCs w:val="24"/>
         </w:rPr>
-        <w:lastRenderedPageBreak/>
         <w:t>Anexo</w:t>
       </w:r>
-      <w:bookmarkEnd w:id="14"/>
+      <w:bookmarkEnd w:id="15"/>
     </w:p>
     <w:p>
       <w:pPr>
@@ -12292,7 +12255,7 @@
     <w:charset w:val="00"/>
     <w:family w:val="swiss"/>
     <w:pitch w:val="variable"/>
-    <w:sig w:usb0="E0002AFF" w:usb1="C000247B" w:usb2="00000009" w:usb3="00000000" w:csb0="000001FF" w:csb1="00000000"/>
+    <w:sig w:usb0="E0002AFF" w:usb1="4000ACFF" w:usb2="00000001" w:usb3="00000000" w:csb0="000001FF" w:csb1="00000000"/>
   </w:font>
   <w:font w:name="Courier New">
     <w:panose1 w:val="02070309020205020404"/>
@@ -12315,12 +12278,20 @@
     <w:pitch w:val="variable"/>
     <w:sig w:usb0="00000000" w:usb1="10000000" w:usb2="00000000" w:usb3="00000000" w:csb0="80000000" w:csb1="00000000"/>
   </w:font>
+  <w:font w:name="MS Mincho">
+    <w:altName w:val="ＭＳ 明朝"/>
+    <w:panose1 w:val="02020609040205080304"/>
+    <w:charset w:val="80"/>
+    <w:family w:val="modern"/>
+    <w:pitch w:val="fixed"/>
+    <w:sig w:usb0="E00002FF" w:usb1="6AC7FDFB" w:usb2="08000012" w:usb3="00000000" w:csb0="0002009F" w:csb1="00000000"/>
+  </w:font>
   <w:font w:name="Arial">
     <w:panose1 w:val="020B0604020202020204"/>
     <w:charset w:val="00"/>
     <w:family w:val="swiss"/>
     <w:pitch w:val="variable"/>
-    <w:sig w:usb0="E0002EFF" w:usb1="C0007843" w:usb2="00000009" w:usb3="00000000" w:csb0="000001FF" w:csb1="00000000"/>
+    <w:sig w:usb0="E0002AFF" w:usb1="C0007843" w:usb2="00000009" w:usb3="00000000" w:csb0="000001FF" w:csb1="00000000"/>
   </w:font>
   <w:font w:name="Arial Narrow">
     <w:panose1 w:val="020B0606020202030204"/>
@@ -12329,12 +12300,20 @@
     <w:pitch w:val="variable"/>
     <w:sig w:usb0="00000287" w:usb1="00000800" w:usb2="00000000" w:usb3="00000000" w:csb0="0000009F" w:csb1="00000000"/>
   </w:font>
+  <w:font w:name="MS Gothic">
+    <w:altName w:val="ＭＳ ゴシック"/>
+    <w:panose1 w:val="020B0609070205080204"/>
+    <w:charset w:val="80"/>
+    <w:family w:val="modern"/>
+    <w:pitch w:val="fixed"/>
+    <w:sig w:usb0="E00002FF" w:usb1="6AC7FDFB" w:usb2="08000012" w:usb3="00000000" w:csb0="0002009F" w:csb1="00000000"/>
+  </w:font>
   <w:font w:name="Calibri Light">
     <w:panose1 w:val="020F0302020204030204"/>
     <w:charset w:val="00"/>
     <w:family w:val="swiss"/>
     <w:pitch w:val="variable"/>
-    <w:sig w:usb0="E0002AFF" w:usb1="C000247B" w:usb2="00000009" w:usb3="00000000" w:csb0="000001FF" w:csb1="00000000"/>
+    <w:sig w:usb0="A0002AEF" w:usb1="4000207B" w:usb2="00000000" w:usb3="00000000" w:csb0="000001FF" w:csb1="00000000"/>
   </w:font>
   <w:font w:name="Segoe UI">
     <w:panose1 w:val="020B0502040204020203"/>
@@ -12349,6 +12328,22 @@
     <w:family w:val="swiss"/>
     <w:pitch w:val="variable"/>
     <w:sig w:usb0="E1002EFF" w:usb1="C000605B" w:usb2="00000029" w:usb3="00000000" w:csb0="000101FF" w:csb1="00000000"/>
+  </w:font>
+  <w:font w:name="Yu Mincho">
+    <w:altName w:val="游明朝"/>
+    <w:panose1 w:val="02020400000000000000"/>
+    <w:charset w:val="80"/>
+    <w:family w:val="roman"/>
+    <w:pitch w:val="variable"/>
+    <w:sig w:usb0="800002E7" w:usb1="2AC7FCFF" w:usb2="00000012" w:usb3="00000000" w:csb0="0002009F" w:csb1="00000000"/>
+  </w:font>
+  <w:font w:name="Yu Gothic Light">
+    <w:altName w:val="游ゴシック Light"/>
+    <w:panose1 w:val="020B0300000000000000"/>
+    <w:charset w:val="80"/>
+    <w:family w:val="swiss"/>
+    <w:pitch w:val="variable"/>
+    <w:sig w:usb0="E00002FF" w:usb1="2AC7FDFF" w:usb2="00000016" w:usb3="00000000" w:csb0="0002009F" w:csb1="00000000"/>
   </w:font>
 </w:fonts>
 </file>
@@ -12374,6 +12369,7 @@
     <w:rsid w:val="00106E0B"/>
     <w:rsid w:val="003D5373"/>
     <w:rsid w:val="00445D57"/>
+    <w:rsid w:val="00547969"/>
     <w:rsid w:val="006A3BAF"/>
     <w:rsid w:val="00827A29"/>
     <w:rsid w:val="00A10673"/>
@@ -12396,7 +12392,7 @@
     <m:intLim m:val="subSup"/>
     <m:naryLim m:val="undOvr"/>
   </m:mathPr>
-  <w:themeFontLang w:val="es-ES"/>
+  <w:themeFontLang w:val="es-ES" w:eastAsia="ja-JP"/>
   <w:clrSchemeMapping w:bg1="light1" w:t1="dark1" w:bg2="light2" w:t2="dark2" w:accent1="accent1" w:accent2="accent2" w:accent3="accent3" w:accent4="accent4" w:accent5="accent5" w:accent6="accent6" w:hyperlink="hyperlink" w:followedHyperlink="followedHyperlink"/>
   <w:decimalSymbol w:val=","/>
   <w:listSeparator w:val=";"/>
@@ -13125,7 +13121,7 @@
 </file>
 
 <file path=customXml/itemProps1.xml><?xml version="1.0" encoding="utf-8"?>
-<ds:datastoreItem xmlns:ds="http://schemas.openxmlformats.org/officeDocument/2006/customXml" ds:itemID="{09EE1B4D-A8B4-48FC-A701-19A138102332}">
+<ds:datastoreItem xmlns:ds="http://schemas.openxmlformats.org/officeDocument/2006/customXml" ds:itemID="{FBFFD351-5765-45BD-85A4-7AF7E49E4D74}">
   <ds:schemaRefs>
     <ds:schemaRef ds:uri="http://schemas.openxmlformats.org/officeDocument/2006/bibliography"/>
   </ds:schemaRefs>

</xml_diff>

<commit_message>
Quitando Odt Dejando archivo actualizado
</commit_message>
<xml_diff>
--- a/Plantilla Documentación  de Prácticas1819 (1).docx
+++ b/Plantilla Documentación  de Prácticas1819 (1).docx
@@ -906,6 +906,7 @@
           </w:tcPr>
           <w:p>
             <w:pPr>
+              <w:pStyle w:val="Standard"/>
               <w:ind w:firstLine="0"/>
               <w:jc w:val="left"/>
             </w:pPr>
@@ -915,8 +916,10 @@
                 <w:sz w:val="32"/>
                 <w:szCs w:val="24"/>
               </w:rPr>
-              <w:t>&lt;Apellido1 Apellido2, Nombre&gt;</w:t>
-            </w:r>
+              <w:t>Martínez Barcia, Augusto</w:t>
+            </w:r>
+            <w:bookmarkStart w:id="0" w:name="_GoBack"/>
+            <w:bookmarkEnd w:id="0"/>
           </w:p>
         </w:tc>
         <w:tc>
@@ -3148,7 +3151,7 @@
           <w:szCs w:val="24"/>
         </w:rPr>
       </w:pPr>
-      <w:bookmarkStart w:id="0" w:name="_Toc527825453"/>
+      <w:bookmarkStart w:id="1" w:name="_Toc527825453"/>
       <w:r>
         <w:rPr>
           <w:rFonts w:ascii="Arial Narrow" w:hAnsi="Arial Narrow"/>
@@ -3158,7 +3161,7 @@
         <w:lastRenderedPageBreak/>
         <w:t>Introducción</w:t>
       </w:r>
-      <w:bookmarkEnd w:id="0"/>
+      <w:bookmarkEnd w:id="1"/>
     </w:p>
     <w:p>
       <w:pPr>
@@ -3377,7 +3380,7 @@
           <w:szCs w:val="24"/>
         </w:rPr>
       </w:pPr>
-      <w:bookmarkStart w:id="1" w:name="_Toc527825454"/>
+      <w:bookmarkStart w:id="2" w:name="_Toc527825454"/>
       <w:r>
         <w:rPr>
           <w:rFonts w:ascii="Arial Narrow" w:hAnsi="Arial Narrow"/>
@@ -3386,7 +3389,7 @@
         </w:rPr>
         <w:t>Objetivo</w:t>
       </w:r>
-      <w:bookmarkEnd w:id="1"/>
+      <w:bookmarkEnd w:id="2"/>
     </w:p>
     <w:p>
       <w:pPr>
@@ -3567,7 +3570,7 @@
           <w:szCs w:val="24"/>
         </w:rPr>
       </w:pPr>
-      <w:bookmarkStart w:id="2" w:name="_Toc527825455"/>
+      <w:bookmarkStart w:id="3" w:name="_Toc527825455"/>
       <w:r>
         <w:rPr>
           <w:rFonts w:ascii="Arial Narrow" w:hAnsi="Arial Narrow"/>
@@ -3576,7 +3579,7 @@
         </w:rPr>
         <w:t>Contenido</w:t>
       </w:r>
-      <w:bookmarkEnd w:id="2"/>
+      <w:bookmarkEnd w:id="3"/>
     </w:p>
     <w:p>
       <w:pPr>
@@ -3698,7 +3701,7 @@
           <w:szCs w:val="24"/>
         </w:rPr>
       </w:pPr>
-      <w:bookmarkStart w:id="3" w:name="_Toc527825456"/>
+      <w:bookmarkStart w:id="4" w:name="_Toc527825456"/>
       <w:r>
         <w:rPr>
           <w:rFonts w:ascii="Arial Narrow" w:hAnsi="Arial Narrow"/>
@@ -3707,7 +3710,7 @@
         </w:rPr>
         <w:t>¿Por qué estamos aquí?</w:t>
       </w:r>
-      <w:bookmarkEnd w:id="3"/>
+      <w:bookmarkEnd w:id="4"/>
     </w:p>
     <w:p>
       <w:r>
@@ -3795,7 +3798,7 @@
           <w:szCs w:val="20"/>
         </w:rPr>
       </w:pPr>
-      <w:bookmarkStart w:id="4" w:name="_Toc441437168"/>
+      <w:bookmarkStart w:id="5" w:name="_Toc441437168"/>
       <w:r>
         <w:rPr>
           <w:rFonts w:ascii="Arial Narrow" w:hAnsi="Arial Narrow"/>
@@ -3860,7 +3863,7 @@
         </w:rPr>
         <w:t>. Título de la figura 1</w:t>
       </w:r>
-      <w:bookmarkEnd w:id="4"/>
+      <w:bookmarkEnd w:id="5"/>
     </w:p>
     <w:p>
       <w:pPr>
@@ -3875,7 +3878,7 @@
           <w:szCs w:val="24"/>
         </w:rPr>
       </w:pPr>
-      <w:bookmarkStart w:id="5" w:name="_Toc527825457"/>
+      <w:bookmarkStart w:id="6" w:name="_Toc527825457"/>
       <w:r>
         <w:rPr>
           <w:rFonts w:ascii="Arial Narrow" w:hAnsi="Arial Narrow"/>
@@ -3901,7 +3904,7 @@
         </w:rPr>
         <w:t>1</w:t>
       </w:r>
-      <w:bookmarkEnd w:id="5"/>
+      <w:bookmarkEnd w:id="6"/>
     </w:p>
     <w:p>
       <w:pPr>
@@ -3948,7 +3951,7 @@
           <w:szCs w:val="20"/>
         </w:rPr>
       </w:pPr>
-      <w:bookmarkStart w:id="6" w:name="_Toc441437180"/>
+      <w:bookmarkStart w:id="7" w:name="_Toc441437180"/>
       <w:r>
         <w:rPr>
           <w:rFonts w:ascii="Arial Narrow" w:hAnsi="Arial Narrow"/>
@@ -4012,7 +4015,7 @@
         </w:rPr>
         <w:t>. Título de la tabla 1</w:t>
       </w:r>
-      <w:bookmarkEnd w:id="6"/>
+      <w:bookmarkEnd w:id="7"/>
     </w:p>
     <w:tbl>
       <w:tblPr>
@@ -4255,7 +4258,7 @@
           <w:szCs w:val="24"/>
         </w:rPr>
       </w:pPr>
-      <w:bookmarkStart w:id="7" w:name="_Toc527825458"/>
+      <w:bookmarkStart w:id="8" w:name="_Toc527825458"/>
       <w:r>
         <w:rPr>
           <w:rFonts w:ascii="Arial Narrow" w:hAnsi="Arial Narrow"/>
@@ -4264,7 +4267,7 @@
         </w:rPr>
         <w:t>Sección 2</w:t>
       </w:r>
-      <w:bookmarkEnd w:id="7"/>
+      <w:bookmarkEnd w:id="8"/>
     </w:p>
     <w:p>
       <w:pPr>
@@ -4313,7 +4316,7 @@
           <w:szCs w:val="24"/>
         </w:rPr>
       </w:pPr>
-      <w:bookmarkStart w:id="8" w:name="_Toc527825459"/>
+      <w:bookmarkStart w:id="9" w:name="_Toc527825459"/>
       <w:r>
         <w:rPr>
           <w:rFonts w:ascii="Arial Narrow" w:hAnsi="Arial Narrow"/>
@@ -4338,7 +4341,7 @@
         </w:rPr>
         <w:t>es</w:t>
       </w:r>
-      <w:bookmarkEnd w:id="8"/>
+      <w:bookmarkEnd w:id="9"/>
     </w:p>
     <w:p>
       <w:pPr>
@@ -4395,7 +4398,7 @@
           <w:szCs w:val="24"/>
         </w:rPr>
       </w:pPr>
-      <w:bookmarkStart w:id="9" w:name="_Toc527825460"/>
+      <w:bookmarkStart w:id="10" w:name="_Toc527825460"/>
       <w:r>
         <w:rPr>
           <w:rFonts w:ascii="Arial Narrow" w:hAnsi="Arial Narrow"/>
@@ -4404,7 +4407,7 @@
         </w:rPr>
         <w:t>Referencias</w:t>
       </w:r>
-      <w:bookmarkEnd w:id="9"/>
+      <w:bookmarkEnd w:id="10"/>
     </w:p>
     <w:p>
       <w:pPr>
@@ -4603,7 +4606,7 @@
           <w:b/>
         </w:rPr>
       </w:pPr>
-      <w:bookmarkStart w:id="10" w:name="_Toc527825461"/>
+      <w:bookmarkStart w:id="11" w:name="_Toc527825461"/>
       <w:r>
         <w:rPr>
           <w:rFonts w:ascii="Arial Narrow" w:hAnsi="Arial Narrow"/>
@@ -4618,7 +4621,7 @@
         </w:rPr>
         <w:t>s</w:t>
       </w:r>
-      <w:bookmarkEnd w:id="10"/>
+      <w:bookmarkEnd w:id="11"/>
     </w:p>
     <w:tbl>
       <w:tblPr>
@@ -4875,7 +4878,7 @@
           <w:szCs w:val="24"/>
         </w:rPr>
       </w:pPr>
-      <w:bookmarkStart w:id="11" w:name="_Toc527825462"/>
+      <w:bookmarkStart w:id="12" w:name="_Toc527825462"/>
       <w:r>
         <w:rPr>
           <w:rFonts w:ascii="Arial Narrow" w:hAnsi="Arial Narrow"/>
@@ -4892,7 +4895,7 @@
         </w:rPr>
         <w:t>nexos</w:t>
       </w:r>
-      <w:bookmarkEnd w:id="11"/>
+      <w:bookmarkEnd w:id="12"/>
     </w:p>
     <w:p>
       <w:pPr>
@@ -4907,7 +4910,7 @@
           <w:szCs w:val="24"/>
         </w:rPr>
       </w:pPr>
-      <w:bookmarkStart w:id="12" w:name="_Toc527825463"/>
+      <w:bookmarkStart w:id="13" w:name="_Toc527825463"/>
       <w:r>
         <w:rPr>
           <w:rFonts w:ascii="Arial Narrow" w:hAnsi="Arial Narrow"/>
@@ -4916,7 +4919,7 @@
         </w:rPr>
         <w:t>Anexo</w:t>
       </w:r>
-      <w:bookmarkEnd w:id="12"/>
+      <w:bookmarkEnd w:id="13"/>
     </w:p>
     <w:p>
       <w:pPr>
@@ -4947,7 +4950,7 @@
           <w:szCs w:val="24"/>
         </w:rPr>
       </w:pPr>
-      <w:bookmarkStart w:id="13" w:name="_Toc527825464"/>
+      <w:bookmarkStart w:id="14" w:name="_Toc527825464"/>
       <w:r>
         <w:rPr>
           <w:rFonts w:ascii="Arial Narrow" w:hAnsi="Arial Narrow"/>
@@ -4957,7 +4960,7 @@
         <w:lastRenderedPageBreak/>
         <w:t>Anexo</w:t>
       </w:r>
-      <w:bookmarkEnd w:id="13"/>
+      <w:bookmarkEnd w:id="14"/>
     </w:p>
     <w:p>
       <w:pPr>
@@ -4988,7 +4991,7 @@
           <w:szCs w:val="24"/>
         </w:rPr>
       </w:pPr>
-      <w:bookmarkStart w:id="14" w:name="_Toc527825465"/>
+      <w:bookmarkStart w:id="15" w:name="_Toc527825465"/>
       <w:r>
         <w:rPr>
           <w:rFonts w:ascii="Arial Narrow" w:hAnsi="Arial Narrow"/>
@@ -4997,7 +5000,7 @@
         </w:rPr>
         <w:t>Anexo</w:t>
       </w:r>
-      <w:bookmarkEnd w:id="14"/>
+      <w:bookmarkEnd w:id="15"/>
     </w:p>
     <w:p>
       <w:pPr>
@@ -5021,8 +5024,6 @@
           <w:rFonts w:ascii="Arial Narrow" w:hAnsi="Arial Narrow"/>
         </w:rPr>
       </w:pPr>
-      <w:bookmarkStart w:id="15" w:name="_GoBack"/>
-      <w:bookmarkEnd w:id="15"/>
     </w:p>
     <w:p>
       <w:pPr>
@@ -12340,6 +12341,20 @@
       <w:lang w:val="es-ES_tradnl" w:eastAsia="es-ES"/>
     </w:rPr>
   </w:style>
+  <w:style w:type="paragraph" w:customStyle="1" w:styleId="Standard">
+    <w:name w:val="Standard"/>
+    <w:rsid w:val="003245F0"/>
+    <w:pPr>
+      <w:suppressAutoHyphens/>
+      <w:autoSpaceDN w:val="0"/>
+      <w:ind w:firstLine="284"/>
+      <w:jc w:val="both"/>
+    </w:pPr>
+    <w:rPr>
+      <w:rFonts w:ascii="Arial" w:eastAsia="SimSun" w:hAnsi="Arial" w:cs="F"/>
+      <w:kern w:val="3"/>
+    </w:rPr>
+  </w:style>
 </w:styles>
 </file>
 
@@ -12469,6 +12484,19 @@
     <w:pitch w:val="variable"/>
     <w:sig w:usb0="E1002EFF" w:usb1="C000605B" w:usb2="00000029" w:usb3="00000000" w:csb0="000101FF" w:csb1="00000000"/>
   </w:font>
+  <w:font w:name="SimSun">
+    <w:altName w:val="宋体"/>
+    <w:panose1 w:val="02010600030101010101"/>
+    <w:charset w:val="86"/>
+    <w:family w:val="auto"/>
+    <w:pitch w:val="variable"/>
+    <w:sig w:usb0="00000003" w:usb1="288F0000" w:usb2="00000016" w:usb3="00000000" w:csb0="00040001" w:csb1="00000000"/>
+  </w:font>
+  <w:font w:name="F">
+    <w:charset w:val="00"/>
+    <w:family w:val="auto"/>
+    <w:pitch w:val="variable"/>
+  </w:font>
   <w:font w:name="Yu Mincho">
     <w:altName w:val="游明朝"/>
     <w:charset w:val="80"/>
@@ -12506,6 +12534,7 @@
     <w:rsidRoot w:val="00A10673"/>
     <w:rsid w:val="00052987"/>
     <w:rsid w:val="00055EF8"/>
+    <w:rsid w:val="00097D1B"/>
     <w:rsid w:val="00106E0B"/>
     <w:rsid w:val="003D5373"/>
     <w:rsid w:val="00445D57"/>
@@ -13261,7 +13290,7 @@
 </file>
 
 <file path=customXml/itemProps1.xml><?xml version="1.0" encoding="utf-8"?>
-<ds:datastoreItem xmlns:ds="http://schemas.openxmlformats.org/officeDocument/2006/customXml" ds:itemID="{B30A702D-D310-4FB2-A4E3-70FDA9DB6414}">
+<ds:datastoreItem xmlns:ds="http://schemas.openxmlformats.org/officeDocument/2006/customXml" ds:itemID="{8CFE8693-0A6E-41B2-9489-E7CBCAE20188}">
   <ds:schemaRefs>
     <ds:schemaRef ds:uri="http://schemas.openxmlformats.org/officeDocument/2006/bibliography"/>
   </ds:schemaRefs>

</xml_diff>

<commit_message>
Update Plantilla Documentación  de Prácticas1819 (1).docx
</commit_message>
<xml_diff>
--- a/Plantilla Documentación  de Prácticas1819 (1).docx
+++ b/Plantilla Documentación  de Prácticas1819 (1).docx
@@ -918,8 +918,6 @@
               </w:rPr>
               <w:t>Martínez Barcia, Augusto</w:t>
             </w:r>
-            <w:bookmarkStart w:id="0" w:name="_GoBack"/>
-            <w:bookmarkEnd w:id="0"/>
           </w:p>
         </w:tc>
         <w:tc>
@@ -953,6 +951,9 @@
             <w:pPr>
               <w:ind w:firstLine="0"/>
               <w:jc w:val="left"/>
+              <w:rPr>
+                <w:u w:val="single"/>
+              </w:rPr>
             </w:pPr>
             <w:r>
               <w:rPr>
@@ -960,8 +961,10 @@
                 <w:sz w:val="32"/>
                 <w:szCs w:val="24"/>
               </w:rPr>
-              <w:t>&lt;Apellido1 Apellido2, Nombre&gt;</w:t>
-            </w:r>
+              <w:t>Roldán Rojo Adrián</w:t>
+            </w:r>
+            <w:bookmarkStart w:id="0" w:name="_GoBack"/>
+            <w:bookmarkEnd w:id="0"/>
           </w:p>
         </w:tc>
         <w:tc>
@@ -12403,21 +12406,21 @@
     <w:charset w:val="00"/>
     <w:family w:val="roman"/>
     <w:pitch w:val="variable"/>
-    <w:sig w:usb0="E0002EFF" w:usb1="C000785B" w:usb2="00000009" w:usb3="00000000" w:csb0="000001FF" w:csb1="00000000"/>
+    <w:sig w:usb0="E0002AFF" w:usb1="C0007841" w:usb2="00000009" w:usb3="00000000" w:csb0="000001FF" w:csb1="00000000"/>
   </w:font>
   <w:font w:name="Calibri">
     <w:panose1 w:val="020F0502020204030204"/>
     <w:charset w:val="00"/>
     <w:family w:val="swiss"/>
     <w:pitch w:val="variable"/>
-    <w:sig w:usb0="E0002AFF" w:usb1="C000247B" w:usb2="00000009" w:usb3="00000000" w:csb0="000001FF" w:csb1="00000000"/>
+    <w:sig w:usb0="E00002FF" w:usb1="4000ACFF" w:usb2="00000001" w:usb3="00000000" w:csb0="0000019F" w:csb1="00000000"/>
   </w:font>
   <w:font w:name="Courier New">
     <w:panose1 w:val="02070309020205020404"/>
     <w:charset w:val="00"/>
     <w:family w:val="modern"/>
     <w:pitch w:val="fixed"/>
-    <w:sig w:usb0="E0002EFF" w:usb1="C0007843" w:usb2="00000009" w:usb3="00000000" w:csb0="000001FF" w:csb1="00000000"/>
+    <w:sig w:usb0="E0002AFF" w:usb1="C0007843" w:usb2="00000009" w:usb3="00000000" w:csb0="000001FF" w:csb1="00000000"/>
   </w:font>
   <w:font w:name="Wingdings">
     <w:panose1 w:val="05000000000000000000"/>
@@ -12433,20 +12436,20 @@
     <w:pitch w:val="variable"/>
     <w:sig w:usb0="00000000" w:usb1="10000000" w:usb2="00000000" w:usb3="00000000" w:csb0="80000000" w:csb1="00000000"/>
   </w:font>
-  <w:font w:name="MS Mincho">
-    <w:altName w:val="ＭＳ 明朝"/>
+  <w:font w:name="ＭＳ 明朝">
+    <w:altName w:val="MS Mincho"/>
     <w:panose1 w:val="02020609040205080304"/>
     <w:charset w:val="80"/>
-    <w:family w:val="modern"/>
+    <w:family w:val="roman"/>
     <w:pitch w:val="fixed"/>
-    <w:sig w:usb0="E00002FF" w:usb1="6AC7FDFB" w:usb2="08000012" w:usb3="00000000" w:csb0="0002009F" w:csb1="00000000"/>
+    <w:sig w:usb0="E00002FF" w:usb1="6AC7FDFB" w:usb2="00000012" w:usb3="00000000" w:csb0="0002009F" w:csb1="00000000"/>
   </w:font>
   <w:font w:name="Arial">
     <w:panose1 w:val="020B0604020202020204"/>
     <w:charset w:val="00"/>
     <w:family w:val="swiss"/>
     <w:pitch w:val="variable"/>
-    <w:sig w:usb0="E0002EFF" w:usb1="C000785B" w:usb2="00000009" w:usb3="00000000" w:csb0="000001FF" w:csb1="00000000"/>
+    <w:sig w:usb0="E0002AFF" w:usb1="C0007843" w:usb2="00000009" w:usb3="00000000" w:csb0="000001FF" w:csb1="00000000"/>
   </w:font>
   <w:font w:name="Arial Narrow">
     <w:panose1 w:val="020B0606020202030204"/>
@@ -12455,20 +12458,20 @@
     <w:pitch w:val="variable"/>
     <w:sig w:usb0="00000287" w:usb1="00000800" w:usb2="00000000" w:usb3="00000000" w:csb0="0000009F" w:csb1="00000000"/>
   </w:font>
-  <w:font w:name="MS Gothic">
-    <w:altName w:val="ＭＳ ゴシック"/>
+  <w:font w:name="ＭＳ ゴシック">
+    <w:altName w:val="MS Gothic"/>
     <w:panose1 w:val="020B0609070205080204"/>
     <w:charset w:val="80"/>
     <w:family w:val="modern"/>
     <w:pitch w:val="fixed"/>
-    <w:sig w:usb0="E00002FF" w:usb1="6AC7FDFB" w:usb2="08000012" w:usb3="00000000" w:csb0="0002009F" w:csb1="00000000"/>
+    <w:sig w:usb0="E00002FF" w:usb1="6AC7FDFB" w:usb2="00000012" w:usb3="00000000" w:csb0="0002009F" w:csb1="00000000"/>
   </w:font>
   <w:font w:name="Calibri Light">
     <w:panose1 w:val="020F0302020204030204"/>
     <w:charset w:val="00"/>
     <w:family w:val="swiss"/>
     <w:pitch w:val="variable"/>
-    <w:sig w:usb0="E0002AFF" w:usb1="C000247B" w:usb2="00000009" w:usb3="00000000" w:csb0="000001FF" w:csb1="00000000"/>
+    <w:sig w:usb0="A00002EF" w:usb1="4000207B" w:usb2="00000000" w:usb3="00000000" w:csb0="0000019F" w:csb1="00000000"/>
   </w:font>
   <w:font w:name="Segoe UI">
     <w:panose1 w:val="020B0502040204020203"/>
@@ -12497,16 +12500,13 @@
     <w:family w:val="auto"/>
     <w:pitch w:val="variable"/>
   </w:font>
-  <w:font w:name="Yu Mincho">
-    <w:altName w:val="游明朝"/>
+  <w:font w:name="游明朝">
     <w:charset w:val="80"/>
     <w:family w:val="roman"/>
     <w:pitch w:val="variable"/>
     <w:sig w:usb0="800002E7" w:usb1="2AC7FCFF" w:usb2="00000012" w:usb3="00000000" w:csb0="0002009F" w:csb1="00000000"/>
   </w:font>
-  <w:font w:name="Yu Gothic Light">
-    <w:altName w:val="游ゴシック Light"/>
-    <w:panose1 w:val="020B0300000000000000"/>
+  <w:font w:name="游ゴシック Light">
     <w:charset w:val="80"/>
     <w:family w:val="swiss"/>
     <w:pitch w:val="variable"/>
@@ -12539,6 +12539,7 @@
     <w:rsid w:val="003D5373"/>
     <w:rsid w:val="00445D57"/>
     <w:rsid w:val="00547969"/>
+    <w:rsid w:val="005C6AC6"/>
     <w:rsid w:val="006A3BAF"/>
     <w:rsid w:val="00827A29"/>
     <w:rsid w:val="00A10673"/>
@@ -13290,7 +13291,7 @@
 </file>
 
 <file path=customXml/itemProps1.xml><?xml version="1.0" encoding="utf-8"?>
-<ds:datastoreItem xmlns:ds="http://schemas.openxmlformats.org/officeDocument/2006/customXml" ds:itemID="{8CFE8693-0A6E-41B2-9489-E7CBCAE20188}">
+<ds:datastoreItem xmlns:ds="http://schemas.openxmlformats.org/officeDocument/2006/customXml" ds:itemID="{92958CC1-DF62-497E-B4AA-6CEC02EE6837}">
   <ds:schemaRefs>
     <ds:schemaRef ds:uri="http://schemas.openxmlformats.org/officeDocument/2006/bibliography"/>
   </ds:schemaRefs>

</xml_diff>

<commit_message>
Pequeño cambio en la introduccion
</commit_message>
<xml_diff>
--- a/Plantilla Documentación  de Prácticas1819 (1).docx
+++ b/Plantilla Documentación  de Prácticas1819 (1).docx
@@ -2381,8 +2381,6 @@
           <w:rFonts w:ascii="Arial Narrow" w:hAnsi="Arial Narrow"/>
         </w:rPr>
       </w:pPr>
-      <w:bookmarkStart w:id="0" w:name="_GoBack"/>
-      <w:bookmarkEnd w:id="0"/>
     </w:p>
     <w:p>
       <w:pPr>
@@ -2878,7 +2876,7 @@
           <w:szCs w:val="24"/>
         </w:rPr>
       </w:pPr>
-      <w:bookmarkStart w:id="1" w:name="_Toc527990825"/>
+      <w:bookmarkStart w:id="0" w:name="_Toc527990825"/>
       <w:r>
         <w:rPr>
           <w:rFonts w:ascii="Arial Narrow" w:hAnsi="Arial Narrow"/>
@@ -2888,7 +2886,7 @@
         <w:lastRenderedPageBreak/>
         <w:t>Introducción</w:t>
       </w:r>
-      <w:bookmarkEnd w:id="1"/>
+      <w:bookmarkEnd w:id="0"/>
     </w:p>
     <w:p>
       <w:pPr>
@@ -2993,7 +2991,25 @@
           <w:sz w:val="24"/>
           <w:szCs w:val="24"/>
         </w:rPr>
-        <w:t>Porque normalmente a la hora de llevar a cabo proyectos software nos encontramos con algunos problemas que hacen que estos se cancelen o se pasen de presupuesto, debido a que no se define bien el proyecto al inicio, no queda muy claro para todos cuales son los requisitos y como llevarlos a cabo o porque se dejan temas importantes sin resolver hasta que ya es demasiado tarde.</w:t>
+        <w:t>Porque normalmente a la hora de llevar a cabo proyectos software nos encontramos con algunos problemas que hacen que estos se cancelen o se pasen de presupuesto, debido a que no se define bien el proyecto al inicio, no queda muy claro para todos cuales son los requisitos y como llevarlos a cabo o porque se dejan temas importantes sin resolver hasta que ya es demasiado tarde</w:t>
+      </w:r>
+      <w:r>
+        <w:rPr>
+          <w:rFonts w:ascii="Arial Narrow" w:hAnsi="Arial Narrow"/>
+          <w:sz w:val="24"/>
+          <w:szCs w:val="24"/>
+        </w:rPr>
+        <w:t>, además el uso de metodologías ágiles también facilita la comunicación con el cliente por lo este puede ir validando los progresos y ayudar así a que el resultado final sea lo más parecido a lo que quiere realmente</w:t>
+      </w:r>
+      <w:bookmarkStart w:id="1" w:name="_GoBack"/>
+      <w:bookmarkEnd w:id="1"/>
+      <w:r>
+        <w:rPr>
+          <w:rFonts w:ascii="Arial Narrow" w:hAnsi="Arial Narrow"/>
+          <w:sz w:val="24"/>
+          <w:szCs w:val="24"/>
+        </w:rPr>
+        <w:t>.</w:t>
       </w:r>
     </w:p>
     <w:p>
@@ -3432,23 +3448,37 @@
         </w:rPr>
         <w:t xml:space="preserve">Introducción </w:t>
       </w:r>
-      <w:proofErr w:type="gramStart"/>
       <w:r>
         <w:rPr>
           <w:rFonts w:ascii="Arial Narrow" w:hAnsi="Arial Narrow"/>
           <w:b/>
           <w:szCs w:val="24"/>
         </w:rPr>
-        <w:t>a  la</w:t>
-      </w:r>
-      <w:proofErr w:type="gramEnd"/>
+        <w:t>a la</w:t>
+      </w:r>
       <w:r>
         <w:rPr>
           <w:rFonts w:ascii="Arial Narrow" w:hAnsi="Arial Narrow"/>
           <w:b/>
           <w:szCs w:val="24"/>
         </w:rPr>
-        <w:t xml:space="preserve"> técnica  de </w:t>
+        <w:t xml:space="preserve"> </w:t>
+      </w:r>
+      <w:r>
+        <w:rPr>
+          <w:rFonts w:ascii="Arial Narrow" w:hAnsi="Arial Narrow"/>
+          <w:b/>
+          <w:szCs w:val="24"/>
+        </w:rPr>
+        <w:t>técnica de</w:t>
+      </w:r>
+      <w:r>
+        <w:rPr>
+          <w:rFonts w:ascii="Arial Narrow" w:hAnsi="Arial Narrow"/>
+          <w:b/>
+          <w:szCs w:val="24"/>
+        </w:rPr>
+        <w:t xml:space="preserve"> </w:t>
       </w:r>
       <w:proofErr w:type="spellStart"/>
       <w:r>
@@ -11359,21 +11389,21 @@
     <w:charset w:val="00"/>
     <w:family w:val="roman"/>
     <w:pitch w:val="variable"/>
-    <w:sig w:usb0="E0002AFF" w:usb1="C0007841" w:usb2="00000009" w:usb3="00000000" w:csb0="000001FF" w:csb1="00000000"/>
+    <w:sig w:usb0="E0002EFF" w:usb1="C000785B" w:usb2="00000009" w:usb3="00000000" w:csb0="000001FF" w:csb1="00000000"/>
   </w:font>
   <w:font w:name="Calibri">
     <w:panose1 w:val="020F0502020204030204"/>
     <w:charset w:val="00"/>
     <w:family w:val="swiss"/>
     <w:pitch w:val="variable"/>
-    <w:sig w:usb0="E00002FF" w:usb1="4000ACFF" w:usb2="00000001" w:usb3="00000000" w:csb0="0000019F" w:csb1="00000000"/>
+    <w:sig w:usb0="E0002AFF" w:usb1="C000247B" w:usb2="00000009" w:usb3="00000000" w:csb0="000001FF" w:csb1="00000000"/>
   </w:font>
   <w:font w:name="Courier New">
     <w:panose1 w:val="02070309020205020404"/>
     <w:charset w:val="00"/>
     <w:family w:val="modern"/>
     <w:pitch w:val="fixed"/>
-    <w:sig w:usb0="E0002AFF" w:usb1="C0007843" w:usb2="00000009" w:usb3="00000000" w:csb0="000001FF" w:csb1="00000000"/>
+    <w:sig w:usb0="E0002EFF" w:usb1="C0007843" w:usb2="00000009" w:usb3="00000000" w:csb0="000001FF" w:csb1="00000000"/>
   </w:font>
   <w:font w:name="Wingdings">
     <w:panose1 w:val="05000000000000000000"/>
@@ -11389,8 +11419,8 @@
     <w:pitch w:val="variable"/>
     <w:sig w:usb0="00000000" w:usb1="10000000" w:usb2="00000000" w:usb3="00000000" w:csb0="80000000" w:csb1="00000000"/>
   </w:font>
-  <w:font w:name="ＭＳ 明朝">
-    <w:altName w:val="MS Mincho"/>
+  <w:font w:name="MS Mincho">
+    <w:altName w:val="ＭＳ 明朝"/>
     <w:panose1 w:val="02020609040205080304"/>
     <w:charset w:val="80"/>
     <w:family w:val="roman"/>
@@ -11402,7 +11432,7 @@
     <w:charset w:val="00"/>
     <w:family w:val="swiss"/>
     <w:pitch w:val="variable"/>
-    <w:sig w:usb0="E0002AFF" w:usb1="C0007843" w:usb2="00000009" w:usb3="00000000" w:csb0="000001FF" w:csb1="00000000"/>
+    <w:sig w:usb0="E0002EFF" w:usb1="C000785B" w:usb2="00000009" w:usb3="00000000" w:csb0="000001FF" w:csb1="00000000"/>
   </w:font>
   <w:font w:name="Arial Narrow">
     <w:panose1 w:val="020B0606020202030204"/>
@@ -11411,20 +11441,20 @@
     <w:pitch w:val="variable"/>
     <w:sig w:usb0="00000287" w:usb1="00000800" w:usb2="00000000" w:usb3="00000000" w:csb0="0000009F" w:csb1="00000000"/>
   </w:font>
-  <w:font w:name="ＭＳ ゴシック">
-    <w:altName w:val="MS Gothic"/>
+  <w:font w:name="MS Gothic">
+    <w:altName w:val="ＭＳ ゴシック"/>
     <w:panose1 w:val="020B0609070205080204"/>
     <w:charset w:val="80"/>
     <w:family w:val="modern"/>
     <w:pitch w:val="fixed"/>
-    <w:sig w:usb0="E00002FF" w:usb1="6AC7FDFB" w:usb2="00000012" w:usb3="00000000" w:csb0="0002009F" w:csb1="00000000"/>
+    <w:sig w:usb0="E00002FF" w:usb1="6AC7FDFB" w:usb2="08000012" w:usb3="00000000" w:csb0="0002009F" w:csb1="00000000"/>
   </w:font>
   <w:font w:name="Calibri Light">
     <w:panose1 w:val="020F0302020204030204"/>
     <w:charset w:val="00"/>
     <w:family w:val="swiss"/>
     <w:pitch w:val="variable"/>
-    <w:sig w:usb0="A00002EF" w:usb1="4000207B" w:usb2="00000000" w:usb3="00000000" w:csb0="0000019F" w:csb1="00000000"/>
+    <w:sig w:usb0="E0002AFF" w:usb1="C000247B" w:usb2="00000009" w:usb3="00000000" w:csb0="000001FF" w:csb1="00000000"/>
   </w:font>
   <w:font w:name="Segoe UI">
     <w:panose1 w:val="020B0502040204020203"/>
@@ -11453,13 +11483,16 @@
     <w:family w:val="auto"/>
     <w:pitch w:val="variable"/>
   </w:font>
-  <w:font w:name="游明朝">
+  <w:font w:name="Yu Mincho">
+    <w:altName w:val="游明朝"/>
     <w:charset w:val="80"/>
     <w:family w:val="roman"/>
     <w:pitch w:val="variable"/>
     <w:sig w:usb0="800002E7" w:usb1="2AC7FCFF" w:usb2="00000012" w:usb3="00000000" w:csb0="0002009F" w:csb1="00000000"/>
   </w:font>
-  <w:font w:name="游ゴシック Light">
+  <w:font w:name="Yu Gothic Light">
+    <w:altName w:val="游ゴシック Light"/>
+    <w:panose1 w:val="020B0300000000000000"/>
     <w:charset w:val="80"/>
     <w:family w:val="swiss"/>
     <w:pitch w:val="variable"/>
@@ -11501,6 +11534,7 @@
     <w:rsid w:val="00B51B10"/>
     <w:rsid w:val="00BC5390"/>
     <w:rsid w:val="00C22381"/>
+    <w:rsid w:val="00C45925"/>
     <w:rsid w:val="00D618B6"/>
     <w:rsid w:val="00D93A03"/>
   </w:rsids>
@@ -12246,7 +12280,7 @@
 </file>
 
 <file path=customXml/itemProps1.xml><?xml version="1.0" encoding="utf-8"?>
-<ds:datastoreItem xmlns:ds="http://schemas.openxmlformats.org/officeDocument/2006/customXml" ds:itemID="{68106A4D-6472-41F2-BD19-37FF83D85466}">
+<ds:datastoreItem xmlns:ds="http://schemas.openxmlformats.org/officeDocument/2006/customXml" ds:itemID="{0AD17C44-5272-49BA-AD6D-1A033F559446}">
   <ds:schemaRefs>
     <ds:schemaRef ds:uri="http://schemas.openxmlformats.org/officeDocument/2006/bibliography"/>
   </ds:schemaRefs>

</xml_diff>

<commit_message>
Imagenes de la presentación en la sección 3
</commit_message>
<xml_diff>
--- a/Plantilla Documentación  de Prácticas1819 (1).docx
+++ b/Plantilla Documentación  de Prácticas1819 (1).docx
@@ -145,7 +145,6 @@
           <w:szCs w:val="40"/>
         </w:rPr>
       </w:pPr>
-      <w:proofErr w:type="spellStart"/>
       <w:r>
         <w:rPr>
           <w:rFonts w:ascii="Arial Narrow" w:hAnsi="Arial Narrow"/>
@@ -155,7 +154,6 @@
         </w:rPr>
         <w:t>Inception</w:t>
       </w:r>
-      <w:proofErr w:type="spellEnd"/>
     </w:p>
     <w:p>
       <w:pPr>
@@ -2903,25 +2901,7 @@
           <w:sz w:val="24"/>
           <w:szCs w:val="24"/>
         </w:rPr>
-        <w:t xml:space="preserve">En este documento pasaremos a describir los conocimientos adquiridos y los resultados que ha tenido la primera practica de la asignatura Proceso Software Y Gestión en nuestro grupo de trabajo. Esta primera práctica se titulaba </w:t>
-      </w:r>
-      <w:proofErr w:type="spellStart"/>
-      <w:r>
-        <w:rPr>
-          <w:rFonts w:ascii="Arial Narrow" w:hAnsi="Arial Narrow"/>
-          <w:sz w:val="24"/>
-          <w:szCs w:val="24"/>
-        </w:rPr>
-        <w:t>Inception</w:t>
-      </w:r>
-      <w:proofErr w:type="spellEnd"/>
-      <w:r>
-        <w:rPr>
-          <w:rFonts w:ascii="Arial Narrow" w:hAnsi="Arial Narrow"/>
-          <w:sz w:val="24"/>
-          <w:szCs w:val="24"/>
-        </w:rPr>
-        <w:t>, que son</w:t>
+        <w:t>En este documento pasaremos a describir los conocimientos adquiridos y los resultados que ha tenido la primera practica de la asignatura Proceso Software Y Gestión en nuestro grupo de trabajo. Esta primera práctica se titulaba Inception, que son</w:t>
       </w:r>
       <w:r>
         <w:rPr>
@@ -2955,25 +2935,7 @@
           <w:sz w:val="24"/>
           <w:szCs w:val="24"/>
         </w:rPr>
-        <w:t xml:space="preserve">¿Por qué es importante llevar a cabo técnicas como </w:t>
-      </w:r>
-      <w:proofErr w:type="spellStart"/>
-      <w:r>
-        <w:rPr>
-          <w:rFonts w:ascii="Arial Narrow" w:hAnsi="Arial Narrow"/>
-          <w:sz w:val="24"/>
-          <w:szCs w:val="24"/>
-        </w:rPr>
-        <w:t>Inception</w:t>
-      </w:r>
-      <w:proofErr w:type="spellEnd"/>
-      <w:r>
-        <w:rPr>
-          <w:rFonts w:ascii="Arial Narrow" w:hAnsi="Arial Narrow"/>
-          <w:sz w:val="24"/>
-          <w:szCs w:val="24"/>
-        </w:rPr>
-        <w:t>?</w:t>
+        <w:t>¿Por qué es importante llevar a cabo técnicas como Inception?</w:t>
       </w:r>
     </w:p>
     <w:p>
@@ -3001,8 +2963,6 @@
         </w:rPr>
         <w:t>, además el uso de metodologías ágiles también facilita la comunicación con el cliente por lo este puede ir validando los progresos y ayudar así a que el resultado final sea lo más parecido a lo que quiere realmente</w:t>
       </w:r>
-      <w:bookmarkStart w:id="1" w:name="_GoBack"/>
-      <w:bookmarkEnd w:id="1"/>
       <w:r>
         <w:rPr>
           <w:rFonts w:ascii="Arial Narrow" w:hAnsi="Arial Narrow"/>
@@ -3027,25 +2987,7 @@
           <w:sz w:val="24"/>
           <w:szCs w:val="24"/>
         </w:rPr>
-        <w:t xml:space="preserve">Además, el uso de </w:t>
-      </w:r>
-      <w:proofErr w:type="spellStart"/>
-      <w:r>
-        <w:rPr>
-          <w:rFonts w:ascii="Arial Narrow" w:hAnsi="Arial Narrow"/>
-          <w:sz w:val="24"/>
-          <w:szCs w:val="24"/>
-        </w:rPr>
-        <w:t>Inception</w:t>
-      </w:r>
-      <w:proofErr w:type="spellEnd"/>
-      <w:r>
-        <w:rPr>
-          <w:rFonts w:ascii="Arial Narrow" w:hAnsi="Arial Narrow"/>
-          <w:sz w:val="24"/>
-          <w:szCs w:val="24"/>
-        </w:rPr>
-        <w:t xml:space="preserve"> también es bueno para que los desarrolladores y el equipo que s encarga de un proyecto pueda conocerse, poner ideas en común y crear un buen ambiente de trabajo</w:t>
+        <w:t>Además, el uso de Inception también es bueno para que los desarrolladores y el equipo que s encarga de un proyecto pueda conocerse, poner ideas en común y crear un buen ambiente de trabajo</w:t>
       </w:r>
       <w:r>
         <w:rPr>
@@ -3144,7 +3086,7 @@
           <w:szCs w:val="24"/>
         </w:rPr>
       </w:pPr>
-      <w:bookmarkStart w:id="2" w:name="_Toc527990826"/>
+      <w:bookmarkStart w:id="1" w:name="_Toc527990826"/>
       <w:r>
         <w:rPr>
           <w:rFonts w:ascii="Arial Narrow" w:hAnsi="Arial Narrow"/>
@@ -3153,7 +3095,7 @@
         </w:rPr>
         <w:t>Objetivo</w:t>
       </w:r>
-      <w:bookmarkEnd w:id="2"/>
+      <w:bookmarkEnd w:id="1"/>
     </w:p>
     <w:p>
       <w:pPr>
@@ -3202,25 +3144,7 @@
           <w:sz w:val="24"/>
           <w:szCs w:val="24"/>
         </w:rPr>
-        <w:t xml:space="preserve">mediante la técnica de </w:t>
-      </w:r>
-      <w:proofErr w:type="spellStart"/>
-      <w:r>
-        <w:rPr>
-          <w:rFonts w:ascii="Arial Narrow" w:hAnsi="Arial Narrow"/>
-          <w:sz w:val="24"/>
-          <w:szCs w:val="24"/>
-        </w:rPr>
-        <w:t>Inception</w:t>
-      </w:r>
-      <w:proofErr w:type="spellEnd"/>
-      <w:r>
-        <w:rPr>
-          <w:rFonts w:ascii="Arial Narrow" w:hAnsi="Arial Narrow"/>
-          <w:sz w:val="24"/>
-          <w:szCs w:val="24"/>
-        </w:rPr>
-        <w:t>.</w:t>
+        <w:t>mediante la técnica de Inception.</w:t>
       </w:r>
       <w:r>
         <w:rPr>
@@ -3300,25 +3224,7 @@
           <w:sz w:val="24"/>
           <w:szCs w:val="24"/>
         </w:rPr>
-        <w:t xml:space="preserve">de las actividades de </w:t>
-      </w:r>
-      <w:proofErr w:type="spellStart"/>
-      <w:r>
-        <w:rPr>
-          <w:rFonts w:ascii="Arial Narrow" w:hAnsi="Arial Narrow"/>
-          <w:sz w:val="24"/>
-          <w:szCs w:val="24"/>
-        </w:rPr>
-        <w:t>Inception</w:t>
-      </w:r>
-      <w:proofErr w:type="spellEnd"/>
-      <w:r>
-        <w:rPr>
-          <w:rFonts w:ascii="Arial Narrow" w:hAnsi="Arial Narrow"/>
-          <w:sz w:val="24"/>
-          <w:szCs w:val="24"/>
-        </w:rPr>
-        <w:t xml:space="preserve"> realizadas y las conclusiones de la práctica.</w:t>
+        <w:t>de las actividades de Inception realizadas y las conclusiones de la práctica.</w:t>
       </w:r>
     </w:p>
     <w:p>
@@ -3344,7 +3250,7 @@
           <w:szCs w:val="24"/>
         </w:rPr>
       </w:pPr>
-      <w:bookmarkStart w:id="3" w:name="_Toc527990827"/>
+      <w:bookmarkStart w:id="2" w:name="_Toc527990827"/>
       <w:r>
         <w:rPr>
           <w:rFonts w:ascii="Arial Narrow" w:hAnsi="Arial Narrow"/>
@@ -3354,7 +3260,7 @@
         <w:lastRenderedPageBreak/>
         <w:t>Contenido</w:t>
       </w:r>
-      <w:bookmarkEnd w:id="3"/>
+      <w:bookmarkEnd w:id="2"/>
     </w:p>
     <w:p>
       <w:pPr>
@@ -3405,25 +3311,7 @@
           <w:sz w:val="24"/>
           <w:szCs w:val="24"/>
         </w:rPr>
-        <w:t xml:space="preserve">Tras tener claro la temática de nuestro proyecto, usamos la técnica de </w:t>
-      </w:r>
-      <w:proofErr w:type="spellStart"/>
-      <w:r>
-        <w:rPr>
-          <w:rFonts w:ascii="Arial Narrow" w:hAnsi="Arial Narrow"/>
-          <w:sz w:val="24"/>
-          <w:szCs w:val="24"/>
-        </w:rPr>
-        <w:t>Inception</w:t>
-      </w:r>
-      <w:proofErr w:type="spellEnd"/>
-      <w:r>
-        <w:rPr>
-          <w:rFonts w:ascii="Arial Narrow" w:hAnsi="Arial Narrow"/>
-          <w:sz w:val="24"/>
-          <w:szCs w:val="24"/>
-        </w:rPr>
-        <w:t xml:space="preserve"> para crear una presentación que nos ayude a concretar los puntos de nuestro proyecto. </w:t>
+        <w:t xml:space="preserve">Tras tener claro la temática de nuestro proyecto, usamos la técnica de Inception para crear una presentación que nos ayude a concretar los puntos de nuestro proyecto. </w:t>
       </w:r>
     </w:p>
     <w:p>
@@ -3439,7 +3327,7 @@
           <w:szCs w:val="24"/>
         </w:rPr>
       </w:pPr>
-      <w:bookmarkStart w:id="4" w:name="_Toc527990828"/>
+      <w:bookmarkStart w:id="3" w:name="_Toc527990828"/>
       <w:r>
         <w:rPr>
           <w:rFonts w:ascii="Arial Narrow" w:hAnsi="Arial Narrow"/>
@@ -3478,31 +3366,13 @@
           <w:b/>
           <w:szCs w:val="24"/>
         </w:rPr>
-        <w:t xml:space="preserve"> </w:t>
+        <w:t xml:space="preserve"> Inception</w:t>
       </w:r>
-      <w:proofErr w:type="spellStart"/>
-      <w:r>
-        <w:rPr>
-          <w:rFonts w:ascii="Arial Narrow" w:hAnsi="Arial Narrow"/>
-          <w:b/>
-          <w:szCs w:val="24"/>
-        </w:rPr>
-        <w:t>Inception</w:t>
-      </w:r>
-      <w:bookmarkEnd w:id="4"/>
-      <w:proofErr w:type="spellEnd"/>
+      <w:bookmarkEnd w:id="3"/>
     </w:p>
     <w:p>
       <w:r>
-        <w:t xml:space="preserve">La técnica de </w:t>
-      </w:r>
-      <w:proofErr w:type="spellStart"/>
-      <w:r>
-        <w:t>Inception</w:t>
-      </w:r>
-      <w:proofErr w:type="spellEnd"/>
-      <w:r>
-        <w:t xml:space="preserve"> consiste en una reunión en la cual se responden 10 preguntas para preparar a todas </w:t>
+        <w:t xml:space="preserve">La técnica de Inception consiste en una reunión en la cual se responden 10 preguntas para preparar a todas </w:t>
       </w:r>
       <w:r>
         <w:t>aquellas</w:t>
@@ -3527,7 +3397,7 @@
           <w:szCs w:val="24"/>
         </w:rPr>
       </w:pPr>
-      <w:bookmarkStart w:id="5" w:name="_Toc527990829"/>
+      <w:bookmarkStart w:id="4" w:name="_Toc527990829"/>
       <w:r>
         <w:rPr>
           <w:rFonts w:ascii="Arial Narrow" w:hAnsi="Arial Narrow"/>
@@ -3536,7 +3406,7 @@
         </w:rPr>
         <w:t>Descripción de la aplicación a desarrollar</w:t>
       </w:r>
-      <w:bookmarkEnd w:id="5"/>
+      <w:bookmarkEnd w:id="4"/>
     </w:p>
     <w:p>
       <w:pPr>
@@ -3545,6 +3415,12 @@
           <w:rFonts w:ascii="Arial Narrow" w:hAnsi="Arial Narrow"/>
         </w:rPr>
       </w:pPr>
+      <w:r>
+        <w:rPr>
+          <w:rFonts w:ascii="Arial Narrow" w:hAnsi="Arial Narrow"/>
+        </w:rPr>
+        <w:t xml:space="preserve">Frender es una aplicación </w:t>
+      </w:r>
     </w:p>
     <w:p>
       <w:pPr>
@@ -3559,13 +3435,14 @@
           <w:szCs w:val="24"/>
         </w:rPr>
       </w:pPr>
-      <w:bookmarkStart w:id="6" w:name="_Toc527990830"/>
+      <w:bookmarkStart w:id="5" w:name="_Toc527990830"/>
       <w:r>
         <w:rPr>
           <w:rFonts w:ascii="Arial Narrow" w:hAnsi="Arial Narrow"/>
           <w:b/>
           <w:szCs w:val="24"/>
         </w:rPr>
+        <w:lastRenderedPageBreak/>
         <w:t>A</w:t>
       </w:r>
       <w:r>
@@ -3590,25 +3467,7 @@
           <w:b/>
           <w:szCs w:val="24"/>
         </w:rPr>
-        <w:t xml:space="preserve"> </w:t>
-      </w:r>
-      <w:proofErr w:type="spellStart"/>
-      <w:r>
-        <w:rPr>
-          <w:rFonts w:ascii="Arial Narrow" w:hAnsi="Arial Narrow"/>
-          <w:b/>
-          <w:szCs w:val="24"/>
-        </w:rPr>
-        <w:t>Inception</w:t>
-      </w:r>
-      <w:proofErr w:type="spellEnd"/>
-      <w:r>
-        <w:rPr>
-          <w:rFonts w:ascii="Arial Narrow" w:hAnsi="Arial Narrow"/>
-          <w:b/>
-          <w:szCs w:val="24"/>
-        </w:rPr>
-        <w:t xml:space="preserve"> </w:t>
+        <w:t xml:space="preserve"> Inception </w:t>
       </w:r>
       <w:proofErr w:type="spellStart"/>
       <w:r>
@@ -3636,9 +3495,432 @@
         </w:rPr>
         <w:t>descripción</w:t>
       </w:r>
-      <w:bookmarkEnd w:id="6"/>
+      <w:bookmarkEnd w:id="5"/>
     </w:p>
-    <w:p/>
+    <w:p>
+      <w:r>
+        <w:rPr>
+          <w:noProof/>
+        </w:rPr>
+        <w:drawing>
+          <wp:inline distT="0" distB="0" distL="0" distR="0" wp14:anchorId="5C104EFD" wp14:editId="263800F6">
+            <wp:extent cx="5400040" cy="3044190"/>
+            <wp:effectExtent l="0" t="0" r="0" b="3810"/>
+            <wp:docPr id="1" name="Imagen 1"/>
+            <wp:cNvGraphicFramePr>
+              <a:graphicFrameLocks xmlns:a="http://schemas.openxmlformats.org/drawingml/2006/main" noChangeAspect="1"/>
+            </wp:cNvGraphicFramePr>
+            <a:graphic xmlns:a="http://schemas.openxmlformats.org/drawingml/2006/main">
+              <a:graphicData uri="http://schemas.openxmlformats.org/drawingml/2006/picture">
+                <pic:pic xmlns:pic="http://schemas.openxmlformats.org/drawingml/2006/picture">
+                  <pic:nvPicPr>
+                    <pic:cNvPr id="1" name=""/>
+                    <pic:cNvPicPr/>
+                  </pic:nvPicPr>
+                  <pic:blipFill>
+                    <a:blip r:embed="rId15"/>
+                    <a:stretch>
+                      <a:fillRect/>
+                    </a:stretch>
+                  </pic:blipFill>
+                  <pic:spPr>
+                    <a:xfrm>
+                      <a:off x="0" y="0"/>
+                      <a:ext cx="5400040" cy="3044190"/>
+                    </a:xfrm>
+                    <a:prstGeom prst="rect">
+                      <a:avLst/>
+                    </a:prstGeom>
+                  </pic:spPr>
+                </pic:pic>
+              </a:graphicData>
+            </a:graphic>
+          </wp:inline>
+        </w:drawing>
+      </w:r>
+    </w:p>
+    <w:p>
+      <w:r>
+        <w:rPr>
+          <w:noProof/>
+        </w:rPr>
+        <w:drawing>
+          <wp:inline distT="0" distB="0" distL="0" distR="0" wp14:anchorId="12DC2C6D" wp14:editId="24D0B054">
+            <wp:extent cx="5400040" cy="3047365"/>
+            <wp:effectExtent l="0" t="0" r="0" b="635"/>
+            <wp:docPr id="2" name="Imagen 2"/>
+            <wp:cNvGraphicFramePr>
+              <a:graphicFrameLocks xmlns:a="http://schemas.openxmlformats.org/drawingml/2006/main" noChangeAspect="1"/>
+            </wp:cNvGraphicFramePr>
+            <a:graphic xmlns:a="http://schemas.openxmlformats.org/drawingml/2006/main">
+              <a:graphicData uri="http://schemas.openxmlformats.org/drawingml/2006/picture">
+                <pic:pic xmlns:pic="http://schemas.openxmlformats.org/drawingml/2006/picture">
+                  <pic:nvPicPr>
+                    <pic:cNvPr id="1" name=""/>
+                    <pic:cNvPicPr/>
+                  </pic:nvPicPr>
+                  <pic:blipFill>
+                    <a:blip r:embed="rId16"/>
+                    <a:stretch>
+                      <a:fillRect/>
+                    </a:stretch>
+                  </pic:blipFill>
+                  <pic:spPr>
+                    <a:xfrm>
+                      <a:off x="0" y="0"/>
+                      <a:ext cx="5400040" cy="3047365"/>
+                    </a:xfrm>
+                    <a:prstGeom prst="rect">
+                      <a:avLst/>
+                    </a:prstGeom>
+                  </pic:spPr>
+                </pic:pic>
+              </a:graphicData>
+            </a:graphic>
+          </wp:inline>
+        </w:drawing>
+      </w:r>
+    </w:p>
+    <w:p>
+      <w:r>
+        <w:rPr>
+          <w:noProof/>
+        </w:rPr>
+        <w:lastRenderedPageBreak/>
+        <w:drawing>
+          <wp:inline distT="0" distB="0" distL="0" distR="0" wp14:anchorId="510D7A33" wp14:editId="1D9DE2B6">
+            <wp:extent cx="5400040" cy="3041650"/>
+            <wp:effectExtent l="0" t="0" r="0" b="6350"/>
+            <wp:docPr id="5" name="Imagen 5"/>
+            <wp:cNvGraphicFramePr>
+              <a:graphicFrameLocks xmlns:a="http://schemas.openxmlformats.org/drawingml/2006/main" noChangeAspect="1"/>
+            </wp:cNvGraphicFramePr>
+            <a:graphic xmlns:a="http://schemas.openxmlformats.org/drawingml/2006/main">
+              <a:graphicData uri="http://schemas.openxmlformats.org/drawingml/2006/picture">
+                <pic:pic xmlns:pic="http://schemas.openxmlformats.org/drawingml/2006/picture">
+                  <pic:nvPicPr>
+                    <pic:cNvPr id="1" name=""/>
+                    <pic:cNvPicPr/>
+                  </pic:nvPicPr>
+                  <pic:blipFill>
+                    <a:blip r:embed="rId17"/>
+                    <a:stretch>
+                      <a:fillRect/>
+                    </a:stretch>
+                  </pic:blipFill>
+                  <pic:spPr>
+                    <a:xfrm>
+                      <a:off x="0" y="0"/>
+                      <a:ext cx="5400040" cy="3041650"/>
+                    </a:xfrm>
+                    <a:prstGeom prst="rect">
+                      <a:avLst/>
+                    </a:prstGeom>
+                  </pic:spPr>
+                </pic:pic>
+              </a:graphicData>
+            </a:graphic>
+          </wp:inline>
+        </w:drawing>
+      </w:r>
+    </w:p>
+    <w:p>
+      <w:r>
+        <w:rPr>
+          <w:noProof/>
+        </w:rPr>
+        <w:drawing>
+          <wp:inline distT="0" distB="0" distL="0" distR="0" wp14:anchorId="5259A6EF" wp14:editId="49D3C9CC">
+            <wp:extent cx="5400040" cy="3044190"/>
+            <wp:effectExtent l="0" t="0" r="0" b="3810"/>
+            <wp:docPr id="6" name="Imagen 6"/>
+            <wp:cNvGraphicFramePr>
+              <a:graphicFrameLocks xmlns:a="http://schemas.openxmlformats.org/drawingml/2006/main" noChangeAspect="1"/>
+            </wp:cNvGraphicFramePr>
+            <a:graphic xmlns:a="http://schemas.openxmlformats.org/drawingml/2006/main">
+              <a:graphicData uri="http://schemas.openxmlformats.org/drawingml/2006/picture">
+                <pic:pic xmlns:pic="http://schemas.openxmlformats.org/drawingml/2006/picture">
+                  <pic:nvPicPr>
+                    <pic:cNvPr id="1" name=""/>
+                    <pic:cNvPicPr/>
+                  </pic:nvPicPr>
+                  <pic:blipFill>
+                    <a:blip r:embed="rId18"/>
+                    <a:stretch>
+                      <a:fillRect/>
+                    </a:stretch>
+                  </pic:blipFill>
+                  <pic:spPr>
+                    <a:xfrm>
+                      <a:off x="0" y="0"/>
+                      <a:ext cx="5400040" cy="3044190"/>
+                    </a:xfrm>
+                    <a:prstGeom prst="rect">
+                      <a:avLst/>
+                    </a:prstGeom>
+                  </pic:spPr>
+                </pic:pic>
+              </a:graphicData>
+            </a:graphic>
+          </wp:inline>
+        </w:drawing>
+      </w:r>
+    </w:p>
+    <w:p>
+      <w:r>
+        <w:rPr>
+          <w:noProof/>
+        </w:rPr>
+        <w:lastRenderedPageBreak/>
+        <w:drawing>
+          <wp:inline distT="0" distB="0" distL="0" distR="0" wp14:anchorId="10091175" wp14:editId="68AC7DC6">
+            <wp:extent cx="5400040" cy="3047365"/>
+            <wp:effectExtent l="0" t="0" r="0" b="635"/>
+            <wp:docPr id="7" name="Imagen 7"/>
+            <wp:cNvGraphicFramePr>
+              <a:graphicFrameLocks xmlns:a="http://schemas.openxmlformats.org/drawingml/2006/main" noChangeAspect="1"/>
+            </wp:cNvGraphicFramePr>
+            <a:graphic xmlns:a="http://schemas.openxmlformats.org/drawingml/2006/main">
+              <a:graphicData uri="http://schemas.openxmlformats.org/drawingml/2006/picture">
+                <pic:pic xmlns:pic="http://schemas.openxmlformats.org/drawingml/2006/picture">
+                  <pic:nvPicPr>
+                    <pic:cNvPr id="1" name=""/>
+                    <pic:cNvPicPr/>
+                  </pic:nvPicPr>
+                  <pic:blipFill>
+                    <a:blip r:embed="rId19"/>
+                    <a:stretch>
+                      <a:fillRect/>
+                    </a:stretch>
+                  </pic:blipFill>
+                  <pic:spPr>
+                    <a:xfrm>
+                      <a:off x="0" y="0"/>
+                      <a:ext cx="5400040" cy="3047365"/>
+                    </a:xfrm>
+                    <a:prstGeom prst="rect">
+                      <a:avLst/>
+                    </a:prstGeom>
+                  </pic:spPr>
+                </pic:pic>
+              </a:graphicData>
+            </a:graphic>
+          </wp:inline>
+        </w:drawing>
+      </w:r>
+    </w:p>
+    <w:p>
+      <w:r>
+        <w:rPr>
+          <w:noProof/>
+        </w:rPr>
+        <w:drawing>
+          <wp:inline distT="0" distB="0" distL="0" distR="0" wp14:anchorId="401D43CB" wp14:editId="6576801E">
+            <wp:extent cx="5400040" cy="3035935"/>
+            <wp:effectExtent l="0" t="0" r="0" b="0"/>
+            <wp:docPr id="8" name="Imagen 8"/>
+            <wp:cNvGraphicFramePr>
+              <a:graphicFrameLocks xmlns:a="http://schemas.openxmlformats.org/drawingml/2006/main" noChangeAspect="1"/>
+            </wp:cNvGraphicFramePr>
+            <a:graphic xmlns:a="http://schemas.openxmlformats.org/drawingml/2006/main">
+              <a:graphicData uri="http://schemas.openxmlformats.org/drawingml/2006/picture">
+                <pic:pic xmlns:pic="http://schemas.openxmlformats.org/drawingml/2006/picture">
+                  <pic:nvPicPr>
+                    <pic:cNvPr id="1" name=""/>
+                    <pic:cNvPicPr/>
+                  </pic:nvPicPr>
+                  <pic:blipFill>
+                    <a:blip r:embed="rId20"/>
+                    <a:stretch>
+                      <a:fillRect/>
+                    </a:stretch>
+                  </pic:blipFill>
+                  <pic:spPr>
+                    <a:xfrm>
+                      <a:off x="0" y="0"/>
+                      <a:ext cx="5400040" cy="3035935"/>
+                    </a:xfrm>
+                    <a:prstGeom prst="rect">
+                      <a:avLst/>
+                    </a:prstGeom>
+                  </pic:spPr>
+                </pic:pic>
+              </a:graphicData>
+            </a:graphic>
+          </wp:inline>
+        </w:drawing>
+      </w:r>
+    </w:p>
+    <w:p>
+      <w:r>
+        <w:rPr>
+          <w:noProof/>
+        </w:rPr>
+        <w:lastRenderedPageBreak/>
+        <w:drawing>
+          <wp:inline distT="0" distB="0" distL="0" distR="0" wp14:anchorId="1D7DD325" wp14:editId="0C8A883A">
+            <wp:extent cx="5400040" cy="3030220"/>
+            <wp:effectExtent l="0" t="0" r="0" b="0"/>
+            <wp:docPr id="9" name="Imagen 9"/>
+            <wp:cNvGraphicFramePr>
+              <a:graphicFrameLocks xmlns:a="http://schemas.openxmlformats.org/drawingml/2006/main" noChangeAspect="1"/>
+            </wp:cNvGraphicFramePr>
+            <a:graphic xmlns:a="http://schemas.openxmlformats.org/drawingml/2006/main">
+              <a:graphicData uri="http://schemas.openxmlformats.org/drawingml/2006/picture">
+                <pic:pic xmlns:pic="http://schemas.openxmlformats.org/drawingml/2006/picture">
+                  <pic:nvPicPr>
+                    <pic:cNvPr id="1" name=""/>
+                    <pic:cNvPicPr/>
+                  </pic:nvPicPr>
+                  <pic:blipFill>
+                    <a:blip r:embed="rId21"/>
+                    <a:stretch>
+                      <a:fillRect/>
+                    </a:stretch>
+                  </pic:blipFill>
+                  <pic:spPr>
+                    <a:xfrm>
+                      <a:off x="0" y="0"/>
+                      <a:ext cx="5400040" cy="3030220"/>
+                    </a:xfrm>
+                    <a:prstGeom prst="rect">
+                      <a:avLst/>
+                    </a:prstGeom>
+                  </pic:spPr>
+                </pic:pic>
+              </a:graphicData>
+            </a:graphic>
+          </wp:inline>
+        </w:drawing>
+      </w:r>
+    </w:p>
+    <w:p>
+      <w:r>
+        <w:rPr>
+          <w:noProof/>
+        </w:rPr>
+        <w:drawing>
+          <wp:inline distT="0" distB="0" distL="0" distR="0" wp14:anchorId="3589EB1A" wp14:editId="289F5481">
+            <wp:extent cx="5400040" cy="3047365"/>
+            <wp:effectExtent l="0" t="0" r="0" b="635"/>
+            <wp:docPr id="10" name="Imagen 10"/>
+            <wp:cNvGraphicFramePr>
+              <a:graphicFrameLocks xmlns:a="http://schemas.openxmlformats.org/drawingml/2006/main" noChangeAspect="1"/>
+            </wp:cNvGraphicFramePr>
+            <a:graphic xmlns:a="http://schemas.openxmlformats.org/drawingml/2006/main">
+              <a:graphicData uri="http://schemas.openxmlformats.org/drawingml/2006/picture">
+                <pic:pic xmlns:pic="http://schemas.openxmlformats.org/drawingml/2006/picture">
+                  <pic:nvPicPr>
+                    <pic:cNvPr id="1" name=""/>
+                    <pic:cNvPicPr/>
+                  </pic:nvPicPr>
+                  <pic:blipFill>
+                    <a:blip r:embed="rId22"/>
+                    <a:stretch>
+                      <a:fillRect/>
+                    </a:stretch>
+                  </pic:blipFill>
+                  <pic:spPr>
+                    <a:xfrm>
+                      <a:off x="0" y="0"/>
+                      <a:ext cx="5400040" cy="3047365"/>
+                    </a:xfrm>
+                    <a:prstGeom prst="rect">
+                      <a:avLst/>
+                    </a:prstGeom>
+                  </pic:spPr>
+                </pic:pic>
+              </a:graphicData>
+            </a:graphic>
+          </wp:inline>
+        </w:drawing>
+      </w:r>
+    </w:p>
+    <w:p>
+      <w:r>
+        <w:rPr>
+          <w:noProof/>
+        </w:rPr>
+        <w:lastRenderedPageBreak/>
+        <w:drawing>
+          <wp:inline distT="0" distB="0" distL="0" distR="0" wp14:anchorId="1142B3FF" wp14:editId="1CEE8B76">
+            <wp:extent cx="5400040" cy="3035935"/>
+            <wp:effectExtent l="0" t="0" r="0" b="0"/>
+            <wp:docPr id="11" name="Imagen 11"/>
+            <wp:cNvGraphicFramePr>
+              <a:graphicFrameLocks xmlns:a="http://schemas.openxmlformats.org/drawingml/2006/main" noChangeAspect="1"/>
+            </wp:cNvGraphicFramePr>
+            <a:graphic xmlns:a="http://schemas.openxmlformats.org/drawingml/2006/main">
+              <a:graphicData uri="http://schemas.openxmlformats.org/drawingml/2006/picture">
+                <pic:pic xmlns:pic="http://schemas.openxmlformats.org/drawingml/2006/picture">
+                  <pic:nvPicPr>
+                    <pic:cNvPr id="1" name=""/>
+                    <pic:cNvPicPr/>
+                  </pic:nvPicPr>
+                  <pic:blipFill>
+                    <a:blip r:embed="rId23"/>
+                    <a:stretch>
+                      <a:fillRect/>
+                    </a:stretch>
+                  </pic:blipFill>
+                  <pic:spPr>
+                    <a:xfrm>
+                      <a:off x="0" y="0"/>
+                      <a:ext cx="5400040" cy="3035935"/>
+                    </a:xfrm>
+                    <a:prstGeom prst="rect">
+                      <a:avLst/>
+                    </a:prstGeom>
+                  </pic:spPr>
+                </pic:pic>
+              </a:graphicData>
+            </a:graphic>
+          </wp:inline>
+        </w:drawing>
+      </w:r>
+    </w:p>
+    <w:p>
+      <w:r>
+        <w:rPr>
+          <w:noProof/>
+        </w:rPr>
+        <w:drawing>
+          <wp:inline distT="0" distB="0" distL="0" distR="0" wp14:anchorId="22588746" wp14:editId="4F32BB12">
+            <wp:extent cx="5400040" cy="3029585"/>
+            <wp:effectExtent l="0" t="0" r="0" b="0"/>
+            <wp:docPr id="12" name="Imagen 12"/>
+            <wp:cNvGraphicFramePr>
+              <a:graphicFrameLocks xmlns:a="http://schemas.openxmlformats.org/drawingml/2006/main" noChangeAspect="1"/>
+            </wp:cNvGraphicFramePr>
+            <a:graphic xmlns:a="http://schemas.openxmlformats.org/drawingml/2006/main">
+              <a:graphicData uri="http://schemas.openxmlformats.org/drawingml/2006/picture">
+                <pic:pic xmlns:pic="http://schemas.openxmlformats.org/drawingml/2006/picture">
+                  <pic:nvPicPr>
+                    <pic:cNvPr id="1" name=""/>
+                    <pic:cNvPicPr/>
+                  </pic:nvPicPr>
+                  <pic:blipFill>
+                    <a:blip r:embed="rId24"/>
+                    <a:stretch>
+                      <a:fillRect/>
+                    </a:stretch>
+                  </pic:blipFill>
+                  <pic:spPr>
+                    <a:xfrm>
+                      <a:off x="0" y="0"/>
+                      <a:ext cx="5400040" cy="3029585"/>
+                    </a:xfrm>
+                    <a:prstGeom prst="rect">
+                      <a:avLst/>
+                    </a:prstGeom>
+                  </pic:spPr>
+                </pic:pic>
+              </a:graphicData>
+            </a:graphic>
+          </wp:inline>
+        </w:drawing>
+      </w:r>
+    </w:p>
     <w:p/>
     <w:p>
       <w:pPr>
@@ -3653,7 +3935,7 @@
           <w:szCs w:val="24"/>
         </w:rPr>
       </w:pPr>
-      <w:bookmarkStart w:id="7" w:name="_Toc527990831"/>
+      <w:bookmarkStart w:id="6" w:name="_Toc527990831"/>
       <w:r>
         <w:rPr>
           <w:rFonts w:ascii="Arial Narrow" w:hAnsi="Arial Narrow"/>
@@ -3678,7 +3960,7 @@
         </w:rPr>
         <w:t>es</w:t>
       </w:r>
-      <w:bookmarkEnd w:id="7"/>
+      <w:bookmarkEnd w:id="6"/>
     </w:p>
     <w:p>
       <w:pPr>
@@ -3731,6 +4013,8 @@
           <w:szCs w:val="24"/>
         </w:rPr>
       </w:pPr>
+      <w:bookmarkStart w:id="7" w:name="_GoBack"/>
+      <w:bookmarkEnd w:id="7"/>
     </w:p>
     <w:p>
       <w:pPr>
@@ -3752,6 +4036,7 @@
           <w:b/>
           <w:szCs w:val="24"/>
         </w:rPr>
+        <w:lastRenderedPageBreak/>
         <w:t>Referencias</w:t>
       </w:r>
       <w:bookmarkEnd w:id="8"/>
@@ -3813,7 +4098,6 @@
           <w:rFonts w:ascii="Arial Narrow" w:hAnsi="Arial Narrow"/>
           <w:b/>
         </w:rPr>
-        <w:lastRenderedPageBreak/>
         <w:t>Glosario de término</w:t>
       </w:r>
       <w:r>
@@ -4115,8 +4399,8 @@
       </w:pPr>
     </w:p>
     <w:sectPr>
-      <w:headerReference w:type="default" r:id="rId15"/>
-      <w:footerReference w:type="default" r:id="rId16"/>
+      <w:headerReference w:type="default" r:id="rId25"/>
+      <w:footerReference w:type="default" r:id="rId26"/>
       <w:type w:val="continuous"/>
       <w:pgSz w:w="11906" w:h="16838"/>
       <w:pgMar w:top="1417" w:right="1701" w:bottom="1417" w:left="1701" w:header="708" w:footer="708" w:gutter="0"/>
@@ -11518,6 +11802,7 @@
   </w:compat>
   <w:rsids>
     <w:rsidRoot w:val="00A10673"/>
+    <w:rsid w:val="00004888"/>
     <w:rsid w:val="00052987"/>
     <w:rsid w:val="00055EF8"/>
     <w:rsid w:val="00097D1B"/>
@@ -12280,7 +12565,7 @@
 </file>
 
 <file path=customXml/itemProps1.xml><?xml version="1.0" encoding="utf-8"?>
-<ds:datastoreItem xmlns:ds="http://schemas.openxmlformats.org/officeDocument/2006/customXml" ds:itemID="{0AD17C44-5272-49BA-AD6D-1A033F559446}">
+<ds:datastoreItem xmlns:ds="http://schemas.openxmlformats.org/officeDocument/2006/customXml" ds:itemID="{DB4F4756-E723-462E-8D4A-C2169ECADADB}">
   <ds:schemaRefs>
     <ds:schemaRef ds:uri="http://schemas.openxmlformats.org/officeDocument/2006/bibliography"/>
   </ds:schemaRefs>

</xml_diff>

<commit_message>
añadida una descripción mejor de Inception
Me parecía muy poco lo que había. Ahora seguiré con la descripción del proycto
</commit_message>
<xml_diff>
--- a/Plantilla Documentación  de Prácticas1819 (1).docx
+++ b/Plantilla Documentación  de Prácticas1819 (1).docx
@@ -3385,6 +3385,85 @@
       </w:r>
     </w:p>
     <w:p>
+      <w:r>
+        <w:t xml:space="preserve">Estas preguntas, a su vez, </w:t>
+      </w:r>
+      <w:r>
+        <w:t>se pueden subdividir en dos subgrupos: el primero, que nos ayudarán a averiguar por qué queremos hacer el proyecto, y el segundo que sirve para ver cómo lo vamos a realizar.</w:t>
+      </w:r>
+    </w:p>
+    <w:p>
+      <w:r>
+        <w:t>Dichas</w:t>
+      </w:r>
+      <w:r>
+        <w:t xml:space="preserve"> preguntas son: ¿por qué estamos aquí?, el discurso </w:t>
+      </w:r>
+      <w:r>
+        <w:t>de ascensor, la caja de visión</w:t>
+      </w:r>
+      <w:r>
+        <w:t>, qué sí, qué no y</w:t>
+      </w:r>
+      <w:r>
+        <w:t xml:space="preserve"> la comunidad del proyecto</w:t>
+      </w:r>
+      <w:r>
+        <w:t xml:space="preserve"> para ver el porqué de este proyecto</w:t>
+      </w:r>
+      <w:r>
+        <w:t>,</w:t>
+      </w:r>
+      <w:r>
+        <w:t xml:space="preserve"> y por otro lado</w:t>
+      </w:r>
+      <w:r>
+        <w:t xml:space="preserve"> la arquitectura tecnológica, los obstáculos, la administración del tiempo, los intereses, y el gasto que tendremos para realizar el proyecto</w:t>
+      </w:r>
+      <w:r>
+        <w:t xml:space="preserve"> para averiguar el cómo vamos a desarrollar el proyecto</w:t>
+      </w:r>
+      <w:r>
+        <w:t>.</w:t>
+      </w:r>
+    </w:p>
+    <w:p>
+      <w:r>
+        <w:t>Como podemos ver, las preguntas nos pueden ayudar muy bien para concretar la forma que tendrá nuestro proyecto, y sus dimensiones.</w:t>
+      </w:r>
+    </w:p>
+    <w:p>
+      <w:r>
+        <w:t>Por una parte, l</w:t>
+      </w:r>
+      <w:r>
+        <w:t xml:space="preserve">a primera pregunta, la de por qué estamos aquí, es una forma de hacer una descripción breve de en lo que va a consistir nuestro proyecto. El discurso de ascensor </w:t>
+      </w:r>
+      <w:r>
+        <w:t>nos sirve para idear un plan para intentar convencer a un inversor para que ponga dinero para nuestro proyecto. La caja de visión es el posible diseño que haríamos si tuviéramos que vender nuestro producto a un cliente. Después de esto, cuando pensamos n el qué si, qué no, decidimos qué es lo que queremos poner en nuestro producto, qué es lo que no, y qué es lo que podríamos poner en un futuro.</w:t>
+      </w:r>
+      <w:r>
+        <w:t xml:space="preserve"> Y l</w:t>
+      </w:r>
+      <w:r>
+        <w:t xml:space="preserve">a </w:t>
+      </w:r>
+      <w:r>
+        <w:lastRenderedPageBreak/>
+        <w:t>comunidad de nuestro proyecto son las posibles personas interesadas en nuestro proyecto.</w:t>
+      </w:r>
+    </w:p>
+    <w:p>
+      <w:r>
+        <w:t xml:space="preserve"> </w:t>
+      </w:r>
+      <w:r>
+        <w:t>Por el otro lado, La arquitectura tecnológica nos ayuda a ver cómo va a ser nuestro sistema informático, los obstáculos son los posibles contratiempos que pueden ocurrir en nuestro proyecto, la administración del tiempo sirve para averiguar cuánto tiempo vamos a invertir en nuestro proyecto, los intereses son para decidir a qué cosas del proyecto le vamos a dedicar más esfuerzo, y el gasto que va a suponer para ver cuánta gente vamos a necesitar para realizar el proyecto, por cuánto tiempo, y cómo vamos a suministrar dicho tiempo.</w:t>
+      </w:r>
+      <w:bookmarkStart w:id="4" w:name="_GoBack"/>
+      <w:bookmarkEnd w:id="4"/>
+    </w:p>
+    <w:p>
       <w:pPr>
         <w:pStyle w:val="Ttulo1"/>
         <w:numPr>
@@ -3397,7 +3476,7 @@
           <w:szCs w:val="24"/>
         </w:rPr>
       </w:pPr>
-      <w:bookmarkStart w:id="4" w:name="_Toc527990829"/>
+      <w:bookmarkStart w:id="5" w:name="_Toc527990829"/>
       <w:r>
         <w:rPr>
           <w:rFonts w:ascii="Arial Narrow" w:hAnsi="Arial Narrow"/>
@@ -3406,7 +3485,7 @@
         </w:rPr>
         <w:t>Descripción de la aplicación a desarrollar</w:t>
       </w:r>
-      <w:bookmarkEnd w:id="4"/>
+      <w:bookmarkEnd w:id="5"/>
     </w:p>
     <w:p>
       <w:pPr>
@@ -3435,14 +3514,13 @@
           <w:szCs w:val="24"/>
         </w:rPr>
       </w:pPr>
-      <w:bookmarkStart w:id="5" w:name="_Toc527990830"/>
+      <w:bookmarkStart w:id="6" w:name="_Toc527990830"/>
       <w:r>
         <w:rPr>
           <w:rFonts w:ascii="Arial Narrow" w:hAnsi="Arial Narrow"/>
           <w:b/>
           <w:szCs w:val="24"/>
         </w:rPr>
-        <w:lastRenderedPageBreak/>
         <w:t>A</w:t>
       </w:r>
       <w:r>
@@ -3467,7 +3545,7 @@
           <w:b/>
           <w:szCs w:val="24"/>
         </w:rPr>
-        <w:t xml:space="preserve"> Inception </w:t>
+        <w:t xml:space="preserve"> </w:t>
       </w:r>
       <w:proofErr w:type="spellStart"/>
       <w:r>
@@ -3476,7 +3554,7 @@
           <w:b/>
           <w:szCs w:val="24"/>
         </w:rPr>
-        <w:t>deck</w:t>
+        <w:t>Inception</w:t>
       </w:r>
       <w:proofErr w:type="spellEnd"/>
       <w:r>
@@ -3485,17 +3563,35 @@
           <w:b/>
           <w:szCs w:val="24"/>
         </w:rPr>
-        <w:t xml:space="preserve"> y su </w:t>
-      </w:r>
+        <w:t xml:space="preserve"> </w:t>
+      </w:r>
+      <w:proofErr w:type="spellStart"/>
       <w:r>
         <w:rPr>
           <w:rFonts w:ascii="Arial Narrow" w:hAnsi="Arial Narrow"/>
           <w:b/>
           <w:szCs w:val="24"/>
         </w:rPr>
+        <w:t>deck</w:t>
+      </w:r>
+      <w:proofErr w:type="spellEnd"/>
+      <w:r>
+        <w:rPr>
+          <w:rFonts w:ascii="Arial Narrow" w:hAnsi="Arial Narrow"/>
+          <w:b/>
+          <w:szCs w:val="24"/>
+        </w:rPr>
+        <w:t xml:space="preserve"> y su </w:t>
+      </w:r>
+      <w:r>
+        <w:rPr>
+          <w:rFonts w:ascii="Arial Narrow" w:hAnsi="Arial Narrow"/>
+          <w:b/>
+          <w:szCs w:val="24"/>
+        </w:rPr>
         <w:t>descripción</w:t>
       </w:r>
-      <w:bookmarkEnd w:id="5"/>
+      <w:bookmarkEnd w:id="6"/>
     </w:p>
     <w:p>
       <w:r>
@@ -3544,6 +3640,7 @@
         <w:rPr>
           <w:noProof/>
         </w:rPr>
+        <w:lastRenderedPageBreak/>
         <w:drawing>
           <wp:inline distT="0" distB="0" distL="0" distR="0" wp14:anchorId="12DC2C6D" wp14:editId="24D0B054">
             <wp:extent cx="5400040" cy="3047365"/>
@@ -3586,7 +3683,6 @@
         <w:rPr>
           <w:noProof/>
         </w:rPr>
-        <w:lastRenderedPageBreak/>
         <w:drawing>
           <wp:inline distT="0" distB="0" distL="0" distR="0" wp14:anchorId="510D7A33" wp14:editId="1D9DE2B6">
             <wp:extent cx="5400040" cy="3041650"/>
@@ -3629,6 +3725,7 @@
         <w:rPr>
           <w:noProof/>
         </w:rPr>
+        <w:lastRenderedPageBreak/>
         <w:drawing>
           <wp:inline distT="0" distB="0" distL="0" distR="0" wp14:anchorId="5259A6EF" wp14:editId="49D3C9CC">
             <wp:extent cx="5400040" cy="3044190"/>
@@ -3671,7 +3768,6 @@
         <w:rPr>
           <w:noProof/>
         </w:rPr>
-        <w:lastRenderedPageBreak/>
         <w:drawing>
           <wp:inline distT="0" distB="0" distL="0" distR="0" wp14:anchorId="10091175" wp14:editId="68AC7DC6">
             <wp:extent cx="5400040" cy="3047365"/>
@@ -3714,6 +3810,7 @@
         <w:rPr>
           <w:noProof/>
         </w:rPr>
+        <w:lastRenderedPageBreak/>
         <w:drawing>
           <wp:inline distT="0" distB="0" distL="0" distR="0" wp14:anchorId="401D43CB" wp14:editId="6576801E">
             <wp:extent cx="5400040" cy="3035935"/>
@@ -3756,7 +3853,6 @@
         <w:rPr>
           <w:noProof/>
         </w:rPr>
-        <w:lastRenderedPageBreak/>
         <w:drawing>
           <wp:inline distT="0" distB="0" distL="0" distR="0" wp14:anchorId="1D7DD325" wp14:editId="0C8A883A">
             <wp:extent cx="5400040" cy="3030220"/>
@@ -3799,6 +3895,7 @@
         <w:rPr>
           <w:noProof/>
         </w:rPr>
+        <w:lastRenderedPageBreak/>
         <w:drawing>
           <wp:inline distT="0" distB="0" distL="0" distR="0" wp14:anchorId="3589EB1A" wp14:editId="289F5481">
             <wp:extent cx="5400040" cy="3047365"/>
@@ -3841,7 +3938,6 @@
         <w:rPr>
           <w:noProof/>
         </w:rPr>
-        <w:lastRenderedPageBreak/>
         <w:drawing>
           <wp:inline distT="0" distB="0" distL="0" distR="0" wp14:anchorId="1142B3FF" wp14:editId="1CEE8B76">
             <wp:extent cx="5400040" cy="3035935"/>
@@ -3884,6 +3980,7 @@
         <w:rPr>
           <w:noProof/>
         </w:rPr>
+        <w:lastRenderedPageBreak/>
         <w:drawing>
           <wp:inline distT="0" distB="0" distL="0" distR="0" wp14:anchorId="22588746" wp14:editId="4F32BB12">
             <wp:extent cx="5400040" cy="3029585"/>
@@ -3935,7 +4032,7 @@
           <w:szCs w:val="24"/>
         </w:rPr>
       </w:pPr>
-      <w:bookmarkStart w:id="6" w:name="_Toc527990831"/>
+      <w:bookmarkStart w:id="7" w:name="_Toc527990831"/>
       <w:r>
         <w:rPr>
           <w:rFonts w:ascii="Arial Narrow" w:hAnsi="Arial Narrow"/>
@@ -3960,7 +4057,7 @@
         </w:rPr>
         <w:t>es</w:t>
       </w:r>
-      <w:bookmarkEnd w:id="6"/>
+      <w:bookmarkEnd w:id="7"/>
     </w:p>
     <w:p>
       <w:pPr>
@@ -4013,8 +4110,6 @@
           <w:szCs w:val="24"/>
         </w:rPr>
       </w:pPr>
-      <w:bookmarkStart w:id="7" w:name="_GoBack"/>
-      <w:bookmarkEnd w:id="7"/>
     </w:p>
     <w:p>
       <w:pPr>
@@ -4036,7 +4131,6 @@
           <w:b/>
           <w:szCs w:val="24"/>
         </w:rPr>
-        <w:lastRenderedPageBreak/>
         <w:t>Referencias</w:t>
       </w:r>
       <w:bookmarkEnd w:id="8"/>
@@ -4336,7 +4430,15 @@
                 <w:sz w:val="24"/>
                 <w:szCs w:val="24"/>
               </w:rPr>
-              <w:t>Acción que el usuario que cuelga en la aplicación con el objetivo de encontrar a alguien. Ya sea quedar con alguien, ir al cine, jugar a un juego online, encontrar gente para un partido de futbol…</w:t>
+              <w:t xml:space="preserve">Acción que el usuario que cuelga en la aplicación con el objetivo de encontrar a alguien. Ya sea quedar con alguien, ir al cine, </w:t>
+            </w:r>
+            <w:r>
+              <w:rPr>
+                <w:sz w:val="24"/>
+                <w:szCs w:val="24"/>
+              </w:rPr>
+              <w:lastRenderedPageBreak/>
+              <w:t>jugar a un juego online, encontrar gente para un partido de futbol…</w:t>
             </w:r>
           </w:p>
         </w:tc>
@@ -4359,6 +4461,7 @@
                 <w:sz w:val="24"/>
                 <w:szCs w:val="24"/>
               </w:rPr>
+              <w:lastRenderedPageBreak/>
               <w:t>Sistema de comentarios</w:t>
             </w:r>
           </w:p>
@@ -11707,9 +11810,9 @@
     <w:altName w:val="ＭＳ 明朝"/>
     <w:panose1 w:val="02020609040205080304"/>
     <w:charset w:val="80"/>
-    <w:family w:val="roman"/>
+    <w:family w:val="modern"/>
     <w:pitch w:val="fixed"/>
-    <w:sig w:usb0="E00002FF" w:usb1="6AC7FDFB" w:usb2="00000012" w:usb3="00000000" w:csb0="0002009F" w:csb1="00000000"/>
+    <w:sig w:usb0="E00002FF" w:usb1="6AC7FDFB" w:usb2="08000012" w:usb3="00000000" w:csb0="0002009F" w:csb1="00000000"/>
   </w:font>
   <w:font w:name="Arial">
     <w:panose1 w:val="020B0604020202020204"/>
@@ -11769,6 +11872,7 @@
   </w:font>
   <w:font w:name="Yu Mincho">
     <w:altName w:val="游明朝"/>
+    <w:panose1 w:val="02020400000000000000"/>
     <w:charset w:val="80"/>
     <w:family w:val="roman"/>
     <w:pitch w:val="variable"/>
@@ -11813,6 +11917,7 @@
     <w:rsid w:val="00547969"/>
     <w:rsid w:val="005C6AC6"/>
     <w:rsid w:val="006A3BAF"/>
+    <w:rsid w:val="007D720E"/>
     <w:rsid w:val="00827A29"/>
     <w:rsid w:val="00A10673"/>
     <w:rsid w:val="00A52E80"/>
@@ -12565,7 +12670,7 @@
 </file>
 
 <file path=customXml/itemProps1.xml><?xml version="1.0" encoding="utf-8"?>
-<ds:datastoreItem xmlns:ds="http://schemas.openxmlformats.org/officeDocument/2006/customXml" ds:itemID="{DB4F4756-E723-462E-8D4A-C2169ECADADB}">
+<ds:datastoreItem xmlns:ds="http://schemas.openxmlformats.org/officeDocument/2006/customXml" ds:itemID="{CB5F7483-B137-493C-9CA3-9E22E4C401F3}">
   <ds:schemaRefs>
     <ds:schemaRef ds:uri="http://schemas.openxmlformats.org/officeDocument/2006/bibliography"/>
   </ds:schemaRefs>

</xml_diff>

<commit_message>
añadida una descripción de nuestro proyecto
</commit_message>
<xml_diff>
--- a/Plantilla Documentación  de Prácticas1819 (1).docx
+++ b/Plantilla Documentación  de Prácticas1819 (1).docx
@@ -1343,11 +1343,18 @@
               <w:ind w:firstLine="0"/>
               <w:rPr>
                 <w:rFonts w:ascii="Arial Narrow" w:hAnsi="Arial Narrow"/>
-                <w:b/>
                 <w:sz w:val="24"/>
                 <w:szCs w:val="24"/>
               </w:rPr>
             </w:pPr>
+            <w:r>
+              <w:rPr>
+                <w:rFonts w:ascii="Arial Narrow" w:hAnsi="Arial Narrow"/>
+                <w:sz w:val="24"/>
+                <w:szCs w:val="24"/>
+              </w:rPr>
+              <w:t>22/10/2018</w:t>
+            </w:r>
           </w:p>
         </w:tc>
         <w:tc>
@@ -1359,11 +1366,18 @@
               <w:ind w:firstLine="0"/>
               <w:rPr>
                 <w:rFonts w:ascii="Arial Narrow" w:hAnsi="Arial Narrow"/>
-                <w:b/>
                 <w:sz w:val="24"/>
                 <w:szCs w:val="24"/>
               </w:rPr>
             </w:pPr>
+            <w:r>
+              <w:rPr>
+                <w:rFonts w:ascii="Arial Narrow" w:hAnsi="Arial Narrow"/>
+                <w:sz w:val="24"/>
+                <w:szCs w:val="24"/>
+              </w:rPr>
+              <w:t>V1r2</w:t>
+            </w:r>
           </w:p>
         </w:tc>
         <w:tc>
@@ -1375,11 +1389,18 @@
               <w:ind w:firstLine="0"/>
               <w:rPr>
                 <w:rFonts w:ascii="Arial Narrow" w:hAnsi="Arial Narrow"/>
-                <w:b/>
                 <w:sz w:val="24"/>
                 <w:szCs w:val="24"/>
               </w:rPr>
             </w:pPr>
+            <w:r>
+              <w:rPr>
+                <w:rFonts w:ascii="Arial Narrow" w:hAnsi="Arial Narrow"/>
+                <w:sz w:val="24"/>
+                <w:szCs w:val="24"/>
+              </w:rPr>
+              <w:t>Añadida una mejor descripción al apartado 3.1.</w:t>
+            </w:r>
           </w:p>
         </w:tc>
       </w:tr>
@@ -1595,7 +1616,7 @@
             </w:rPr>
             <w:fldChar w:fldCharType="separate"/>
           </w:r>
-          <w:hyperlink w:anchor="_Toc527990825" w:history="1">
+          <w:hyperlink w:anchor="_Toc528000457" w:history="1">
             <w:r>
               <w:rPr>
                 <w:rStyle w:val="Hipervnculo"/>
@@ -1641,7 +1662,7 @@
                 <w:noProof/>
                 <w:webHidden/>
               </w:rPr>
-              <w:instrText xml:space="preserve"> PAGEREF _Toc527990825 \h </w:instrText>
+              <w:instrText xml:space="preserve"> PAGEREF _Toc528000457 \h </w:instrText>
             </w:r>
             <w:r>
               <w:rPr>
@@ -1681,7 +1702,7 @@
               <w:lang w:eastAsia="ja-JP"/>
             </w:rPr>
           </w:pPr>
-          <w:hyperlink w:anchor="_Toc527990826" w:history="1">
+          <w:hyperlink w:anchor="_Toc528000458" w:history="1">
             <w:r>
               <w:rPr>
                 <w:rStyle w:val="Hipervnculo"/>
@@ -1727,7 +1748,7 @@
                 <w:noProof/>
                 <w:webHidden/>
               </w:rPr>
-              <w:instrText xml:space="preserve"> PAGEREF _Toc527990826 \h </w:instrText>
+              <w:instrText xml:space="preserve"> PAGEREF _Toc528000458 \h </w:instrText>
             </w:r>
             <w:r>
               <w:rPr>
@@ -1767,7 +1788,7 @@
               <w:lang w:eastAsia="ja-JP"/>
             </w:rPr>
           </w:pPr>
-          <w:hyperlink w:anchor="_Toc527990827" w:history="1">
+          <w:hyperlink w:anchor="_Toc528000459" w:history="1">
             <w:r>
               <w:rPr>
                 <w:rStyle w:val="Hipervnculo"/>
@@ -1813,7 +1834,7 @@
                 <w:noProof/>
                 <w:webHidden/>
               </w:rPr>
-              <w:instrText xml:space="preserve"> PAGEREF _Toc527990827 \h </w:instrText>
+              <w:instrText xml:space="preserve"> PAGEREF _Toc528000459 \h </w:instrText>
             </w:r>
             <w:r>
               <w:rPr>
@@ -1856,7 +1877,7 @@
               <w:lang w:eastAsia="ja-JP"/>
             </w:rPr>
           </w:pPr>
-          <w:hyperlink w:anchor="_Toc527990828" w:history="1">
+          <w:hyperlink w:anchor="_Toc528000460" w:history="1">
             <w:r>
               <w:rPr>
                 <w:rStyle w:val="Hipervnculo"/>
@@ -1881,7 +1902,7 @@
                 <w:b/>
                 <w:noProof/>
               </w:rPr>
-              <w:t>Introducción a  la técnica  de Inception</w:t>
+              <w:t>Introducción a la técnica de Inception</w:t>
             </w:r>
             <w:r>
               <w:rPr>
@@ -1902,7 +1923,7 @@
                 <w:noProof/>
                 <w:webHidden/>
               </w:rPr>
-              <w:instrText xml:space="preserve"> PAGEREF _Toc527990828 \h </w:instrText>
+              <w:instrText xml:space="preserve"> PAGEREF _Toc528000460 \h </w:instrText>
             </w:r>
             <w:r>
               <w:rPr>
@@ -1945,7 +1966,7 @@
               <w:lang w:eastAsia="ja-JP"/>
             </w:rPr>
           </w:pPr>
-          <w:hyperlink w:anchor="_Toc527990829" w:history="1">
+          <w:hyperlink w:anchor="_Toc528000461" w:history="1">
             <w:r>
               <w:rPr>
                 <w:rStyle w:val="Hipervnculo"/>
@@ -1991,7 +2012,7 @@
                 <w:noProof/>
                 <w:webHidden/>
               </w:rPr>
-              <w:instrText xml:space="preserve"> PAGEREF _Toc527990829 \h </w:instrText>
+              <w:instrText xml:space="preserve"> PAGEREF _Toc528000461 \h </w:instrText>
             </w:r>
             <w:r>
               <w:rPr>
@@ -2011,7 +2032,7 @@
                 <w:noProof/>
                 <w:webHidden/>
               </w:rPr>
-              <w:t>5</w:t>
+              <w:t>6</w:t>
             </w:r>
             <w:r>
               <w:rPr>
@@ -2034,7 +2055,7 @@
               <w:lang w:eastAsia="ja-JP"/>
             </w:rPr>
           </w:pPr>
-          <w:hyperlink w:anchor="_Toc527990830" w:history="1">
+          <w:hyperlink w:anchor="_Toc528000462" w:history="1">
             <w:r>
               <w:rPr>
                 <w:rStyle w:val="Hipervnculo"/>
@@ -2080,7 +2101,7 @@
                 <w:noProof/>
                 <w:webHidden/>
               </w:rPr>
-              <w:instrText xml:space="preserve"> PAGEREF _Toc527990830 \h </w:instrText>
+              <w:instrText xml:space="preserve"> PAGEREF _Toc528000462 \h </w:instrText>
             </w:r>
             <w:r>
               <w:rPr>
@@ -2100,7 +2121,7 @@
                 <w:noProof/>
                 <w:webHidden/>
               </w:rPr>
-              <w:t>5</w:t>
+              <w:t>6</w:t>
             </w:r>
             <w:r>
               <w:rPr>
@@ -2120,7 +2141,7 @@
               <w:lang w:eastAsia="ja-JP"/>
             </w:rPr>
           </w:pPr>
-          <w:hyperlink w:anchor="_Toc527990831" w:history="1">
+          <w:hyperlink w:anchor="_Toc528000463" w:history="1">
             <w:r>
               <w:rPr>
                 <w:rStyle w:val="Hipervnculo"/>
@@ -2166,7 +2187,7 @@
                 <w:noProof/>
                 <w:webHidden/>
               </w:rPr>
-              <w:instrText xml:space="preserve"> PAGEREF _Toc527990831 \h </w:instrText>
+              <w:instrText xml:space="preserve"> PAGEREF _Toc528000463 \h </w:instrText>
             </w:r>
             <w:r>
               <w:rPr>
@@ -2186,7 +2207,7 @@
                 <w:noProof/>
                 <w:webHidden/>
               </w:rPr>
-              <w:t>5</w:t>
+              <w:t>11</w:t>
             </w:r>
             <w:r>
               <w:rPr>
@@ -2206,7 +2227,7 @@
               <w:lang w:eastAsia="ja-JP"/>
             </w:rPr>
           </w:pPr>
-          <w:hyperlink w:anchor="_Toc527990832" w:history="1">
+          <w:hyperlink w:anchor="_Toc528000464" w:history="1">
             <w:r>
               <w:rPr>
                 <w:rStyle w:val="Hipervnculo"/>
@@ -2252,7 +2273,7 @@
                 <w:noProof/>
                 <w:webHidden/>
               </w:rPr>
-              <w:instrText xml:space="preserve"> PAGEREF _Toc527990832 \h </w:instrText>
+              <w:instrText xml:space="preserve"> PAGEREF _Toc528000464 \h </w:instrText>
             </w:r>
             <w:r>
               <w:rPr>
@@ -2272,7 +2293,7 @@
                 <w:noProof/>
                 <w:webHidden/>
               </w:rPr>
-              <w:t>5</w:t>
+              <w:t>11</w:t>
             </w:r>
             <w:r>
               <w:rPr>
@@ -2292,7 +2313,7 @@
               <w:lang w:eastAsia="ja-JP"/>
             </w:rPr>
           </w:pPr>
-          <w:hyperlink w:anchor="_Toc527990833" w:history="1">
+          <w:hyperlink w:anchor="_Toc528000465" w:history="1">
             <w:r>
               <w:rPr>
                 <w:rStyle w:val="Hipervnculo"/>
@@ -2321,7 +2342,7 @@
                 <w:noProof/>
                 <w:webHidden/>
               </w:rPr>
-              <w:instrText xml:space="preserve"> PAGEREF _Toc527990833 \h </w:instrText>
+              <w:instrText xml:space="preserve"> PAGEREF _Toc528000465 \h </w:instrText>
             </w:r>
             <w:r>
               <w:rPr>
@@ -2341,7 +2362,7 @@
                 <w:noProof/>
                 <w:webHidden/>
               </w:rPr>
-              <w:t>6</w:t>
+              <w:t>11</w:t>
             </w:r>
             <w:r>
               <w:rPr>
@@ -2874,7 +2895,7 @@
           <w:szCs w:val="24"/>
         </w:rPr>
       </w:pPr>
-      <w:bookmarkStart w:id="0" w:name="_Toc527990825"/>
+      <w:bookmarkStart w:id="0" w:name="_Toc528000457"/>
       <w:r>
         <w:rPr>
           <w:rFonts w:ascii="Arial Narrow" w:hAnsi="Arial Narrow"/>
@@ -3086,7 +3107,7 @@
           <w:szCs w:val="24"/>
         </w:rPr>
       </w:pPr>
-      <w:bookmarkStart w:id="1" w:name="_Toc527990826"/>
+      <w:bookmarkStart w:id="1" w:name="_Toc528000458"/>
       <w:r>
         <w:rPr>
           <w:rFonts w:ascii="Arial Narrow" w:hAnsi="Arial Narrow"/>
@@ -3250,7 +3271,7 @@
           <w:szCs w:val="24"/>
         </w:rPr>
       </w:pPr>
-      <w:bookmarkStart w:id="2" w:name="_Toc527990827"/>
+      <w:bookmarkStart w:id="2" w:name="_Toc528000459"/>
       <w:r>
         <w:rPr>
           <w:rFonts w:ascii="Arial Narrow" w:hAnsi="Arial Narrow"/>
@@ -3327,7 +3348,7 @@
           <w:szCs w:val="24"/>
         </w:rPr>
       </w:pPr>
-      <w:bookmarkStart w:id="3" w:name="_Toc527990828"/>
+      <w:bookmarkStart w:id="3" w:name="_Toc528000460"/>
       <w:r>
         <w:rPr>
           <w:rFonts w:ascii="Arial Narrow" w:hAnsi="Arial Narrow"/>
@@ -3460,8 +3481,6 @@
       <w:r>
         <w:t>Por el otro lado, La arquitectura tecnológica nos ayuda a ver cómo va a ser nuestro sistema informático, los obstáculos son los posibles contratiempos que pueden ocurrir en nuestro proyecto, la administración del tiempo sirve para averiguar cuánto tiempo vamos a invertir en nuestro proyecto, los intereses son para decidir a qué cosas del proyecto le vamos a dedicar más esfuerzo, y el gasto que va a suponer para ver cuánta gente vamos a necesitar para realizar el proyecto, por cuánto tiempo, y cómo vamos a suministrar dicho tiempo.</w:t>
       </w:r>
-      <w:bookmarkStart w:id="4" w:name="_GoBack"/>
-      <w:bookmarkEnd w:id="4"/>
     </w:p>
     <w:p>
       <w:pPr>
@@ -3476,7 +3495,7 @@
           <w:szCs w:val="24"/>
         </w:rPr>
       </w:pPr>
-      <w:bookmarkStart w:id="5" w:name="_Toc527990829"/>
+      <w:bookmarkStart w:id="4" w:name="_Toc528000461"/>
       <w:r>
         <w:rPr>
           <w:rFonts w:ascii="Arial Narrow" w:hAnsi="Arial Narrow"/>
@@ -3485,7 +3504,7 @@
         </w:rPr>
         <w:t>Descripción de la aplicación a desarrollar</w:t>
       </w:r>
-      <w:bookmarkEnd w:id="5"/>
+      <w:bookmarkEnd w:id="4"/>
     </w:p>
     <w:p>
       <w:pPr>
@@ -3500,6 +3519,14 @@
         </w:rPr>
         <w:t xml:space="preserve">Frender es una aplicación </w:t>
       </w:r>
+      <w:r>
+        <w:rPr>
+          <w:rFonts w:ascii="Arial Narrow" w:hAnsi="Arial Narrow"/>
+        </w:rPr>
+        <w:t xml:space="preserve">que servirá para que el usuario pueda crear actividades de todo tipo para que otros usuarios como él puedan unírsele para compartir cualquier tipo de hobby o actividad de ocio en compañía d otras personas. Es una aplicación ideal si, por ejemplo, tenías planes de ir al cine con un grupo d amigos, pero al final esos amigos no tienen tiempo para ir, o por si te gusta cualquier tipo de hobby, pero no conoces a nadie para compartir la afición. En esos casos, y si hay gente como tú, puede ser una forma muy buena de conocer a gente nueva. </w:t>
+      </w:r>
+      <w:bookmarkStart w:id="5" w:name="_GoBack"/>
+      <w:bookmarkEnd w:id="5"/>
     </w:p>
     <w:p>
       <w:pPr>
@@ -3514,7 +3541,7 @@
           <w:szCs w:val="24"/>
         </w:rPr>
       </w:pPr>
-      <w:bookmarkStart w:id="6" w:name="_Toc527990830"/>
+      <w:bookmarkStart w:id="6" w:name="_Toc528000462"/>
       <w:r>
         <w:rPr>
           <w:rFonts w:ascii="Arial Narrow" w:hAnsi="Arial Narrow"/>
@@ -4032,7 +4059,7 @@
           <w:szCs w:val="24"/>
         </w:rPr>
       </w:pPr>
-      <w:bookmarkStart w:id="7" w:name="_Toc527990831"/>
+      <w:bookmarkStart w:id="7" w:name="_Toc528000463"/>
       <w:r>
         <w:rPr>
           <w:rFonts w:ascii="Arial Narrow" w:hAnsi="Arial Narrow"/>
@@ -4124,7 +4151,7 @@
           <w:szCs w:val="24"/>
         </w:rPr>
       </w:pPr>
-      <w:bookmarkStart w:id="8" w:name="_Toc527990832"/>
+      <w:bookmarkStart w:id="8" w:name="_Toc528000464"/>
       <w:r>
         <w:rPr>
           <w:rFonts w:ascii="Arial Narrow" w:hAnsi="Arial Narrow"/>
@@ -4186,7 +4213,7 @@
           <w:b/>
         </w:rPr>
       </w:pPr>
-      <w:bookmarkStart w:id="9" w:name="_Toc527990833"/>
+      <w:bookmarkStart w:id="9" w:name="_Toc528000465"/>
       <w:r>
         <w:rPr>
           <w:rFonts w:ascii="Arial Narrow" w:hAnsi="Arial Narrow"/>
@@ -11919,6 +11946,7 @@
     <w:rsid w:val="006A3BAF"/>
     <w:rsid w:val="007D720E"/>
     <w:rsid w:val="00827A29"/>
+    <w:rsid w:val="008432C4"/>
     <w:rsid w:val="00A10673"/>
     <w:rsid w:val="00A52E80"/>
     <w:rsid w:val="00B51B10"/>
@@ -12670,7 +12698,7 @@
 </file>
 
 <file path=customXml/itemProps1.xml><?xml version="1.0" encoding="utf-8"?>
-<ds:datastoreItem xmlns:ds="http://schemas.openxmlformats.org/officeDocument/2006/customXml" ds:itemID="{CB5F7483-B137-493C-9CA3-9E22E4C401F3}">
+<ds:datastoreItem xmlns:ds="http://schemas.openxmlformats.org/officeDocument/2006/customXml" ds:itemID="{904A841D-CB28-4C00-AC6E-43879EC18568}">
   <ds:schemaRefs>
     <ds:schemaRef ds:uri="http://schemas.openxmlformats.org/officeDocument/2006/bibliography"/>
   </ds:schemaRefs>

</xml_diff>

<commit_message>
Ahora la conclusión está en el documento
No he hecho mucho, simplemente poner las conclusiones aqui y quitar de el 3.1 la explicacion de las preguntas, ya que eso está dond están las diapositivas, y porque ahí está mejor explicado
</commit_message>
<xml_diff>
--- a/Plantilla Documentación  de Prácticas1819 (1).docx
+++ b/Plantilla Documentación  de Prácticas1819 (1).docx
@@ -1616,7 +1616,140 @@
             </w:rPr>
             <w:fldChar w:fldCharType="separate"/>
           </w:r>
-          <w:hyperlink w:anchor="_Toc528000457" w:history="1">
+          <w:bookmarkStart w:id="0" w:name="_GoBack"/>
+          <w:bookmarkEnd w:id="0"/>
+          <w:r>
+            <w:rPr>
+              <w:rStyle w:val="Hipervnculo"/>
+              <w:noProof/>
+            </w:rPr>
+            <w:fldChar w:fldCharType="begin"/>
+          </w:r>
+          <w:r>
+            <w:rPr>
+              <w:rStyle w:val="Hipervnculo"/>
+              <w:noProof/>
+            </w:rPr>
+            <w:instrText xml:space="preserve"> </w:instrText>
+          </w:r>
+          <w:r>
+            <w:rPr>
+              <w:noProof/>
+            </w:rPr>
+            <w:instrText>HYPERLINK \l "_Toc528086305"</w:instrText>
+          </w:r>
+          <w:r>
+            <w:rPr>
+              <w:rStyle w:val="Hipervnculo"/>
+              <w:noProof/>
+            </w:rPr>
+            <w:instrText xml:space="preserve"> </w:instrText>
+          </w:r>
+          <w:r>
+            <w:rPr>
+              <w:rStyle w:val="Hipervnculo"/>
+              <w:noProof/>
+            </w:rPr>
+          </w:r>
+          <w:r>
+            <w:rPr>
+              <w:rStyle w:val="Hipervnculo"/>
+              <w:noProof/>
+            </w:rPr>
+            <w:fldChar w:fldCharType="separate"/>
+          </w:r>
+          <w:r>
+            <w:rPr>
+              <w:rStyle w:val="Hipervnculo"/>
+              <w:rFonts w:ascii="Arial Narrow" w:hAnsi="Arial Narrow"/>
+              <w:b/>
+              <w:noProof/>
+            </w:rPr>
+            <w:t>1.</w:t>
+          </w:r>
+          <w:r>
+            <w:rPr>
+              <w:rFonts w:asciiTheme="minorHAnsi" w:hAnsiTheme="minorHAnsi"/>
+              <w:noProof/>
+              <w:lang w:eastAsia="ja-JP"/>
+            </w:rPr>
+            <w:tab/>
+          </w:r>
+          <w:r>
+            <w:rPr>
+              <w:rStyle w:val="Hipervnculo"/>
+              <w:rFonts w:ascii="Arial Narrow" w:hAnsi="Arial Narrow"/>
+              <w:b/>
+              <w:noProof/>
+            </w:rPr>
+            <w:t>Introducción</w:t>
+          </w:r>
+          <w:r>
+            <w:rPr>
+              <w:noProof/>
+              <w:webHidden/>
+            </w:rPr>
+            <w:tab/>
+          </w:r>
+          <w:r>
+            <w:rPr>
+              <w:noProof/>
+              <w:webHidden/>
+            </w:rPr>
+            <w:fldChar w:fldCharType="begin"/>
+          </w:r>
+          <w:r>
+            <w:rPr>
+              <w:noProof/>
+              <w:webHidden/>
+            </w:rPr>
+            <w:instrText xml:space="preserve"> PAGEREF _Toc528086305 \h </w:instrText>
+          </w:r>
+          <w:r>
+            <w:rPr>
+              <w:noProof/>
+              <w:webHidden/>
+            </w:rPr>
+          </w:r>
+          <w:r>
+            <w:rPr>
+              <w:noProof/>
+              <w:webHidden/>
+            </w:rPr>
+            <w:fldChar w:fldCharType="separate"/>
+          </w:r>
+          <w:r>
+            <w:rPr>
+              <w:noProof/>
+              <w:webHidden/>
+            </w:rPr>
+            <w:t>4</w:t>
+          </w:r>
+          <w:r>
+            <w:rPr>
+              <w:noProof/>
+              <w:webHidden/>
+            </w:rPr>
+            <w:fldChar w:fldCharType="end"/>
+          </w:r>
+          <w:r>
+            <w:rPr>
+              <w:rStyle w:val="Hipervnculo"/>
+              <w:noProof/>
+            </w:rPr>
+            <w:fldChar w:fldCharType="end"/>
+          </w:r>
+        </w:p>
+        <w:p>
+          <w:pPr>
+            <w:pStyle w:val="TDC1"/>
+            <w:rPr>
+              <w:rFonts w:asciiTheme="minorHAnsi" w:hAnsiTheme="minorHAnsi"/>
+              <w:noProof/>
+              <w:lang w:eastAsia="ja-JP"/>
+            </w:rPr>
+          </w:pPr>
+          <w:hyperlink w:anchor="_Toc528086306" w:history="1">
             <w:r>
               <w:rPr>
                 <w:rStyle w:val="Hipervnculo"/>
@@ -1624,7 +1757,7 @@
                 <w:b/>
                 <w:noProof/>
               </w:rPr>
-              <w:t>1.</w:t>
+              <w:t>2.</w:t>
             </w:r>
             <w:r>
               <w:rPr>
@@ -1641,7 +1774,7 @@
                 <w:b/>
                 <w:noProof/>
               </w:rPr>
-              <w:t>Introducción</w:t>
+              <w:t>Objetivo</w:t>
             </w:r>
             <w:r>
               <w:rPr>
@@ -1662,7 +1795,7 @@
                 <w:noProof/>
                 <w:webHidden/>
               </w:rPr>
-              <w:instrText xml:space="preserve"> PAGEREF _Toc528000457 \h </w:instrText>
+              <w:instrText xml:space="preserve"> PAGEREF _Toc528086306 \h </w:instrText>
             </w:r>
             <w:r>
               <w:rPr>
@@ -1702,7 +1835,7 @@
               <w:lang w:eastAsia="ja-JP"/>
             </w:rPr>
           </w:pPr>
-          <w:hyperlink w:anchor="_Toc528000458" w:history="1">
+          <w:hyperlink w:anchor="_Toc528086307" w:history="1">
             <w:r>
               <w:rPr>
                 <w:rStyle w:val="Hipervnculo"/>
@@ -1710,7 +1843,7 @@
                 <w:b/>
                 <w:noProof/>
               </w:rPr>
-              <w:t>2.</w:t>
+              <w:t>3.</w:t>
             </w:r>
             <w:r>
               <w:rPr>
@@ -1727,7 +1860,7 @@
                 <w:b/>
                 <w:noProof/>
               </w:rPr>
-              <w:t>Objetivo</w:t>
+              <w:t>Contenido</w:t>
             </w:r>
             <w:r>
               <w:rPr>
@@ -1748,93 +1881,7 @@
                 <w:noProof/>
                 <w:webHidden/>
               </w:rPr>
-              <w:instrText xml:space="preserve"> PAGEREF _Toc528000458 \h </w:instrText>
-            </w:r>
-            <w:r>
-              <w:rPr>
-                <w:noProof/>
-                <w:webHidden/>
-              </w:rPr>
-            </w:r>
-            <w:r>
-              <w:rPr>
-                <w:noProof/>
-                <w:webHidden/>
-              </w:rPr>
-              <w:fldChar w:fldCharType="separate"/>
-            </w:r>
-            <w:r>
-              <w:rPr>
-                <w:noProof/>
-                <w:webHidden/>
-              </w:rPr>
-              <w:t>4</w:t>
-            </w:r>
-            <w:r>
-              <w:rPr>
-                <w:noProof/>
-                <w:webHidden/>
-              </w:rPr>
-              <w:fldChar w:fldCharType="end"/>
-            </w:r>
-          </w:hyperlink>
-        </w:p>
-        <w:p>
-          <w:pPr>
-            <w:pStyle w:val="TDC1"/>
-            <w:rPr>
-              <w:rFonts w:asciiTheme="minorHAnsi" w:hAnsiTheme="minorHAnsi"/>
-              <w:noProof/>
-              <w:lang w:eastAsia="ja-JP"/>
-            </w:rPr>
-          </w:pPr>
-          <w:hyperlink w:anchor="_Toc528000459" w:history="1">
-            <w:r>
-              <w:rPr>
-                <w:rStyle w:val="Hipervnculo"/>
-                <w:rFonts w:ascii="Arial Narrow" w:hAnsi="Arial Narrow"/>
-                <w:b/>
-                <w:noProof/>
-              </w:rPr>
-              <w:t>3.</w:t>
-            </w:r>
-            <w:r>
-              <w:rPr>
-                <w:rFonts w:asciiTheme="minorHAnsi" w:hAnsiTheme="minorHAnsi"/>
-                <w:noProof/>
-                <w:lang w:eastAsia="ja-JP"/>
-              </w:rPr>
-              <w:tab/>
-            </w:r>
-            <w:r>
-              <w:rPr>
-                <w:rStyle w:val="Hipervnculo"/>
-                <w:rFonts w:ascii="Arial Narrow" w:hAnsi="Arial Narrow"/>
-                <w:b/>
-                <w:noProof/>
-              </w:rPr>
-              <w:t>Contenido</w:t>
-            </w:r>
-            <w:r>
-              <w:rPr>
-                <w:noProof/>
-                <w:webHidden/>
-              </w:rPr>
-              <w:tab/>
-            </w:r>
-            <w:r>
-              <w:rPr>
-                <w:noProof/>
-                <w:webHidden/>
-              </w:rPr>
-              <w:fldChar w:fldCharType="begin"/>
-            </w:r>
-            <w:r>
-              <w:rPr>
-                <w:noProof/>
-                <w:webHidden/>
-              </w:rPr>
-              <w:instrText xml:space="preserve"> PAGEREF _Toc528000459 \h </w:instrText>
+              <w:instrText xml:space="preserve"> PAGEREF _Toc528086307 \h </w:instrText>
             </w:r>
             <w:r>
               <w:rPr>
@@ -1877,7 +1924,7 @@
               <w:lang w:eastAsia="ja-JP"/>
             </w:rPr>
           </w:pPr>
-          <w:hyperlink w:anchor="_Toc528000460" w:history="1">
+          <w:hyperlink w:anchor="_Toc528086308" w:history="1">
             <w:r>
               <w:rPr>
                 <w:rStyle w:val="Hipervnculo"/>
@@ -1923,7 +1970,7 @@
                 <w:noProof/>
                 <w:webHidden/>
               </w:rPr>
-              <w:instrText xml:space="preserve"> PAGEREF _Toc528000460 \h </w:instrText>
+              <w:instrText xml:space="preserve"> PAGEREF _Toc528086308 \h </w:instrText>
             </w:r>
             <w:r>
               <w:rPr>
@@ -1966,7 +2013,7 @@
               <w:lang w:eastAsia="ja-JP"/>
             </w:rPr>
           </w:pPr>
-          <w:hyperlink w:anchor="_Toc528000461" w:history="1">
+          <w:hyperlink w:anchor="_Toc528086309" w:history="1">
             <w:r>
               <w:rPr>
                 <w:rStyle w:val="Hipervnculo"/>
@@ -2012,7 +2059,7 @@
                 <w:noProof/>
                 <w:webHidden/>
               </w:rPr>
-              <w:instrText xml:space="preserve"> PAGEREF _Toc528000461 \h </w:instrText>
+              <w:instrText xml:space="preserve"> PAGEREF _Toc528086309 \h </w:instrText>
             </w:r>
             <w:r>
               <w:rPr>
@@ -2032,7 +2079,7 @@
                 <w:noProof/>
                 <w:webHidden/>
               </w:rPr>
-              <w:t>6</w:t>
+              <w:t>5</w:t>
             </w:r>
             <w:r>
               <w:rPr>
@@ -2055,7 +2102,7 @@
               <w:lang w:eastAsia="ja-JP"/>
             </w:rPr>
           </w:pPr>
-          <w:hyperlink w:anchor="_Toc528000462" w:history="1">
+          <w:hyperlink w:anchor="_Toc528086310" w:history="1">
             <w:r>
               <w:rPr>
                 <w:rStyle w:val="Hipervnculo"/>
@@ -2101,7 +2148,7 @@
                 <w:noProof/>
                 <w:webHidden/>
               </w:rPr>
-              <w:instrText xml:space="preserve"> PAGEREF _Toc528000462 \h </w:instrText>
+              <w:instrText xml:space="preserve"> PAGEREF _Toc528086310 \h </w:instrText>
             </w:r>
             <w:r>
               <w:rPr>
@@ -2141,7 +2188,7 @@
               <w:lang w:eastAsia="ja-JP"/>
             </w:rPr>
           </w:pPr>
-          <w:hyperlink w:anchor="_Toc528000463" w:history="1">
+          <w:hyperlink w:anchor="_Toc528086311" w:history="1">
             <w:r>
               <w:rPr>
                 <w:rStyle w:val="Hipervnculo"/>
@@ -2187,7 +2234,7 @@
                 <w:noProof/>
                 <w:webHidden/>
               </w:rPr>
-              <w:instrText xml:space="preserve"> PAGEREF _Toc528000463 \h </w:instrText>
+              <w:instrText xml:space="preserve"> PAGEREF _Toc528086311 \h </w:instrText>
             </w:r>
             <w:r>
               <w:rPr>
@@ -2207,7 +2254,7 @@
                 <w:noProof/>
                 <w:webHidden/>
               </w:rPr>
-              <w:t>11</w:t>
+              <w:t>15</w:t>
             </w:r>
             <w:r>
               <w:rPr>
@@ -2227,7 +2274,7 @@
               <w:lang w:eastAsia="ja-JP"/>
             </w:rPr>
           </w:pPr>
-          <w:hyperlink w:anchor="_Toc528000464" w:history="1">
+          <w:hyperlink w:anchor="_Toc528086312" w:history="1">
             <w:r>
               <w:rPr>
                 <w:rStyle w:val="Hipervnculo"/>
@@ -2273,7 +2320,7 @@
                 <w:noProof/>
                 <w:webHidden/>
               </w:rPr>
-              <w:instrText xml:space="preserve"> PAGEREF _Toc528000464 \h </w:instrText>
+              <w:instrText xml:space="preserve"> PAGEREF _Toc528086312 \h </w:instrText>
             </w:r>
             <w:r>
               <w:rPr>
@@ -2293,7 +2340,7 @@
                 <w:noProof/>
                 <w:webHidden/>
               </w:rPr>
-              <w:t>11</w:t>
+              <w:t>15</w:t>
             </w:r>
             <w:r>
               <w:rPr>
@@ -2313,7 +2360,7 @@
               <w:lang w:eastAsia="ja-JP"/>
             </w:rPr>
           </w:pPr>
-          <w:hyperlink w:anchor="_Toc528000465" w:history="1">
+          <w:hyperlink w:anchor="_Toc528086313" w:history="1">
             <w:r>
               <w:rPr>
                 <w:rStyle w:val="Hipervnculo"/>
@@ -2342,7 +2389,7 @@
                 <w:noProof/>
                 <w:webHidden/>
               </w:rPr>
-              <w:instrText xml:space="preserve"> PAGEREF _Toc528000465 \h </w:instrText>
+              <w:instrText xml:space="preserve"> PAGEREF _Toc528086313 \h </w:instrText>
             </w:r>
             <w:r>
               <w:rPr>
@@ -2362,7 +2409,7 @@
                 <w:noProof/>
                 <w:webHidden/>
               </w:rPr>
-              <w:t>11</w:t>
+              <w:t>15</w:t>
             </w:r>
             <w:r>
               <w:rPr>
@@ -2895,7 +2942,7 @@
           <w:szCs w:val="24"/>
         </w:rPr>
       </w:pPr>
-      <w:bookmarkStart w:id="0" w:name="_Toc528000457"/>
+      <w:bookmarkStart w:id="1" w:name="_Toc528086305"/>
       <w:r>
         <w:rPr>
           <w:rFonts w:ascii="Arial Narrow" w:hAnsi="Arial Narrow"/>
@@ -2905,7 +2952,7 @@
         <w:lastRenderedPageBreak/>
         <w:t>Introducción</w:t>
       </w:r>
-      <w:bookmarkEnd w:id="0"/>
+      <w:bookmarkEnd w:id="1"/>
     </w:p>
     <w:p>
       <w:pPr>
@@ -3107,7 +3154,7 @@
           <w:szCs w:val="24"/>
         </w:rPr>
       </w:pPr>
-      <w:bookmarkStart w:id="1" w:name="_Toc528000458"/>
+      <w:bookmarkStart w:id="2" w:name="_Toc528086306"/>
       <w:r>
         <w:rPr>
           <w:rFonts w:ascii="Arial Narrow" w:hAnsi="Arial Narrow"/>
@@ -3116,7 +3163,7 @@
         </w:rPr>
         <w:t>Objetivo</w:t>
       </w:r>
-      <w:bookmarkEnd w:id="1"/>
+      <w:bookmarkEnd w:id="2"/>
     </w:p>
     <w:p>
       <w:pPr>
@@ -3271,7 +3318,7 @@
           <w:szCs w:val="24"/>
         </w:rPr>
       </w:pPr>
-      <w:bookmarkStart w:id="2" w:name="_Toc528000459"/>
+      <w:bookmarkStart w:id="3" w:name="_Toc528086307"/>
       <w:r>
         <w:rPr>
           <w:rFonts w:ascii="Arial Narrow" w:hAnsi="Arial Narrow"/>
@@ -3281,7 +3328,7 @@
         <w:lastRenderedPageBreak/>
         <w:t>Contenido</w:t>
       </w:r>
-      <w:bookmarkEnd w:id="2"/>
+      <w:bookmarkEnd w:id="3"/>
     </w:p>
     <w:p>
       <w:pPr>
@@ -3348,7 +3395,7 @@
           <w:szCs w:val="24"/>
         </w:rPr>
       </w:pPr>
-      <w:bookmarkStart w:id="3" w:name="_Toc528000460"/>
+      <w:bookmarkStart w:id="4" w:name="_Toc528086308"/>
       <w:r>
         <w:rPr>
           <w:rFonts w:ascii="Arial Narrow" w:hAnsi="Arial Narrow"/>
@@ -3389,7 +3436,7 @@
         </w:rPr>
         <w:t xml:space="preserve"> Inception</w:t>
       </w:r>
-      <w:bookmarkEnd w:id="3"/>
+      <w:bookmarkEnd w:id="4"/>
     </w:p>
     <w:p>
       <w:r>
@@ -3451,35 +3498,6 @@
     <w:p>
       <w:r>
         <w:t>Como podemos ver, las preguntas nos pueden ayudar muy bien para concretar la forma que tendrá nuestro proyecto, y sus dimensiones.</w:t>
-      </w:r>
-    </w:p>
-    <w:p>
-      <w:r>
-        <w:t>Por una parte, l</w:t>
-      </w:r>
-      <w:r>
-        <w:t xml:space="preserve">a primera pregunta, la de por qué estamos aquí, es una forma de hacer una descripción breve de en lo que va a consistir nuestro proyecto. El discurso de ascensor </w:t>
-      </w:r>
-      <w:r>
-        <w:t>nos sirve para idear un plan para intentar convencer a un inversor para que ponga dinero para nuestro proyecto. La caja de visión es el posible diseño que haríamos si tuviéramos que vender nuestro producto a un cliente. Después de esto, cuando pensamos n el qué si, qué no, decidimos qué es lo que queremos poner en nuestro producto, qué es lo que no, y qué es lo que podríamos poner en un futuro.</w:t>
-      </w:r>
-      <w:r>
-        <w:t xml:space="preserve"> Y l</w:t>
-      </w:r>
-      <w:r>
-        <w:t xml:space="preserve">a </w:t>
-      </w:r>
-      <w:r>
-        <w:lastRenderedPageBreak/>
-        <w:t>comunidad de nuestro proyecto son las posibles personas interesadas en nuestro proyecto.</w:t>
-      </w:r>
-    </w:p>
-    <w:p>
-      <w:r>
-        <w:t xml:space="preserve"> </w:t>
-      </w:r>
-      <w:r>
-        <w:t>Por el otro lado, La arquitectura tecnológica nos ayuda a ver cómo va a ser nuestro sistema informático, los obstáculos son los posibles contratiempos que pueden ocurrir en nuestro proyecto, la administración del tiempo sirve para averiguar cuánto tiempo vamos a invertir en nuestro proyecto, los intereses son para decidir a qué cosas del proyecto le vamos a dedicar más esfuerzo, y el gasto que va a suponer para ver cuánta gente vamos a necesitar para realizar el proyecto, por cuánto tiempo, y cómo vamos a suministrar dicho tiempo.</w:t>
       </w:r>
     </w:p>
     <w:p>
@@ -3495,7 +3513,7 @@
           <w:szCs w:val="24"/>
         </w:rPr>
       </w:pPr>
-      <w:bookmarkStart w:id="4" w:name="_Toc528000461"/>
+      <w:bookmarkStart w:id="5" w:name="_Toc528086309"/>
       <w:r>
         <w:rPr>
           <w:rFonts w:ascii="Arial Narrow" w:hAnsi="Arial Narrow"/>
@@ -3504,7 +3522,7 @@
         </w:rPr>
         <w:t>Descripción de la aplicación a desarrollar</w:t>
       </w:r>
-      <w:bookmarkEnd w:id="4"/>
+      <w:bookmarkEnd w:id="5"/>
     </w:p>
     <w:p>
       <w:pPr>
@@ -3523,7 +3541,14 @@
         <w:rPr>
           <w:rFonts w:ascii="Arial Narrow" w:hAnsi="Arial Narrow"/>
         </w:rPr>
-        <w:t xml:space="preserve">que servirá para que el usuario pueda crear actividades de todo tipo para que otros usuarios como él puedan unírsele para compartir cualquier tipo de hobby o actividad de ocio en compañía d otras personas. Es una aplicación ideal si, por ejemplo, tenías planes de ir al cine con un grupo d amigos, pero al final esos amigos no tienen tiempo para ir, o por si te gusta cualquier tipo de hobby, pero no conoces a nadie para compartir la afición. En esos casos, y si hay gente como tú, puede ser una forma muy buena de conocer a gente nueva. </w:t>
+        <w:t xml:space="preserve">que servirá para que el usuario pueda crear actividades de todo tipo para que otros usuarios como él puedan unírsele para compartir cualquier tipo de hobby o actividad de ocio en compañía d otras personas. Es una aplicación ideal si, por ejemplo, tenías planes de ir al cine con un grupo d amigos, pero al final esos amigos no tienen tiempo para ir, o por si te gusta cualquier tipo de hobby, pero </w:t>
+      </w:r>
+      <w:r>
+        <w:rPr>
+          <w:rFonts w:ascii="Arial Narrow" w:hAnsi="Arial Narrow"/>
+        </w:rPr>
+        <w:lastRenderedPageBreak/>
+        <w:t xml:space="preserve">no conoces a nadie para compartir la afición. En esos casos, y si hay gente como tú, puede ser una forma muy buena de conocer a gente nueva. </w:t>
       </w:r>
     </w:p>
     <w:p>
@@ -3547,14 +3572,13 @@
           <w:szCs w:val="24"/>
         </w:rPr>
       </w:pPr>
-      <w:bookmarkStart w:id="5" w:name="_Toc528000462"/>
+      <w:bookmarkStart w:id="6" w:name="_Toc528086310"/>
       <w:r>
         <w:rPr>
           <w:rFonts w:ascii="Arial Narrow" w:hAnsi="Arial Narrow"/>
           <w:b/>
           <w:szCs w:val="24"/>
         </w:rPr>
-        <w:lastRenderedPageBreak/>
         <w:t>A</w:t>
       </w:r>
       <w:r>
@@ -3625,7 +3649,7 @@
         </w:rPr>
         <w:t>descripción</w:t>
       </w:r>
-      <w:bookmarkEnd w:id="5"/>
+      <w:bookmarkEnd w:id="6"/>
     </w:p>
     <w:p>
       <w:r>
@@ -4271,12 +4295,7 @@
     </w:p>
     <w:p>
       <w:r>
-        <w:t>En esta pregunta se pretende elaborar las necesidades del proyecto es decir el presupuesto. En nuestro caso somos 5 personas desarrollando el proyecto, dicho proyecto nos tomara aproximadamente 5 meses y una semana de desarrollo por lo que el presupuesto aproximado deberá</w:t>
-      </w:r>
-      <w:bookmarkStart w:id="6" w:name="_GoBack"/>
-      <w:bookmarkEnd w:id="6"/>
-      <w:r>
-        <w:t xml:space="preserve"> ser de 4000</w:t>
+        <w:t>En esta pregunta se pretende elaborar las necesidades del proyecto es decir el presupuesto. En nuestro caso somos 5 personas desarrollando el proyecto, dicho proyecto nos tomara aproximadamente 5 meses y una semana de desarrollo por lo que el presupuesto aproximado deberá ser de 4000</w:t>
       </w:r>
       <w:r>
         <w:rPr>
@@ -4302,7 +4321,7 @@
           <w:szCs w:val="24"/>
         </w:rPr>
       </w:pPr>
-      <w:bookmarkStart w:id="7" w:name="_Toc528000463"/>
+      <w:bookmarkStart w:id="7" w:name="_Toc528086311"/>
       <w:r>
         <w:rPr>
           <w:rFonts w:ascii="Arial Narrow" w:hAnsi="Arial Narrow"/>
@@ -4334,53 +4353,33 @@
       <w:pPr>
         <w:ind w:firstLine="0"/>
         <w:rPr>
+          <w:rFonts w:ascii="Times New Roman" w:hAnsi="Times New Roman"/>
+        </w:rPr>
+      </w:pPr>
+      <w:r>
+        <w:t xml:space="preserve">Con respecto al objetivo principal de esta primera sesión de prácticas, que es el de entender el concepto y el funcionamiento de las metodologías ágiles, más en concreto de la técnica </w:t>
+      </w:r>
+      <w:proofErr w:type="spellStart"/>
+      <w:r>
+        <w:t>Inception</w:t>
+      </w:r>
+      <w:proofErr w:type="spellEnd"/>
+      <w:r>
+        <w:t xml:space="preserve">, el resultado ha sido satisfactorio. Uno de los grandes problemas en el desarrollo de cualquier proyecto, que es el descenso de la dedicación aportada por cada participante con el paso del tiempo, es debido a una mala organización, o el exceso de tiempo dedicado solo a decidir aspectos relacionados con ella. Esto ha quedado en otro plano gracias a esta metodología, que nos ha ayudado a decidir rápidamente en este ámbito. </w:t>
+      </w:r>
+    </w:p>
+    <w:p>
+      <w:pPr>
+        <w:ind w:firstLine="0"/>
+        <w:rPr>
           <w:rFonts w:ascii="Arial Narrow" w:hAnsi="Arial Narrow"/>
           <w:sz w:val="24"/>
           <w:szCs w:val="24"/>
         </w:rPr>
       </w:pPr>
       <w:r>
-        <w:rPr>
-          <w:rFonts w:ascii="Arial Narrow" w:hAnsi="Arial Narrow"/>
-          <w:sz w:val="24"/>
-          <w:szCs w:val="24"/>
-        </w:rPr>
-        <w:t>&lt;</w:t>
-      </w:r>
-      <w:r>
-        <w:rPr>
-          <w:rFonts w:ascii="Arial Narrow" w:hAnsi="Arial Narrow"/>
-          <w:sz w:val="24"/>
-          <w:szCs w:val="24"/>
-        </w:rPr>
-        <w:t>Descripción de las conclusiones</w:t>
-      </w:r>
-      <w:r>
-        <w:rPr>
-          <w:rFonts w:ascii="Arial Narrow" w:hAnsi="Arial Narrow"/>
-          <w:sz w:val="24"/>
-          <w:szCs w:val="24"/>
-        </w:rPr>
-        <w:t xml:space="preserve"> de la práctica</w:t>
-      </w:r>
-      <w:r>
-        <w:rPr>
-          <w:rFonts w:ascii="Arial Narrow" w:hAnsi="Arial Narrow"/>
-          <w:sz w:val="24"/>
-          <w:szCs w:val="24"/>
-        </w:rPr>
-        <w:t>&gt;</w:t>
-      </w:r>
-    </w:p>
-    <w:p>
-      <w:pPr>
-        <w:ind w:firstLine="0"/>
-        <w:rPr>
-          <w:rFonts w:ascii="Arial Narrow" w:hAnsi="Arial Narrow"/>
-          <w:sz w:val="24"/>
-          <w:szCs w:val="24"/>
-        </w:rPr>
-      </w:pPr>
+        <w:t>Se ha intentado recrear lo mejor posible una reunión de equipo para el desarrollo de la aplicación ya descrita FRENDER en la que hemos decidido temas como qué aspectos deberían tener una mayor atención que otras en su diseño e implementación o cuáles se está seguro de que no tienen cabida en el proyecto, todo ello atendiendo a visualizar el proyecto de la forma más realista posible. Esto ha finalizado con un rotundo éxito ante el hecho de que hemos logrado tanto organizar</w:t>
+      </w:r>
     </w:p>
     <w:p>
       <w:pPr>
@@ -4395,7 +4394,7 @@
           <w:szCs w:val="24"/>
         </w:rPr>
       </w:pPr>
-      <w:bookmarkStart w:id="8" w:name="_Toc528000464"/>
+      <w:bookmarkStart w:id="8" w:name="_Toc528086312"/>
       <w:r>
         <w:rPr>
           <w:rFonts w:ascii="Arial Narrow" w:hAnsi="Arial Narrow"/>
@@ -4457,7 +4456,7 @@
           <w:b/>
         </w:rPr>
       </w:pPr>
-      <w:bookmarkStart w:id="9" w:name="_Toc528000465"/>
+      <w:bookmarkStart w:id="9" w:name="_Toc528086313"/>
       <w:r>
         <w:rPr>
           <w:rFonts w:ascii="Arial Narrow" w:hAnsi="Arial Narrow"/>
@@ -4745,7 +4744,15 @@
                 <w:sz w:val="24"/>
                 <w:szCs w:val="24"/>
               </w:rPr>
-              <w:t>Sistema mediante el cual un usuario puede publicar un comentario o nota sobre otro usuario con el que ha realizado una actividad, para que así los demás usuarios puedan saber si esa persona es buena o mala.</w:t>
+              <w:t xml:space="preserve">Sistema mediante el cual un usuario puede publicar un comentario o nota sobre otro usuario con el que ha realizado </w:t>
+            </w:r>
+            <w:r>
+              <w:rPr>
+                <w:sz w:val="24"/>
+                <w:szCs w:val="24"/>
+              </w:rPr>
+              <w:lastRenderedPageBreak/>
+              <w:t>una actividad, para que así los demás usuarios puedan saber si esa persona es buena o mala.</w:t>
             </w:r>
           </w:p>
         </w:tc>
@@ -12038,21 +12045,21 @@
     <w:charset w:val="00"/>
     <w:family w:val="roman"/>
     <w:pitch w:val="variable"/>
-    <w:sig w:usb0="E0002AFF" w:usb1="C0007841" w:usb2="00000009" w:usb3="00000000" w:csb0="000001FF" w:csb1="00000000"/>
+    <w:sig w:usb0="E0002EFF" w:usb1="C000785B" w:usb2="00000009" w:usb3="00000000" w:csb0="000001FF" w:csb1="00000000"/>
   </w:font>
   <w:font w:name="Calibri">
     <w:panose1 w:val="020F0502020204030204"/>
     <w:charset w:val="00"/>
     <w:family w:val="swiss"/>
     <w:pitch w:val="variable"/>
-    <w:sig w:usb0="E00002FF" w:usb1="4000ACFF" w:usb2="00000001" w:usb3="00000000" w:csb0="0000019F" w:csb1="00000000"/>
+    <w:sig w:usb0="E0002AFF" w:usb1="C000247B" w:usb2="00000009" w:usb3="00000000" w:csb0="000001FF" w:csb1="00000000"/>
   </w:font>
   <w:font w:name="Courier New">
     <w:panose1 w:val="02070309020205020404"/>
     <w:charset w:val="00"/>
     <w:family w:val="modern"/>
     <w:pitch w:val="fixed"/>
-    <w:sig w:usb0="E0002AFF" w:usb1="C0007843" w:usb2="00000009" w:usb3="00000000" w:csb0="000001FF" w:csb1="00000000"/>
+    <w:sig w:usb0="E0002EFF" w:usb1="C0007843" w:usb2="00000009" w:usb3="00000000" w:csb0="000001FF" w:csb1="00000000"/>
   </w:font>
   <w:font w:name="Wingdings">
     <w:panose1 w:val="05000000000000000000"/>
@@ -12068,20 +12075,20 @@
     <w:pitch w:val="variable"/>
     <w:sig w:usb0="00000000" w:usb1="10000000" w:usb2="00000000" w:usb3="00000000" w:csb0="80000000" w:csb1="00000000"/>
   </w:font>
-  <w:font w:name="ＭＳ 明朝">
-    <w:altName w:val="MS Mincho"/>
+  <w:font w:name="MS Mincho">
+    <w:altName w:val="ＭＳ 明朝"/>
     <w:panose1 w:val="02020609040205080304"/>
     <w:charset w:val="80"/>
-    <w:family w:val="roman"/>
+    <w:family w:val="modern"/>
     <w:pitch w:val="fixed"/>
-    <w:sig w:usb0="E00002FF" w:usb1="6AC7FDFB" w:usb2="00000012" w:usb3="00000000" w:csb0="0002009F" w:csb1="00000000"/>
+    <w:sig w:usb0="E00002FF" w:usb1="6AC7FDFB" w:usb2="08000012" w:usb3="00000000" w:csb0="0002009F" w:csb1="00000000"/>
   </w:font>
   <w:font w:name="Arial">
     <w:panose1 w:val="020B0604020202020204"/>
     <w:charset w:val="00"/>
     <w:family w:val="swiss"/>
     <w:pitch w:val="variable"/>
-    <w:sig w:usb0="E0002AFF" w:usb1="C0007843" w:usb2="00000009" w:usb3="00000000" w:csb0="000001FF" w:csb1="00000000"/>
+    <w:sig w:usb0="E0002EFF" w:usb1="C000785B" w:usb2="00000009" w:usb3="00000000" w:csb0="000001FF" w:csb1="00000000"/>
   </w:font>
   <w:font w:name="Arial Narrow">
     <w:panose1 w:val="020B0606020202030204"/>
@@ -12090,20 +12097,20 @@
     <w:pitch w:val="variable"/>
     <w:sig w:usb0="00000287" w:usb1="00000800" w:usb2="00000000" w:usb3="00000000" w:csb0="0000009F" w:csb1="00000000"/>
   </w:font>
-  <w:font w:name="ＭＳ ゴシック">
-    <w:altName w:val="MS Gothic"/>
+  <w:font w:name="MS Gothic">
+    <w:altName w:val="ＭＳ ゴシック"/>
     <w:panose1 w:val="020B0609070205080204"/>
     <w:charset w:val="80"/>
     <w:family w:val="modern"/>
     <w:pitch w:val="fixed"/>
-    <w:sig w:usb0="E00002FF" w:usb1="6AC7FDFB" w:usb2="00000012" w:usb3="00000000" w:csb0="0002009F" w:csb1="00000000"/>
+    <w:sig w:usb0="E00002FF" w:usb1="6AC7FDFB" w:usb2="08000012" w:usb3="00000000" w:csb0="0002009F" w:csb1="00000000"/>
   </w:font>
   <w:font w:name="Calibri Light">
     <w:panose1 w:val="020F0302020204030204"/>
     <w:charset w:val="00"/>
     <w:family w:val="swiss"/>
     <w:pitch w:val="variable"/>
-    <w:sig w:usb0="A00002EF" w:usb1="4000207B" w:usb2="00000000" w:usb3="00000000" w:csb0="0000019F" w:csb1="00000000"/>
+    <w:sig w:usb0="E0002AFF" w:usb1="C000247B" w:usb2="00000009" w:usb3="00000000" w:csb0="000001FF" w:csb1="00000000"/>
   </w:font>
   <w:font w:name="Segoe UI">
     <w:panose1 w:val="020B0502040204020203"/>
@@ -12133,12 +12140,16 @@
     <w:pitch w:val="variable"/>
   </w:font>
   <w:font w:name="Yu Mincho">
+    <w:altName w:val="游明朝"/>
+    <w:panose1 w:val="02020400000000000000"/>
     <w:charset w:val="80"/>
     <w:family w:val="roman"/>
     <w:pitch w:val="variable"/>
     <w:sig w:usb0="800002E7" w:usb1="2AC7FCFF" w:usb2="00000012" w:usb3="00000000" w:csb0="0002009F" w:csb1="00000000"/>
   </w:font>
   <w:font w:name="Yu Gothic Light">
+    <w:altName w:val="游ゴシック Light"/>
+    <w:panose1 w:val="020B0300000000000000"/>
     <w:charset w:val="80"/>
     <w:family w:val="swiss"/>
     <w:pitch w:val="variable"/>
@@ -12169,6 +12180,7 @@
     <w:rsid w:val="00055EF8"/>
     <w:rsid w:val="00097D1B"/>
     <w:rsid w:val="00106E0B"/>
+    <w:rsid w:val="0020405E"/>
     <w:rsid w:val="00360653"/>
     <w:rsid w:val="003D5373"/>
     <w:rsid w:val="00445D57"/>
@@ -12931,7 +12943,7 @@
 </file>
 
 <file path=customXml/itemProps1.xml><?xml version="1.0" encoding="utf-8"?>
-<ds:datastoreItem xmlns:ds="http://schemas.openxmlformats.org/officeDocument/2006/customXml" ds:itemID="{587E2AD2-0D08-4736-B33E-50C0124E2D43}">
+<ds:datastoreItem xmlns:ds="http://schemas.openxmlformats.org/officeDocument/2006/customXml" ds:itemID="{62F154A5-CF49-4BAA-B96B-43C446D3B2F8}">
   <ds:schemaRefs>
     <ds:schemaRef ds:uri="http://schemas.openxmlformats.org/officeDocument/2006/bibliography"/>
   </ds:schemaRefs>

</xml_diff>